<commit_message>
Finished Solution Approach Introduction Section
</commit_message>
<xml_diff>
--- a/documentation/SolutionApproach.docx
+++ b/documentation/SolutionApproach.docx
@@ -1638,13 +1638,46 @@
         <w:t>, data storage and manipulation methods (Data Design), and how the project modules will outwardly look (User Interface Design).</w:t>
       </w:r>
       <w:r>
+        <w:t xml:space="preserve"> These details are intended to elucidate </w:t>
+      </w:r>
+      <w:r>
+        <w:t xml:space="preserve">objectives and methods for current and future developers, but to do so </w:t>
+      </w:r>
+      <w:r>
+        <w:t xml:space="preserve">using </w:t>
+      </w:r>
+      <w:r>
+        <w:t xml:space="preserve">language that </w:t>
+      </w:r>
+      <w:r>
+        <w:t xml:space="preserve">can </w:t>
+      </w:r>
+      <w:r>
+        <w:t xml:space="preserve">mostly </w:t>
+      </w:r>
+      <w:r>
+        <w:t>still be understood</w:t>
+      </w:r>
+      <w:r>
+        <w:t xml:space="preserve"> by stakeholders</w:t>
+      </w:r>
+      <w:r>
+        <w:t xml:space="preserve"> for overview.</w:t>
+      </w:r>
+      <w:r>
         <w:t xml:space="preserve"> </w:t>
       </w:r>
       <w:r>
         <w:t>Our project is split into a few modules</w:t>
       </w:r>
       <w:r>
-        <w:t>. The first 3 modules offer different perspectives on Mass Spectrometer data analysis</w:t>
+        <w:t xml:space="preserve">. The first 3 modules offer different perspectives on Mass Spectrometer data </w:t>
+      </w:r>
+      <w:r>
+        <w:t xml:space="preserve">through graphs and </w:t>
+      </w:r>
+      <w:r>
+        <w:t>logs</w:t>
       </w:r>
       <w:r>
         <w:t>, the 4</w:t>
@@ -1659,9 +1692,6 @@
         <w:t xml:space="preserve"> one </w:t>
       </w:r>
       <w:r>
-        <w:t xml:space="preserve"> </w:t>
-      </w:r>
-      <w:r>
         <w:t>reformats data from a 2</w:t>
       </w:r>
       <w:r>
@@ -1683,15 +1713,13 @@
         <w:t xml:space="preserve"> one </w:t>
       </w:r>
       <w:r>
-        <w:t xml:space="preserve">combines data from three different instruments’ </w:t>
-      </w:r>
-      <w:proofErr w:type="spellStart"/>
-      <w:r>
-        <w:t>datastreams</w:t>
-      </w:r>
-      <w:proofErr w:type="spellEnd"/>
-      <w:r>
-        <w:t xml:space="preserve">. </w:t>
+        <w:t>combines data from three different instruments’ data</w:t>
+      </w:r>
+      <w:r>
+        <w:t>-</w:t>
+      </w:r>
+      <w:r>
+        <w:t xml:space="preserve">streams. </w:t>
       </w:r>
     </w:p>
     <w:p>
@@ -1801,39 +1829,7 @@
         <w:spacing w:after="0" w:line="240" w:lineRule="auto"/>
       </w:pPr>
       <w:r>
-        <w:t xml:space="preserve">Please refer to </w:t>
-      </w:r>
-      <w:proofErr w:type="spellStart"/>
-      <w:r>
-        <w:t>CptS</w:t>
-      </w:r>
-      <w:proofErr w:type="spellEnd"/>
-      <w:r>
-        <w:t xml:space="preserve"> 322, </w:t>
-      </w:r>
-      <w:proofErr w:type="spellStart"/>
-      <w:r>
-        <w:t>CptS</w:t>
-      </w:r>
-      <w:proofErr w:type="spellEnd"/>
-      <w:r>
-        <w:t xml:space="preserve"> 487, </w:t>
-      </w:r>
-      <w:proofErr w:type="spellStart"/>
-      <w:r>
-        <w:t>CptS</w:t>
-      </w:r>
-      <w:proofErr w:type="spellEnd"/>
-      <w:r>
-        <w:t xml:space="preserve"> 321, and </w:t>
-      </w:r>
-      <w:proofErr w:type="spellStart"/>
-      <w:r>
-        <w:t>CptS</w:t>
-      </w:r>
-      <w:proofErr w:type="spellEnd"/>
-      <w:r>
-        <w:t xml:space="preserve"> 422 materials to refresh your knowledge on system decomposition and software architectural patterns. </w:t>
+        <w:t xml:space="preserve">Please refer to CptS 322, CptS 487, CptS 321, and CptS 422 materials to refresh your knowledge on system decomposition and software architectural patterns. </w:t>
       </w:r>
     </w:p>
     <w:p>

</xml_diff>

<commit_message>
Added Solution Approach Data Design Section First Draft
Some more information/context might be good especially for module 4's stuff, but the general idea for the section is there
</commit_message>
<xml_diff>
--- a/documentation/SolutionApproach.docx
+++ b/documentation/SolutionApproach.docx
@@ -403,6 +403,7 @@
           <w:docPartUnique/>
         </w:docPartObj>
       </w:sdtPr>
+      <w:sdtEndPr/>
       <w:sdtContent>
         <w:p>
           <w:pPr>
@@ -2267,21 +2268,283 @@
         <w:spacing w:line="240" w:lineRule="auto"/>
       </w:pPr>
       <w:r>
-        <w:t>[You may skip this section if your project doesn’t require any data manipulation or storage]</w:t>
-      </w:r>
-    </w:p>
-    <w:p>
-      <w:pPr>
-        <w:spacing w:line="240" w:lineRule="auto"/>
-      </w:pPr>
-      <w:r>
-        <w:t>Describe all data structures (including the internal and temporary data structures), and the database(s) created as part of the application. This information is important from the design point of view as it will help the team in properly understanding all the data structures and databases which will be required for the coding.</w:t>
-      </w:r>
-    </w:p>
-    <w:p>
-      <w:pPr>
-        <w:spacing w:line="240" w:lineRule="auto"/>
-      </w:pPr>
+        <w:t>This section covers the different ways our project stores data, both while it</w:t>
+      </w:r>
+      <w:r>
+        <w:t>’</w:t>
+      </w:r>
+      <w:r>
+        <w:t>s running, and when</w:t>
+      </w:r>
+      <w:r>
+        <w:t xml:space="preserve"> </w:t>
+      </w:r>
+      <w:r>
+        <w:t>the data is</w:t>
+      </w:r>
+      <w:r>
+        <w:t xml:space="preserve"> stored for later.</w:t>
+      </w:r>
+      <w:r>
+        <w:t xml:space="preserve"> </w:t>
+      </w:r>
+      <w:r>
+        <w:t xml:space="preserve">This overview will be </w:t>
+      </w:r>
+      <w:r>
+        <w:t xml:space="preserve">a </w:t>
+      </w:r>
+      <w:r>
+        <w:t>fairly technical</w:t>
+      </w:r>
+      <w:r>
+        <w:t xml:space="preserve"> overview, meant </w:t>
+      </w:r>
+      <w:r>
+        <w:t xml:space="preserve">mostly </w:t>
+      </w:r>
+      <w:r>
+        <w:t xml:space="preserve">for </w:t>
+      </w:r>
+      <w:r>
+        <w:t xml:space="preserve">developers. Each </w:t>
+      </w:r>
+      <w:r>
+        <w:t>sub</w:t>
+      </w:r>
+      <w:r>
+        <w:t>section covers a different data structure used</w:t>
+      </w:r>
+      <w:r>
+        <w:t xml:space="preserve"> in the project.</w:t>
+      </w:r>
+    </w:p>
+    <w:p>
+      <w:pPr>
+        <w:pStyle w:val="Heading2"/>
+      </w:pPr>
+      <w:r>
+        <w:t xml:space="preserve">IV.1 </w:t>
+      </w:r>
+      <w:r>
+        <w:t>Shared Singleton</w:t>
+      </w:r>
+    </w:p>
+    <w:p>
+      <w:r>
+        <w:t>A shared singleton is a design pattern that forces only one instance of a</w:t>
+      </w:r>
+      <w:r>
+        <w:t xml:space="preserve">n object to exist throughout the whole program. </w:t>
+      </w:r>
+      <w:r>
+        <w:t xml:space="preserve">Although this design pattern does not usually describe a data structure, in modules 1-3, </w:t>
+      </w:r>
+      <w:r>
+        <w:t xml:space="preserve">most </w:t>
+      </w:r>
+      <w:r>
+        <w:t xml:space="preserve">important </w:t>
+      </w:r>
+      <w:r>
+        <w:t>data structures are members of a shared singleton</w:t>
+      </w:r>
+      <w:r>
+        <w:t>, named sharedData</w:t>
+      </w:r>
+      <w:r>
+        <w:t>.</w:t>
+      </w:r>
+      <w:r>
+        <w:t xml:space="preserve"> These members include</w:t>
+      </w:r>
+      <w:r>
+        <w:t xml:space="preserve"> </w:t>
+      </w:r>
+      <w:r>
+        <w:t>fileList</w:t>
+      </w:r>
+      <w:r>
+        <w:t xml:space="preserve"> (subsection IV.2) and </w:t>
+      </w:r>
+      <w:r>
+        <w:t>dataPoints</w:t>
+      </w:r>
+      <w:r>
+        <w:t xml:space="preserve"> (subsection IV.3)</w:t>
+      </w:r>
+    </w:p>
+    <w:p>
+      <w:pPr>
+        <w:pStyle w:val="Heading2"/>
+      </w:pPr>
+      <w:r>
+        <w:lastRenderedPageBreak/>
+        <w:t xml:space="preserve">IV.2 </w:t>
+      </w:r>
+      <w:r>
+        <w:t>Basic List</w:t>
+      </w:r>
+    </w:p>
+    <w:p>
+      <w:r>
+        <w:t xml:space="preserve">In modules 1-3, we use </w:t>
+      </w:r>
+      <w:r>
+        <w:t>a basic list to store the names of files that are read from. This list is named fileList and is stored in the sharedData</w:t>
+      </w:r>
+      <w:r>
+        <w:t xml:space="preserve"> shared singleton</w:t>
+      </w:r>
+      <w:r>
+        <w:t xml:space="preserve"> (subsection IV.1).</w:t>
+      </w:r>
+    </w:p>
+    <w:p>
+      <w:pPr>
+        <w:pStyle w:val="Heading2"/>
+      </w:pPr>
+      <w:r>
+        <w:t>IV.3 Dictionary</w:t>
+      </w:r>
+    </w:p>
+    <w:p>
+      <w:r>
+        <w:t>In modules 1-3, we use a Python dictionary to store the mass spectrometer data</w:t>
+      </w:r>
+      <w:r>
+        <w:t>, named dataPoints. The keys are time points</w:t>
+      </w:r>
+      <w:r>
+        <w:t xml:space="preserve">, and the values are </w:t>
+      </w:r>
+      <w:r>
+        <w:t>tuples of</w:t>
+      </w:r>
+      <w:r>
+        <w:t xml:space="preserve"> isotope masses</w:t>
+      </w:r>
+      <w:r>
+        <w:t xml:space="preserve">. </w:t>
+      </w:r>
+      <w:r>
+        <w:t>This dictionary is stored in the sharedData shared singleton (subsection IV.1).</w:t>
+      </w:r>
+    </w:p>
+    <w:p>
+      <w:pPr>
+        <w:pStyle w:val="Heading2"/>
+      </w:pPr>
+      <w:r>
+        <w:t>IV.4 Log Table</w:t>
+      </w:r>
+    </w:p>
+    <w:p>
+      <w:r>
+        <w:t>In modules 1-3, there are certain data points that can be pulled out from the graph, or otherwise calculated from the data. These can be saved into a table built into the UI. Th</w:t>
+      </w:r>
+      <w:r>
+        <w:t xml:space="preserve">ese logs are then stored directly in the </w:t>
+      </w:r>
+      <w:r>
+        <w:t>PyQT UI component QTableWidget.</w:t>
+      </w:r>
+    </w:p>
+    <w:p>
+      <w:pPr>
+        <w:pStyle w:val="Heading2"/>
+      </w:pPr>
+      <w:r>
+        <w:t>IV.</w:t>
+      </w:r>
+      <w:r>
+        <w:t>5</w:t>
+      </w:r>
+      <w:r>
+        <w:t xml:space="preserve"> CSV Export</w:t>
+      </w:r>
+    </w:p>
+    <w:p>
+      <w:r>
+        <w:t xml:space="preserve">Modules 1-3 can export logged data </w:t>
+      </w:r>
+      <w:r>
+        <w:t xml:space="preserve">from the </w:t>
+      </w:r>
+      <w:r>
+        <w:t>log table (subsection IV.4)</w:t>
+      </w:r>
+      <w:r>
+        <w:t xml:space="preserve"> into a CSV file</w:t>
+      </w:r>
+      <w:r>
+        <w:t>, which matches the format of the table.</w:t>
+      </w:r>
+    </w:p>
+    <w:p>
+      <w:pPr>
+        <w:pStyle w:val="Heading2"/>
+      </w:pPr>
+      <w:r>
+        <w:t>IV.6</w:t>
+      </w:r>
+      <w:r>
+        <w:t xml:space="preserve"> Pandas DataFrame</w:t>
+      </w:r>
+    </w:p>
+    <w:p>
+      <w:r>
+        <w:t xml:space="preserve">Module 4 uses a DataFrame from the Pandas Python library to store data from </w:t>
+      </w:r>
+      <w:r>
+        <w:t>Mass Spectrometer 2</w:t>
+      </w:r>
+      <w:r>
+        <w:t>.</w:t>
+      </w:r>
+    </w:p>
+    <w:p>
+      <w:pPr>
+        <w:pStyle w:val="Heading2"/>
+      </w:pPr>
+      <w:r>
+        <w:t xml:space="preserve">IV.7 </w:t>
+      </w:r>
+      <w:r>
+        <w:t>CSV Series</w:t>
+      </w:r>
+    </w:p>
+    <w:p>
+      <w:r>
+        <w:t xml:space="preserve">Module 4 exports the DataFrames (subsection IV.6) </w:t>
+      </w:r>
+      <w:r>
+        <w:t>as CSV</w:t>
+      </w:r>
+      <w:r>
+        <w:t>’</w:t>
+      </w:r>
+      <w:r>
+        <w:t>s</w:t>
+      </w:r>
+      <w:r>
+        <w:t xml:space="preserve"> with ~8 rows each</w:t>
+      </w:r>
+      <w:r>
+        <w:t>, for use in modules 1-3</w:t>
+      </w:r>
+      <w:r>
+        <w:t xml:space="preserve">. Each row contains a time signature and </w:t>
+      </w:r>
+      <w:r>
+        <w:t>isotope masses.</w:t>
+      </w:r>
+      <w:r>
+        <w:t xml:space="preserve"> These CSV’s are named with numbers in order of their </w:t>
+      </w:r>
+      <w:r>
+        <w:t>time signatures.</w:t>
+      </w:r>
     </w:p>
     <w:p>
       <w:pPr>
@@ -2318,7 +2581,6 @@
         <w:spacing w:after="0" w:line="240" w:lineRule="auto"/>
       </w:pPr>
       <w:r>
-        <w:lastRenderedPageBreak/>
         <w:t>Installation</w:t>
       </w:r>
     </w:p>
@@ -2376,6 +2638,7 @@
       </w:pPr>
       <w:bookmarkStart w:id="13" w:name="_Toc82521043"/>
       <w:r>
+        <w:lastRenderedPageBreak/>
         <w:t>Glossary</w:t>
       </w:r>
       <w:bookmarkEnd w:id="13"/>
@@ -2882,6 +3145,92 @@
     </w:lvl>
   </w:abstractNum>
   <w:abstractNum w:abstractNumId="2" w15:restartNumberingAfterBreak="0">
+    <w:nsid w:val="20050856"/>
+    <w:multiLevelType w:val="hybridMultilevel"/>
+    <w:tmpl w:val="DC8EE802"/>
+    <w:lvl w:ilvl="0" w:tplc="0409000F">
+      <w:start w:val="1"/>
+      <w:numFmt w:val="decimal"/>
+      <w:lvlText w:val="%1."/>
+      <w:lvlJc w:val="left"/>
+      <w:pPr>
+        <w:ind w:left="720" w:hanging="360"/>
+      </w:pPr>
+    </w:lvl>
+    <w:lvl w:ilvl="1" w:tplc="04090019" w:tentative="1">
+      <w:start w:val="1"/>
+      <w:numFmt w:val="lowerLetter"/>
+      <w:lvlText w:val="%2."/>
+      <w:lvlJc w:val="left"/>
+      <w:pPr>
+        <w:ind w:left="1440" w:hanging="360"/>
+      </w:pPr>
+    </w:lvl>
+    <w:lvl w:ilvl="2" w:tplc="0409001B" w:tentative="1">
+      <w:start w:val="1"/>
+      <w:numFmt w:val="lowerRoman"/>
+      <w:lvlText w:val="%3."/>
+      <w:lvlJc w:val="right"/>
+      <w:pPr>
+        <w:ind w:left="2160" w:hanging="180"/>
+      </w:pPr>
+    </w:lvl>
+    <w:lvl w:ilvl="3" w:tplc="0409000F" w:tentative="1">
+      <w:start w:val="1"/>
+      <w:numFmt w:val="decimal"/>
+      <w:lvlText w:val="%4."/>
+      <w:lvlJc w:val="left"/>
+      <w:pPr>
+        <w:ind w:left="2880" w:hanging="360"/>
+      </w:pPr>
+    </w:lvl>
+    <w:lvl w:ilvl="4" w:tplc="04090019" w:tentative="1">
+      <w:start w:val="1"/>
+      <w:numFmt w:val="lowerLetter"/>
+      <w:lvlText w:val="%5."/>
+      <w:lvlJc w:val="left"/>
+      <w:pPr>
+        <w:ind w:left="3600" w:hanging="360"/>
+      </w:pPr>
+    </w:lvl>
+    <w:lvl w:ilvl="5" w:tplc="0409001B" w:tentative="1">
+      <w:start w:val="1"/>
+      <w:numFmt w:val="lowerRoman"/>
+      <w:lvlText w:val="%6."/>
+      <w:lvlJc w:val="right"/>
+      <w:pPr>
+        <w:ind w:left="4320" w:hanging="180"/>
+      </w:pPr>
+    </w:lvl>
+    <w:lvl w:ilvl="6" w:tplc="0409000F" w:tentative="1">
+      <w:start w:val="1"/>
+      <w:numFmt w:val="decimal"/>
+      <w:lvlText w:val="%7."/>
+      <w:lvlJc w:val="left"/>
+      <w:pPr>
+        <w:ind w:left="5040" w:hanging="360"/>
+      </w:pPr>
+    </w:lvl>
+    <w:lvl w:ilvl="7" w:tplc="04090019" w:tentative="1">
+      <w:start w:val="1"/>
+      <w:numFmt w:val="lowerLetter"/>
+      <w:lvlText w:val="%8."/>
+      <w:lvlJc w:val="left"/>
+      <w:pPr>
+        <w:ind w:left="5760" w:hanging="360"/>
+      </w:pPr>
+    </w:lvl>
+    <w:lvl w:ilvl="8" w:tplc="0409001B" w:tentative="1">
+      <w:start w:val="1"/>
+      <w:numFmt w:val="lowerRoman"/>
+      <w:lvlText w:val="%9."/>
+      <w:lvlJc w:val="right"/>
+      <w:pPr>
+        <w:ind w:left="6480" w:hanging="180"/>
+      </w:pPr>
+    </w:lvl>
+  </w:abstractNum>
+  <w:abstractNum w:abstractNumId="3" w15:restartNumberingAfterBreak="0">
     <w:nsid w:val="425C0E3A"/>
     <w:multiLevelType w:val="multilevel"/>
     <w:tmpl w:val="EA4E58BC"/>
@@ -2994,7 +3343,7 @@
       </w:rPr>
     </w:lvl>
   </w:abstractNum>
-  <w:abstractNum w:abstractNumId="3" w15:restartNumberingAfterBreak="0">
+  <w:abstractNum w:abstractNumId="4" w15:restartNumberingAfterBreak="0">
     <w:nsid w:val="469C06FF"/>
     <w:multiLevelType w:val="multilevel"/>
     <w:tmpl w:val="47F63E0E"/>
@@ -3080,7 +3429,7 @@
       </w:pPr>
     </w:lvl>
   </w:abstractNum>
-  <w:abstractNum w:abstractNumId="4" w15:restartNumberingAfterBreak="0">
+  <w:abstractNum w:abstractNumId="5" w15:restartNumberingAfterBreak="0">
     <w:nsid w:val="55596C9D"/>
     <w:multiLevelType w:val="multilevel"/>
     <w:tmpl w:val="40AC5F00"/>
@@ -3166,7 +3515,7 @@
       </w:pPr>
     </w:lvl>
   </w:abstractNum>
-  <w:abstractNum w:abstractNumId="5" w15:restartNumberingAfterBreak="0">
+  <w:abstractNum w:abstractNumId="6" w15:restartNumberingAfterBreak="0">
     <w:nsid w:val="5BC30C96"/>
     <w:multiLevelType w:val="multilevel"/>
     <w:tmpl w:val="07E0A00C"/>
@@ -3252,7 +3601,7 @@
       </w:pPr>
     </w:lvl>
   </w:abstractNum>
-  <w:abstractNum w:abstractNumId="6" w15:restartNumberingAfterBreak="0">
+  <w:abstractNum w:abstractNumId="7" w15:restartNumberingAfterBreak="0">
     <w:nsid w:val="7B15192F"/>
     <w:multiLevelType w:val="multilevel"/>
     <w:tmpl w:val="AFAA8F44"/>
@@ -3339,13 +3688,13 @@
     </w:lvl>
   </w:abstractNum>
   <w:num w:numId="1" w16cid:durableId="1866359214">
-    <w:abstractNumId w:val="5"/>
+    <w:abstractNumId w:val="6"/>
   </w:num>
   <w:num w:numId="2" w16cid:durableId="1984037784">
-    <w:abstractNumId w:val="2"/>
+    <w:abstractNumId w:val="3"/>
   </w:num>
   <w:num w:numId="3" w16cid:durableId="1912615573">
-    <w:abstractNumId w:val="3"/>
+    <w:abstractNumId w:val="4"/>
   </w:num>
   <w:num w:numId="4" w16cid:durableId="1310094229">
     <w:abstractNumId w:val="1"/>
@@ -3354,10 +3703,13 @@
     <w:abstractNumId w:val="0"/>
   </w:num>
   <w:num w:numId="6" w16cid:durableId="885489571">
-    <w:abstractNumId w:val="6"/>
+    <w:abstractNumId w:val="7"/>
   </w:num>
   <w:num w:numId="7" w16cid:durableId="485708711">
-    <w:abstractNumId w:val="4"/>
+    <w:abstractNumId w:val="5"/>
+  </w:num>
+  <w:num w:numId="8" w16cid:durableId="203711792">
+    <w:abstractNumId w:val="2"/>
   </w:num>
 </w:numbering>
 </file>
@@ -4012,6 +4364,17 @@
       <w:u w:val="single"/>
     </w:rPr>
   </w:style>
+  <w:style w:type="paragraph" w:styleId="ListParagraph">
+    <w:name w:val="List Paragraph"/>
+    <w:basedOn w:val="Normal"/>
+    <w:uiPriority w:val="34"/>
+    <w:qFormat/>
+    <w:rsid w:val="0064070E"/>
+    <w:pPr>
+      <w:ind w:left="720"/>
+      <w:contextualSpacing/>
+    </w:pPr>
+  </w:style>
 </w:styles>
 </file>
 

</xml_diff>

<commit_message>
Finished Solution Approach Data Design Section
Still feels rough, but I'm not sure what's wrong, so I'm sending it to qa/review
</commit_message>
<xml_diff>
--- a/documentation/SolutionApproach.docx
+++ b/documentation/SolutionApproach.docx
@@ -223,7 +223,15 @@
     </w:p>
     <w:p>
       <w:r>
-        <w:t xml:space="preserve">Length = 5+  pages text + appendices as needed. </w:t>
+        <w:t>Length = 5</w:t>
+      </w:r>
+      <w:proofErr w:type="gramStart"/>
+      <w:r>
+        <w:t>+  pages</w:t>
+      </w:r>
+      <w:proofErr w:type="gramEnd"/>
+      <w:r>
+        <w:t xml:space="preserve"> text + appendices as needed. </w:t>
       </w:r>
       <w:r>
         <w:br/>
@@ -235,7 +243,21 @@
         <w:rPr>
           <w:color w:val="000000"/>
         </w:rPr>
-        <w:t>Some materials do not count towards this 5 page minimum. These excluded parts include:</w:t>
+        <w:t xml:space="preserve">Some materials do not count towards this </w:t>
+      </w:r>
+      <w:proofErr w:type="gramStart"/>
+      <w:r>
+        <w:rPr>
+          <w:color w:val="000000"/>
+        </w:rPr>
+        <w:t>5 page</w:t>
+      </w:r>
+      <w:proofErr w:type="gramEnd"/>
+      <w:r>
+        <w:rPr>
+          <w:color w:val="000000"/>
+        </w:rPr>
+        <w:t xml:space="preserve"> minimum. These excluded parts include:</w:t>
       </w:r>
       <w:r>
         <w:br/>
@@ -330,7 +352,15 @@
     </w:p>
     <w:p>
       <w:r>
-        <w:t>Typed with one inch margins on sides, top and bottom.</w:t>
+        <w:t xml:space="preserve">Typed with </w:t>
+      </w:r>
+      <w:proofErr w:type="gramStart"/>
+      <w:r>
+        <w:t>one inch</w:t>
+      </w:r>
+      <w:proofErr w:type="gramEnd"/>
+      <w:r>
+        <w:t xml:space="preserve"> margins on sides, top and bottom.</w:t>
       </w:r>
     </w:p>
     <w:p>
@@ -403,7 +433,6 @@
           <w:docPartUnique/>
         </w:docPartObj>
       </w:sdtPr>
-      <w:sdtEndPr/>
       <w:sdtContent>
         <w:p>
           <w:pPr>
@@ -1743,7 +1772,23 @@
         <w:spacing w:line="240" w:lineRule="auto"/>
       </w:pPr>
       <w:r>
-        <w:t>The system overview contains a general description of the functionality and design of the project. The overview will only briefly describe the overall design considerations and the comprehensive explanations will be done in the sections to follow. The overview should serve as an introduction to these sections.</w:t>
+        <w:t xml:space="preserve">The system overview contains a general description of the functionality and design of the project. The overview will only briefly describe the overall design </w:t>
+      </w:r>
+      <w:proofErr w:type="gramStart"/>
+      <w:r>
+        <w:t>considerations</w:t>
+      </w:r>
+      <w:proofErr w:type="gramEnd"/>
+      <w:r>
+        <w:t xml:space="preserve"> and the comprehensive explanations will be </w:t>
+      </w:r>
+      <w:proofErr w:type="gramStart"/>
+      <w:r>
+        <w:t>done</w:t>
+      </w:r>
+      <w:proofErr w:type="gramEnd"/>
+      <w:r>
+        <w:t xml:space="preserve"> in the sections to follow. The overview should serve as an introduction to these sections.</w:t>
       </w:r>
     </w:p>
     <w:p>
@@ -1830,7 +1875,39 @@
         <w:spacing w:after="0" w:line="240" w:lineRule="auto"/>
       </w:pPr>
       <w:r>
-        <w:t xml:space="preserve">Please refer to CptS 322, CptS 487, CptS 321, and CptS 422 materials to refresh your knowledge on system decomposition and software architectural patterns. </w:t>
+        <w:t xml:space="preserve">Please refer to </w:t>
+      </w:r>
+      <w:proofErr w:type="spellStart"/>
+      <w:r>
+        <w:t>CptS</w:t>
+      </w:r>
+      <w:proofErr w:type="spellEnd"/>
+      <w:r>
+        <w:t xml:space="preserve"> 322, </w:t>
+      </w:r>
+      <w:proofErr w:type="spellStart"/>
+      <w:r>
+        <w:t>CptS</w:t>
+      </w:r>
+      <w:proofErr w:type="spellEnd"/>
+      <w:r>
+        <w:t xml:space="preserve"> 487, </w:t>
+      </w:r>
+      <w:proofErr w:type="spellStart"/>
+      <w:r>
+        <w:t>CptS</w:t>
+      </w:r>
+      <w:proofErr w:type="spellEnd"/>
+      <w:r>
+        <w:t xml:space="preserve"> 321, and </w:t>
+      </w:r>
+      <w:proofErr w:type="spellStart"/>
+      <w:r>
+        <w:t>CptS</w:t>
+      </w:r>
+      <w:proofErr w:type="spellEnd"/>
+      <w:r>
+        <w:t xml:space="preserve"> 422 materials to refresh your knowledge on system decomposition and software architectural patterns. </w:t>
       </w:r>
     </w:p>
     <w:p>
@@ -2102,7 +2179,23 @@
         <w:spacing w:line="240" w:lineRule="auto"/>
       </w:pPr>
       <w:r>
-        <w:t>Discuss the concepts, algorithms or solutions generated and considered for this subsystem. Report the selected solution and explain the solution selection process. Include any special considerations and/or trade-offs considered for the solution approach you have chosen.</w:t>
+        <w:t xml:space="preserve">Discuss the concepts, algorithms or solutions generated and </w:t>
+      </w:r>
+      <w:proofErr w:type="gramStart"/>
+      <w:r>
+        <w:t>considered</w:t>
+      </w:r>
+      <w:proofErr w:type="gramEnd"/>
+      <w:r>
+        <w:t xml:space="preserve"> for this subsystem. Report the selected solution and explain the solution selection process. Include any special considerations and/or trade-offs considered for </w:t>
+      </w:r>
+      <w:proofErr w:type="gramStart"/>
+      <w:r>
+        <w:t>the solution</w:t>
+      </w:r>
+      <w:proofErr w:type="gramEnd"/>
+      <w:r>
+        <w:t xml:space="preserve"> approach you have chosen.</w:t>
       </w:r>
     </w:p>
     <w:p>
@@ -2125,7 +2218,15 @@
         <w:spacing w:after="0" w:line="240" w:lineRule="auto"/>
       </w:pPr>
       <w:r>
-        <w:t xml:space="preserve">Provide a description of the subsystem interface. Explain the provided services in </w:t>
+        <w:t xml:space="preserve">Provide a description of the subsystem interface. Explain the </w:t>
+      </w:r>
+      <w:proofErr w:type="gramStart"/>
+      <w:r>
+        <w:t>provided services</w:t>
+      </w:r>
+      <w:proofErr w:type="gramEnd"/>
+      <w:r>
+        <w:t xml:space="preserve"> in </w:t>
       </w:r>
       <w:r>
         <w:t>detail and</w:t>
@@ -2294,9 +2395,11 @@
       <w:r>
         <w:t xml:space="preserve">a </w:t>
       </w:r>
+      <w:proofErr w:type="gramStart"/>
       <w:r>
         <w:t>fairly technical</w:t>
       </w:r>
+      <w:proofErr w:type="gramEnd"/>
       <w:r>
         <w:t xml:space="preserve"> overview, meant </w:t>
       </w:r>
@@ -2350,8 +2453,13 @@
         <w:t>data structures are members of a shared singleton</w:t>
       </w:r>
       <w:r>
-        <w:t>, named sharedData</w:t>
-      </w:r>
+        <w:t xml:space="preserve">, named </w:t>
+      </w:r>
+      <w:proofErr w:type="spellStart"/>
+      <w:r>
+        <w:t>sharedData</w:t>
+      </w:r>
+      <w:proofErr w:type="spellEnd"/>
       <w:r>
         <w:t>.</w:t>
       </w:r>
@@ -2361,15 +2469,19 @@
       <w:r>
         <w:t xml:space="preserve"> </w:t>
       </w:r>
+      <w:proofErr w:type="spellStart"/>
       <w:r>
         <w:t>fileList</w:t>
       </w:r>
+      <w:proofErr w:type="spellEnd"/>
       <w:r>
         <w:t xml:space="preserve"> (subsection IV.2) and </w:t>
       </w:r>
+      <w:proofErr w:type="spellStart"/>
       <w:r>
         <w:t>dataPoints</w:t>
       </w:r>
+      <w:proofErr w:type="spellEnd"/>
       <w:r>
         <w:t xml:space="preserve"> (subsection IV.3)</w:t>
       </w:r>
@@ -2391,8 +2503,21 @@
         <w:t xml:space="preserve">In modules 1-3, we use </w:t>
       </w:r>
       <w:r>
-        <w:t>a basic list to store the names of files that are read from. This list is named fileList and is stored in the sharedData</w:t>
-      </w:r>
+        <w:t xml:space="preserve">a basic list to store the names of files that are read from. This list is named </w:t>
+      </w:r>
+      <w:proofErr w:type="spellStart"/>
+      <w:r>
+        <w:t>fileList</w:t>
+      </w:r>
+      <w:proofErr w:type="spellEnd"/>
+      <w:r>
+        <w:t xml:space="preserve"> and is stored in the </w:t>
+      </w:r>
+      <w:proofErr w:type="spellStart"/>
+      <w:r>
+        <w:t>sharedData</w:t>
+      </w:r>
+      <w:proofErr w:type="spellEnd"/>
       <w:r>
         <w:t xml:space="preserve"> shared singleton</w:t>
       </w:r>
@@ -2413,7 +2538,15 @@
         <w:t>In modules 1-3, we use a Python dictionary to store the mass spectrometer data</w:t>
       </w:r>
       <w:r>
-        <w:t>, named dataPoints. The keys are time points</w:t>
+        <w:t xml:space="preserve">, named </w:t>
+      </w:r>
+      <w:proofErr w:type="spellStart"/>
+      <w:r>
+        <w:t>dataPoints</w:t>
+      </w:r>
+      <w:proofErr w:type="spellEnd"/>
+      <w:r>
+        <w:t>. The keys are time points</w:t>
       </w:r>
       <w:r>
         <w:t xml:space="preserve">, and the values are </w:t>
@@ -2428,7 +2561,15 @@
         <w:t xml:space="preserve">. </w:t>
       </w:r>
       <w:r>
-        <w:t>This dictionary is stored in the sharedData shared singleton (subsection IV.1).</w:t>
+        <w:t xml:space="preserve">This dictionary is stored in the </w:t>
+      </w:r>
+      <w:proofErr w:type="spellStart"/>
+      <w:r>
+        <w:t>sharedData</w:t>
+      </w:r>
+      <w:proofErr w:type="spellEnd"/>
+      <w:r>
+        <w:t xml:space="preserve"> shared singleton (subsection IV.1).</w:t>
       </w:r>
     </w:p>
     <w:p>
@@ -2441,13 +2582,34 @@
     </w:p>
     <w:p>
       <w:r>
-        <w:t>In modules 1-3, there are certain data points that can be pulled out from the graph, or otherwise calculated from the data. These can be saved into a table built into the UI. Th</w:t>
+        <w:t xml:space="preserve">In modules 1-3, there are certain data points that can be pulled out from the graph, or otherwise calculated from the data. These can be saved </w:t>
+      </w:r>
+      <w:proofErr w:type="gramStart"/>
+      <w:r>
+        <w:t>into</w:t>
+      </w:r>
+      <w:proofErr w:type="gramEnd"/>
+      <w:r>
+        <w:t xml:space="preserve"> a table built into the UI. Th</w:t>
       </w:r>
       <w:r>
         <w:t xml:space="preserve">ese logs are then stored directly in the </w:t>
       </w:r>
-      <w:r>
-        <w:t>PyQT UI component QTableWidget.</w:t>
+      <w:proofErr w:type="spellStart"/>
+      <w:r>
+        <w:t>PyQT</w:t>
+      </w:r>
+      <w:proofErr w:type="spellEnd"/>
+      <w:r>
+        <w:t xml:space="preserve"> UI component </w:t>
+      </w:r>
+      <w:proofErr w:type="spellStart"/>
+      <w:r>
+        <w:t>QTableWidget</w:t>
+      </w:r>
+      <w:proofErr w:type="spellEnd"/>
+      <w:r>
+        <w:t>.</w:t>
       </w:r>
     </w:p>
     <w:p>
@@ -2489,12 +2651,25 @@
         <w:t>IV.6</w:t>
       </w:r>
       <w:r>
-        <w:t xml:space="preserve"> Pandas DataFrame</w:t>
-      </w:r>
-    </w:p>
-    <w:p>
-      <w:r>
-        <w:t xml:space="preserve">Module 4 uses a DataFrame from the Pandas Python library to store data from </w:t>
+        <w:t xml:space="preserve"> Pandas </w:t>
+      </w:r>
+      <w:proofErr w:type="spellStart"/>
+      <w:r>
+        <w:t>DataFrame</w:t>
+      </w:r>
+      <w:proofErr w:type="spellEnd"/>
+    </w:p>
+    <w:p>
+      <w:r>
+        <w:t xml:space="preserve">Module 4 uses a </w:t>
+      </w:r>
+      <w:proofErr w:type="spellStart"/>
+      <w:r>
+        <w:t>DataFrame</w:t>
+      </w:r>
+      <w:proofErr w:type="spellEnd"/>
+      <w:r>
+        <w:t xml:space="preserve"> from the Pandas Python library to store data from </w:t>
       </w:r>
       <w:r>
         <w:t>Mass Spectrometer 2</w:t>
@@ -2502,6 +2677,35 @@
       <w:r>
         <w:t>.</w:t>
       </w:r>
+      <w:r>
+        <w:t xml:space="preserve"> This is very similar to </w:t>
+      </w:r>
+      <w:r>
+        <w:t xml:space="preserve">a dictionary </w:t>
+      </w:r>
+      <w:r>
+        <w:t xml:space="preserve">approach </w:t>
+      </w:r>
+      <w:r>
+        <w:t>(subsection IV.3)</w:t>
+      </w:r>
+      <w:r>
+        <w:t xml:space="preserve">, but effectively replaces </w:t>
+      </w:r>
+      <w:r>
+        <w:t xml:space="preserve">the need for unique keys with ordering and more importantly allows for the use of Pandas methods like </w:t>
+      </w:r>
+      <w:proofErr w:type="spellStart"/>
+      <w:r>
+        <w:t>to_csv</w:t>
+      </w:r>
+      <w:proofErr w:type="spellEnd"/>
+      <w:r>
+        <w:t xml:space="preserve"> </w:t>
+      </w:r>
+      <w:r>
+        <w:t>at a small performance cost.</w:t>
+      </w:r>
     </w:p>
     <w:p>
       <w:pPr>
@@ -2516,7 +2720,15 @@
     </w:p>
     <w:p>
       <w:r>
-        <w:t xml:space="preserve">Module 4 exports the DataFrames (subsection IV.6) </w:t>
+        <w:t xml:space="preserve">Module 4 exports the </w:t>
+      </w:r>
+      <w:proofErr w:type="spellStart"/>
+      <w:r>
+        <w:t>DataFrames</w:t>
+      </w:r>
+      <w:proofErr w:type="spellEnd"/>
+      <w:r>
+        <w:t xml:space="preserve"> (subsection IV.6) </w:t>
       </w:r>
       <w:r>
         <w:t>as CSV</w:t>
@@ -2540,7 +2752,15 @@
         <w:t>isotope masses.</w:t>
       </w:r>
       <w:r>
-        <w:t xml:space="preserve"> These CSV’s are named with numbers in order of their </w:t>
+        <w:t xml:space="preserve"> These </w:t>
+      </w:r>
+      <w:proofErr w:type="gramStart"/>
+      <w:r>
+        <w:t>CSV’s</w:t>
+      </w:r>
+      <w:proofErr w:type="gramEnd"/>
+      <w:r>
+        <w:t xml:space="preserve"> are named with numbers in order of their </w:t>
       </w:r>
       <w:r>
         <w:t>time signatures.</w:t>
@@ -2569,7 +2789,23 @@
         <w:spacing w:line="240" w:lineRule="auto"/>
       </w:pPr>
       <w:r>
-        <w:t>[You may skip this section if your project doesn’t have a GUI component] – but! If the tools is ever to be used by humans (even just starting and stopping it), there’s some form of user interface design. It can be very simple, but it does exist. Make sure you document how you expect people to use your product, even if it’s just:</w:t>
+        <w:t xml:space="preserve">[You may skip this section if your project doesn’t have a GUI component] – but! If the tools </w:t>
+      </w:r>
+      <w:proofErr w:type="gramStart"/>
+      <w:r>
+        <w:t>is</w:t>
+      </w:r>
+      <w:proofErr w:type="gramEnd"/>
+      <w:r>
+        <w:t xml:space="preserve"> ever to be used by humans (even just starting and stopping </w:t>
+      </w:r>
+      <w:proofErr w:type="gramStart"/>
+      <w:r>
+        <w:t>it</w:t>
+      </w:r>
+      <w:proofErr w:type="gramEnd"/>
+      <w:r>
+        <w:t>), there’s some form of user interface design. It can be very simple, but it does exist. Make sure you document how you expect people to use your product, even if it’s just:</w:t>
       </w:r>
     </w:p>
     <w:p>
@@ -2613,7 +2849,15 @@
         <w:spacing w:line="240" w:lineRule="auto"/>
       </w:pPr>
       <w:r>
-        <w:t>Provide a detailed description of user interface. The information in this section should be accompanied with proper images showing how exactly you vision the interface to be like (for example mock-ups). Make sure to mention which use cases in your “Requirements Specification” document will utilize these interfaces for user interaction</w:t>
+        <w:t xml:space="preserve">Provide a detailed description of </w:t>
+      </w:r>
+      <w:proofErr w:type="gramStart"/>
+      <w:r>
+        <w:t>user</w:t>
+      </w:r>
+      <w:proofErr w:type="gramEnd"/>
+      <w:r>
+        <w:t xml:space="preserve"> interface. The information in this section should be accompanied with proper images showing how exactly you vision the interface to be like (for example mock-ups). Make sure to mention which use cases in your “Requirements Specification” document will utilize these interfaces for user interaction</w:t>
       </w:r>
       <w:r>
         <w:t>.</w:t>
@@ -2624,6 +2868,7 @@
         <w:spacing w:line="240" w:lineRule="auto"/>
       </w:pPr>
       <w:r>
+        <w:lastRenderedPageBreak/>
         <w:t xml:space="preserve"> </w:t>
       </w:r>
     </w:p>
@@ -2638,7 +2883,6 @@
       </w:pPr>
       <w:bookmarkStart w:id="13" w:name="_Toc82521043"/>
       <w:r>
-        <w:lastRenderedPageBreak/>
         <w:t>Glossary</w:t>
       </w:r>
       <w:bookmarkEnd w:id="13"/>

</xml_diff>

<commit_message>
Added system overview section to solution approach
</commit_message>
<xml_diff>
--- a/documentation/SolutionApproach.docx
+++ b/documentation/SolutionApproach.docx
@@ -204,219 +204,20 @@
     <w:p>
       <w:pPr>
         <w:rPr>
-          <w:sz w:val="40"/>
-          <w:szCs w:val="40"/>
-        </w:rPr>
-      </w:pPr>
-    </w:p>
-    <w:p>
-      <w:r>
-        <w:rPr>
-          <w:b/>
-        </w:rPr>
-        <w:lastRenderedPageBreak/>
-        <w:t>Note</w:t>
-      </w:r>
-      <w:r>
-        <w:t xml:space="preserve">: Recall that this writing assignment says: </w:t>
-      </w:r>
-    </w:p>
-    <w:p>
-      <w:r>
-        <w:t>Length = 5</w:t>
-      </w:r>
-      <w:proofErr w:type="gramStart"/>
-      <w:r>
-        <w:t>+  pages</w:t>
-      </w:r>
-      <w:proofErr w:type="gramEnd"/>
-      <w:r>
-        <w:t xml:space="preserve"> text + appendices as needed. </w:t>
-      </w:r>
-      <w:r>
-        <w:br/>
-      </w:r>
-      <w:r>
-        <w:br/>
-      </w:r>
-      <w:r>
-        <w:rPr>
-          <w:color w:val="000000"/>
-        </w:rPr>
-        <w:t xml:space="preserve">Some materials do not count towards this </w:t>
-      </w:r>
-      <w:proofErr w:type="gramStart"/>
-      <w:r>
-        <w:rPr>
-          <w:color w:val="000000"/>
-        </w:rPr>
-        <w:t>5 page</w:t>
-      </w:r>
-      <w:proofErr w:type="gramEnd"/>
-      <w:r>
-        <w:rPr>
-          <w:color w:val="000000"/>
-        </w:rPr>
-        <w:t xml:space="preserve"> minimum. These excluded parts include:</w:t>
-      </w:r>
-      <w:r>
-        <w:br/>
-      </w:r>
-      <w:r>
-        <w:tab/>
-        <w:t>Cover page</w:t>
-      </w:r>
-      <w:r>
-        <w:br/>
-      </w:r>
-      <w:r>
-        <w:tab/>
-        <w:t>table of contents</w:t>
-      </w:r>
-      <w:r>
-        <w:br/>
-      </w:r>
-      <w:r>
-        <w:tab/>
-        <w:t>pictures</w:t>
-      </w:r>
-      <w:r>
-        <w:br/>
-      </w:r>
-      <w:r>
-        <w:tab/>
-        <w:t>tables</w:t>
-      </w:r>
-      <w:r>
-        <w:br/>
-      </w:r>
-      <w:r>
-        <w:tab/>
-        <w:t>images</w:t>
-      </w:r>
-      <w:r>
-        <w:br/>
-      </w:r>
-      <w:r>
-        <w:tab/>
-        <w:t>diagrams</w:t>
-      </w:r>
-    </w:p>
-    <w:p>
-      <w:r>
-        <w:t>Posted as a single self</w:t>
-      </w:r>
-      <w:r>
-        <w:rPr>
-          <w:rFonts w:ascii="Cambria" w:eastAsia="Cambria" w:hAnsi="Cambria" w:cs="Cambria"/>
-        </w:rPr>
-        <w:t>‐</w:t>
-      </w:r>
-      <w:r>
-        <w:t>contained file (no links to outside resources.)</w:t>
-      </w:r>
-    </w:p>
-    <w:p>
-      <w:r>
-        <w:t>Posted as a PDF file.</w:t>
-      </w:r>
-    </w:p>
-    <w:p>
-      <w:r>
-        <w:t>Typed single</w:t>
-      </w:r>
-      <w:r>
-        <w:rPr>
-          <w:rFonts w:ascii="Cambria" w:eastAsia="Cambria" w:hAnsi="Cambria" w:cs="Cambria"/>
-        </w:rPr>
-        <w:t>‐</w:t>
-      </w:r>
-      <w:r>
-        <w:t>spaced.</w:t>
-      </w:r>
-    </w:p>
-    <w:p>
-      <w:r>
-        <w:t>Typed with black text.</w:t>
-      </w:r>
-    </w:p>
-    <w:p>
-      <w:r>
-        <w:t>Typed with #11 font size.</w:t>
-      </w:r>
-    </w:p>
-    <w:p>
-      <w:r>
-        <w:t>Typed using Arial font.</w:t>
-      </w:r>
-    </w:p>
-    <w:p>
-      <w:r>
-        <w:t xml:space="preserve">Typed with </w:t>
-      </w:r>
-      <w:proofErr w:type="gramStart"/>
-      <w:r>
-        <w:t>one inch</w:t>
-      </w:r>
-      <w:proofErr w:type="gramEnd"/>
-      <w:r>
-        <w:t xml:space="preserve"> margins on sides, top and bottom.</w:t>
-      </w:r>
-    </w:p>
-    <w:p>
-      <w:pPr>
-        <w:rPr>
-          <w:b/>
-          <w:sz w:val="24"/>
-          <w:szCs w:val="24"/>
-          <w:u w:val="single"/>
-        </w:rPr>
-      </w:pPr>
-      <w:r>
-        <w:rPr>
-          <w:b/>
-          <w:u w:val="single"/>
-        </w:rPr>
-        <w:t>(Please erase this page in your final document.)</w:t>
-      </w:r>
-    </w:p>
-    <w:p>
-      <w:pPr>
-        <w:rPr>
           <w:b/>
           <w:sz w:val="28"/>
           <w:szCs w:val="28"/>
         </w:rPr>
       </w:pPr>
-      <w:r>
-        <w:br w:type="page"/>
-      </w:r>
-    </w:p>
-    <w:p>
-      <w:pPr>
+    </w:p>
+    <w:p>
+      <w:r>
         <w:rPr>
           <w:b/>
           <w:sz w:val="28"/>
           <w:szCs w:val="28"/>
         </w:rPr>
-      </w:pPr>
-    </w:p>
-    <w:p>
-      <w:pPr>
-        <w:rPr>
-          <w:b/>
-          <w:sz w:val="28"/>
-          <w:szCs w:val="28"/>
-        </w:rPr>
-      </w:pPr>
-    </w:p>
-    <w:p>
-      <w:r>
-        <w:rPr>
-          <w:b/>
-          <w:sz w:val="28"/>
-          <w:szCs w:val="28"/>
-        </w:rPr>
+        <w:lastRenderedPageBreak/>
         <w:t>TABLE OF CONTENTS</w:t>
       </w:r>
     </w:p>
@@ -1752,6 +1553,21 @@
       <w:r>
         <w:t xml:space="preserve">streams. </w:t>
       </w:r>
+      <w:r>
+        <w:t>We focus on the 5</w:t>
+      </w:r>
+      <w:r>
+        <w:rPr>
+          <w:vertAlign w:val="superscript"/>
+        </w:rPr>
+        <w:t>th</w:t>
+      </w:r>
+      <w:r>
+        <w:t xml:space="preserve"> module when it comes to architecture design, as that’s where we have to </w:t>
+      </w:r>
+      <w:r>
+        <w:t>do the most original design.</w:t>
+      </w:r>
     </w:p>
     <w:p>
       <w:pPr>
@@ -1769,33 +1585,31 @@
       <w:bookmarkEnd w:id="2"/>
     </w:p>
     <w:p>
-      <w:pPr>
-        <w:spacing w:line="240" w:lineRule="auto"/>
-      </w:pPr>
-      <w:r>
-        <w:t xml:space="preserve">The system overview contains a general description of the functionality and design of the project. The overview will only briefly describe the overall design </w:t>
-      </w:r>
-      <w:proofErr w:type="gramStart"/>
-      <w:r>
-        <w:t>considerations</w:t>
-      </w:r>
-      <w:proofErr w:type="gramEnd"/>
-      <w:r>
-        <w:t xml:space="preserve"> and the comprehensive explanations will be </w:t>
-      </w:r>
-      <w:proofErr w:type="gramStart"/>
-      <w:r>
-        <w:t>done</w:t>
-      </w:r>
-      <w:proofErr w:type="gramEnd"/>
-      <w:r>
-        <w:t xml:space="preserve"> in the sections to follow. The overview should serve as an introduction to these sections.</w:t>
-      </w:r>
-    </w:p>
-    <w:p>
-      <w:pPr>
-        <w:spacing w:line="240" w:lineRule="auto"/>
-      </w:pPr>
+      <w:bookmarkStart w:id="3" w:name="_Toc82521033"/>
+      <w:r>
+        <w:t xml:space="preserve">The project is designed to provide a comprehensive platform for managing and interpreting Mass Spectrometer data through various modules. It aims to present data insights through </w:t>
+      </w:r>
+      <w:r>
+        <w:t>graphical and numerical</w:t>
+      </w:r>
+      <w:r>
+        <w:t xml:space="preserve"> perspectives while offering flexible data formatting and integration capabilities. The system consists of five primary modules: the first three focus on different ways to visualize and log Mass Spectrometer data, the fourth module reformats data from a secondary Mass Spectrometer, and the fifth combines data streams from three distinct instruments. </w:t>
+      </w:r>
+      <w:r>
+        <w:t>The general design for each of the modules is to accept input from a file or folder, which is selected by the user,</w:t>
+      </w:r>
+      <w:r>
+        <w:t xml:space="preserve"> process it in some way (</w:t>
+      </w:r>
+      <w:r>
+        <w:t xml:space="preserve">reformat, normalize, derive calculations from, etc.), and then output that </w:t>
+      </w:r>
+      <w:r>
+        <w:t>processed information, either to graphs on the screen, or t</w:t>
+      </w:r>
+      <w:r>
+        <w:t>o new files.</w:t>
+      </w:r>
     </w:p>
     <w:p>
       <w:pPr>
@@ -1806,7 +1620,6 @@
         </w:numPr>
         <w:spacing w:before="0"/>
       </w:pPr>
-      <w:bookmarkStart w:id="3" w:name="_Toc82521033"/>
       <w:r>
         <w:t>Architecture Design</w:t>
       </w:r>
@@ -1876,19 +1689,12 @@
         </w:rPr>
         <w:t xml:space="preserve">, which updates the current graph by integrating the new data. The updated graph is then displayed in the UI for the user and sent to the Calculation Engine. The Calculation Engine performs further computations on the processed data, producing analytical results that are also displayed in the UI such as the </w:t>
       </w:r>
-      <w:proofErr w:type="gramStart"/>
       <w:r>
         <w:rPr>
           <w:color w:val="000000" w:themeColor="text1"/>
         </w:rPr>
-        <w:t>mean</w:t>
-      </w:r>
-      <w:proofErr w:type="gramEnd"/>
-      <w:r>
-        <w:rPr>
-          <w:color w:val="000000" w:themeColor="text1"/>
-        </w:rPr>
-        <w:t xml:space="preserve"> of a selection of data. This flow of data, facilitated by the modular design, ensures efficiency, flexibility, and ease of maintenance.</w:t>
+        <w:lastRenderedPageBreak/>
+        <w:t>mean of a selection of data. This flow of data, facilitated by the modular design, ensures efficiency, flexibility, and ease of maintenance.</w:t>
       </w:r>
     </w:p>
     <w:p>
@@ -1910,7 +1716,6 @@
         <w:rPr>
           <w:noProof/>
         </w:rPr>
-        <w:lastRenderedPageBreak/>
         <w:drawing>
           <wp:inline distT="0" distB="0" distL="0" distR="0" wp14:anchorId="6603860A" wp14:editId="570043EC">
             <wp:extent cx="5943600" cy="3505200"/>
@@ -2070,7 +1875,11 @@
         <w:t>s</w:t>
       </w:r>
       <w:r>
-        <w:t xml:space="preserve"> the user to input the file path of the CSV data, which is then passed to the File Reader subsystem for processing. The UI acts as a central hub, presenting outputs from different subsystems in a coherent and user-friendly manner.</w:t>
+        <w:t xml:space="preserve"> </w:t>
+      </w:r>
+      <w:r>
+        <w:lastRenderedPageBreak/>
+        <w:t>the user to input the file path of the CSV data, which is then passed to the File Reader subsystem for processing. The UI acts as a central hub, presenting outputs from different subsystems in a coherent and user-friendly manner.</w:t>
       </w:r>
     </w:p>
     <w:p>
@@ -2084,7 +1893,6 @@
       </w:pPr>
       <w:bookmarkStart w:id="8" w:name="_Toc82521038"/>
       <w:r>
-        <w:lastRenderedPageBreak/>
         <w:t>Concepts and Algorithms Generated</w:t>
       </w:r>
       <w:bookmarkEnd w:id="8"/>
@@ -2231,11 +2039,9 @@
             <w:tcW w:w="3120" w:type="dxa"/>
           </w:tcPr>
           <w:p>
-            <w:proofErr w:type="spellStart"/>
             <w:r>
               <w:t>GetFilePath</w:t>
             </w:r>
-            <w:proofErr w:type="spellEnd"/>
           </w:p>
         </w:tc>
         <w:tc>
@@ -2260,15 +2066,7 @@
           </w:tcPr>
           <w:p>
             <w:r>
-              <w:t xml:space="preserve">The </w:t>
-            </w:r>
-            <w:proofErr w:type="spellStart"/>
-            <w:r>
-              <w:t>GetFilePath</w:t>
-            </w:r>
-            <w:proofErr w:type="spellEnd"/>
-            <w:r>
-              <w:t xml:space="preserve"> service will pass over the user-selected file paths for data acquisition. Th</w:t>
+              <w:t>The GetFilePath service will pass over the user-selected file paths for data acquisition. Th</w:t>
             </w:r>
             <w:r>
               <w:t>ree file paths should be returned</w:t>
@@ -2294,11 +2092,9 @@
             <w:tcW w:w="3120" w:type="dxa"/>
           </w:tcPr>
           <w:p>
-            <w:proofErr w:type="spellStart"/>
             <w:r>
               <w:t>GetDataSelection</w:t>
             </w:r>
-            <w:proofErr w:type="spellEnd"/>
           </w:p>
         </w:tc>
         <w:tc>
@@ -2420,11 +2216,9 @@
             <w:tcW w:w="4680" w:type="dxa"/>
           </w:tcPr>
           <w:p>
-            <w:proofErr w:type="spellStart"/>
             <w:r>
               <w:t>CalculateMean</w:t>
             </w:r>
-            <w:proofErr w:type="spellEnd"/>
           </w:p>
         </w:tc>
         <w:tc>
@@ -2447,11 +2241,9 @@
             <w:tcW w:w="4680" w:type="dxa"/>
           </w:tcPr>
           <w:p>
-            <w:proofErr w:type="spellStart"/>
             <w:r>
               <w:t>GetLatestGraph</w:t>
             </w:r>
-            <w:proofErr w:type="spellEnd"/>
           </w:p>
         </w:tc>
         <w:tc>
@@ -2459,11 +2251,9 @@
             <w:tcW w:w="4680" w:type="dxa"/>
           </w:tcPr>
           <w:p>
-            <w:proofErr w:type="spellStart"/>
             <w:r>
               <w:t>GraphingEngine</w:t>
             </w:r>
-            <w:proofErr w:type="spellEnd"/>
           </w:p>
         </w:tc>
       </w:tr>
@@ -2501,7 +2291,11 @@
     </w:p>
     <w:p>
       <w:r>
-        <w:t>The File Reader subsystem is responsible for reading data from three different files, each representing data from a distinct instrument used by the system. After reading the raw data from these files, the File Reader passes the data along to the Data Processor for further processing. This subsystem acts as the initial stage in the data pipeline, ensuring that the raw information is properly retrieved and made available for downstream components.</w:t>
+        <w:t xml:space="preserve">The File Reader subsystem is responsible for reading data from three different files, each representing data from a distinct instrument used by the system. After reading the raw data from these files, the File Reader passes the data along to the Data Processor for further processing. </w:t>
+      </w:r>
+      <w:r>
+        <w:lastRenderedPageBreak/>
+        <w:t>This subsystem acts as the initial stage in the data pipeline, ensuring that the raw information is properly retrieved and made available for downstream components.</w:t>
       </w:r>
     </w:p>
     <w:p>
@@ -2514,7 +2308,6 @@
         <w:spacing w:after="144" w:line="240" w:lineRule="auto"/>
       </w:pPr>
       <w:r>
-        <w:lastRenderedPageBreak/>
         <w:t xml:space="preserve">Concepts and Algorithms Generated </w:t>
       </w:r>
     </w:p>
@@ -2523,15 +2316,7 @@
         <w:spacing w:before="240" w:after="240" w:line="240" w:lineRule="auto"/>
       </w:pPr>
       <w:r>
-        <w:t xml:space="preserve">The File Reader subsystem was designed with the need to efficiently handle multiple file inputs. The concept of parallel file reading was considered to improve performance when handling large datasets, but ultimately, a sequential approach was selected due to the relatively manageable file sizes. The File Reader ensures that each file is opened, its contents are read, and the data is collected into a format that can be easily passed to the Data Processor. Special considerations were made to handle potential file reading errors, such as missing or corrupted files. In such cases, </w:t>
-      </w:r>
-      <w:proofErr w:type="gramStart"/>
-      <w:r>
-        <w:t>error</w:t>
-      </w:r>
-      <w:proofErr w:type="gramEnd"/>
-      <w:r>
-        <w:t xml:space="preserve"> handling mechanisms trigger notifications to the user. The trade-off involved in this design was balancing robustness with simplicity, ensuring that file reading remains a lightweight process while effectively managing edge cases.</w:t>
+        <w:t>The File Reader subsystem was designed with the need to efficiently handle multiple file inputs. The concept of parallel file reading was considered to improve performance when handling large datasets, but ultimately, a sequential approach was selected due to the relatively manageable file sizes. The File Reader ensures that each file is opened, its contents are read, and the data is collected into a format that can be easily passed to the Data Processor. Special considerations were made to handle potential file reading errors, such as missing or corrupted files. In such cases, error handling mechanisms trigger notifications to the user. The trade-off involved in this design was balancing robustness with simplicity, ensuring that file reading remains a lightweight process while effectively managing edge cases.</w:t>
       </w:r>
     </w:p>
     <w:p>
@@ -2663,11 +2448,9 @@
             <w:tcW w:w="3120" w:type="dxa"/>
           </w:tcPr>
           <w:p>
-            <w:proofErr w:type="spellStart"/>
             <w:r>
               <w:t>ReadFileData</w:t>
             </w:r>
-            <w:proofErr w:type="spellEnd"/>
           </w:p>
         </w:tc>
         <w:tc>
@@ -2790,11 +2573,9 @@
             <w:tcW w:w="4680" w:type="dxa"/>
           </w:tcPr>
           <w:p>
-            <w:proofErr w:type="spellStart"/>
             <w:r>
               <w:t>GetFilePath</w:t>
             </w:r>
-            <w:proofErr w:type="spellEnd"/>
           </w:p>
         </w:tc>
         <w:tc>
@@ -2843,15 +2624,7 @@
     </w:p>
     <w:p>
       <w:r>
-        <w:t xml:space="preserve">The Data Processor subsystem is responsible for transforming raw data received from the File Reader into a format that is more suitable for further analysis. Its primary task is to normalize the data using </w:t>
-      </w:r>
-      <w:proofErr w:type="gramStart"/>
-      <w:r>
-        <w:t>the natural</w:t>
-      </w:r>
-      <w:proofErr w:type="gramEnd"/>
-      <w:r>
-        <w:t xml:space="preserve"> logarithmic transformation, making the data easier to process and visualize. Once the data is formatted and normalized, the Data Processor sends the processed data segment to the Graphing Engine, where the new data is added to the current graph. This subsystem ensures the integrity and usability of the data as it flows through the system.</w:t>
+        <w:t>The Data Processor subsystem is responsible for transforming raw data received from the File Reader into a format that is more suitable for further analysis. Its primary task is to normalize the data using the natural logarithmic transformation, making the data easier to process and visualize. Once the data is formatted and normalized, the Data Processor sends the processed data segment to the Graphing Engine, where the new data is added to the current graph. This subsystem ensures the integrity and usability of the data as it flows through the system.</w:t>
       </w:r>
     </w:p>
     <w:p>
@@ -2873,15 +2646,7 @@
         <w:spacing w:before="240" w:after="240" w:line="240" w:lineRule="auto"/>
       </w:pPr>
       <w:r>
-        <w:t xml:space="preserve">The main algorithm used by the Data Processor is the natural logarithmic transformation, which helps normalize the data. This technique was selected because it reduces variance in the data and handles large discrepancies in value magnitudes, making it more suitable for visual representation and computation. Alternative normalization methods, such as z-score normalization, were considered but ultimately not chosen, as the natural log method better aligned with the requirements of the data's structure and scale. Special considerations included handling cases where </w:t>
-      </w:r>
-      <w:proofErr w:type="gramStart"/>
-      <w:r>
-        <w:t>the raw</w:t>
-      </w:r>
-      <w:proofErr w:type="gramEnd"/>
-      <w:r>
-        <w:t xml:space="preserve"> data contains zero or negative values, as these would cause issues during the logarithmic transformation. Error handling mechanisms and data validation were incorporated to account for such anomalies, ensuring robust processing. The trade-off in this approach involved balancing data transformation speed and the complexity of handling edge cases.</w:t>
+        <w:t>The main algorithm used by the Data Processor is the natural logarithmic transformation, which helps normalize the data. This technique was selected because it reduces variance in the data and handles large discrepancies in value magnitudes, making it more suitable for visual representation and computation. Alternative normalization methods, such as z-score normalization, were considered but ultimately not chosen, as the natural log method better aligned with the requirements of the data's structure and scale. Special considerations included handling cases where the raw data contains zero or negative values, as these would cause issues during the logarithmic transformation. Error handling mechanisms and data validation were incorporated to account for such anomalies, ensuring robust processing. The trade-off in this approach involved balancing data transformation speed and the complexity of handling edge cases.</w:t>
       </w:r>
     </w:p>
     <w:p>
@@ -3013,11 +2778,9 @@
             <w:tcW w:w="3120" w:type="dxa"/>
           </w:tcPr>
           <w:p>
-            <w:proofErr w:type="spellStart"/>
             <w:r>
               <w:t>ProcessData</w:t>
             </w:r>
-            <w:proofErr w:type="spellEnd"/>
           </w:p>
         </w:tc>
         <w:tc>
@@ -3036,15 +2799,7 @@
           </w:tcPr>
           <w:p>
             <w:r>
-              <w:t xml:space="preserve">This service receives the raw data from </w:t>
-            </w:r>
-            <w:proofErr w:type="gramStart"/>
-            <w:r>
-              <w:t>the File</w:t>
-            </w:r>
-            <w:proofErr w:type="gramEnd"/>
-            <w:r>
-              <w:t xml:space="preserve"> Reader, processes it by formatting and applying a natural logarithmic normalization, and then sends the processed data to the Graphing Engine for visualization. The input consists of the raw data from three different files, and the output is the normalized and formatted data ready for graphing.</w:t>
+              <w:t>This service receives the raw data from the File Reader, processes it by formatting and applying a natural logarithmic normalization, and then sends the processed data to the Graphing Engine for visualization. The input consists of the raw data from three different files, and the output is the normalized and formatted data ready for graphing.</w:t>
             </w:r>
           </w:p>
         </w:tc>
@@ -3148,11 +2903,9 @@
             <w:tcW w:w="4680" w:type="dxa"/>
           </w:tcPr>
           <w:p>
-            <w:proofErr w:type="spellStart"/>
             <w:r>
               <w:t>ReadFileData</w:t>
             </w:r>
-            <w:proofErr w:type="spellEnd"/>
           </w:p>
         </w:tc>
         <w:tc>
@@ -3358,11 +3111,9 @@
             <w:tcW w:w="3120" w:type="dxa"/>
           </w:tcPr>
           <w:p>
-            <w:proofErr w:type="spellStart"/>
             <w:r>
               <w:t>UpdateGraph</w:t>
             </w:r>
-            <w:proofErr w:type="spellEnd"/>
           </w:p>
         </w:tc>
         <w:tc>
@@ -3381,15 +3132,7 @@
           </w:tcPr>
           <w:p>
             <w:r>
-              <w:t xml:space="preserve">This service receives </w:t>
-            </w:r>
-            <w:proofErr w:type="gramStart"/>
-            <w:r>
-              <w:t>the processed</w:t>
-            </w:r>
-            <w:proofErr w:type="gramEnd"/>
-            <w:r>
-              <w:t xml:space="preserve"> data from the Data Processor and updates the current graph displayed in the User Interface. The input is the normalized data, and the output is an updated visual graph reflecting the latest data. The service ensures that the graph is refreshed in real-time as new data is processed.</w:t>
+              <w:t>This service receives the processed data from the Data Processor and updates the current graph displayed in the User Interface. The input is the normalized data, and the output is an updated visual graph reflecting the latest data. The service ensures that the graph is refreshed in real-time as new data is processed.</w:t>
             </w:r>
           </w:p>
         </w:tc>
@@ -3493,11 +3236,9 @@
             <w:tcW w:w="4680" w:type="dxa"/>
           </w:tcPr>
           <w:p>
-            <w:proofErr w:type="spellStart"/>
             <w:r>
               <w:t>GetProcessedData</w:t>
             </w:r>
-            <w:proofErr w:type="spellEnd"/>
           </w:p>
         </w:tc>
         <w:tc>
@@ -3546,15 +3287,7 @@
     </w:p>
     <w:p>
       <w:r>
-        <w:t xml:space="preserve">The Calculation Engine subsystem is responsible for performing various calculations on the data, including allowing the user to select a segment of data and calculating the </w:t>
-      </w:r>
-      <w:proofErr w:type="gramStart"/>
-      <w:r>
-        <w:t>mean</w:t>
-      </w:r>
-      <w:proofErr w:type="gramEnd"/>
-      <w:r>
-        <w:t xml:space="preserve"> of that segment. This subsystem plays a crucial role in providing numerical insights into the processed data, complementing the visual representation provided by the Graphing Engine.</w:t>
+        <w:t>The Calculation Engine subsystem is responsible for performing various calculations on the data, including allowing the user to select a segment of data and calculating the mean of that segment. This subsystem plays a crucial role in providing numerical insights into the processed data, complementing the visual representation provided by the Graphing Engine.</w:t>
       </w:r>
     </w:p>
     <w:p>
@@ -3575,15 +3308,7 @@
         <w:spacing w:before="240" w:after="240" w:line="240" w:lineRule="auto"/>
       </w:pPr>
       <w:r>
-        <w:t xml:space="preserve">The primary algorithm used by the Calculation Engine is the calculation of statistical measures such as the mean. The </w:t>
-      </w:r>
-      <w:proofErr w:type="gramStart"/>
-      <w:r>
-        <w:t>mean</w:t>
-      </w:r>
-      <w:proofErr w:type="gramEnd"/>
-      <w:r>
-        <w:t xml:space="preserve"> is calculated by summing the selected data points and dividing by the number of points. Several approaches were considered, including pre-calculating statistics for all data and storing them for quick access. However, the selected solution was to compute the required statistics on-demand based on the user’s selection. This minimizes resource consumption and ensures that calculations are based on the latest data segment selected by the user.</w:t>
+        <w:t>The primary algorithm used by the Calculation Engine is the calculation of statistical measures such as the mean. The mean is calculated by summing the selected data points and dividing by the number of points. Several approaches were considered, including pre-calculating statistics for all data and storing them for quick access. However, the selected solution was to compute the required statistics on-demand based on the user’s selection. This minimizes resource consumption and ensures that calculations are based on the latest data segment selected by the user.</w:t>
       </w:r>
       <w:r>
         <w:t xml:space="preserve"> </w:t>
@@ -3719,11 +3444,9 @@
             <w:tcW w:w="3120" w:type="dxa"/>
           </w:tcPr>
           <w:p>
-            <w:proofErr w:type="spellStart"/>
             <w:r>
               <w:t>CalculateMean</w:t>
             </w:r>
-            <w:proofErr w:type="spellEnd"/>
           </w:p>
         </w:tc>
         <w:tc>
@@ -3742,23 +3465,7 @@
           </w:tcPr>
           <w:p>
             <w:r>
-              <w:t xml:space="preserve">This service calculates the </w:t>
-            </w:r>
-            <w:proofErr w:type="gramStart"/>
-            <w:r>
-              <w:t>mean</w:t>
-            </w:r>
-            <w:proofErr w:type="gramEnd"/>
-            <w:r>
-              <w:t xml:space="preserve"> of the selected data segment. The input is the processed data for the user-selected segment, and the output is the mean value. The </w:t>
-            </w:r>
-            <w:proofErr w:type="gramStart"/>
-            <w:r>
-              <w:t>mean</w:t>
-            </w:r>
-            <w:proofErr w:type="gramEnd"/>
-            <w:r>
-              <w:t xml:space="preserve"> is displayed in the User Interface as part of the calculation results.</w:t>
+              <w:t>This service calculates the mean of the selected data segment. The input is the processed data for the user-selected segment, and the output is the mean value. The mean is displayed in the User Interface as part of the calculation results.</w:t>
             </w:r>
           </w:p>
         </w:tc>
@@ -3862,11 +3569,9 @@
             <w:tcW w:w="4680" w:type="dxa"/>
           </w:tcPr>
           <w:p>
-            <w:proofErr w:type="spellStart"/>
             <w:r>
               <w:t>GetDataSelection</w:t>
             </w:r>
-            <w:proofErr w:type="spellEnd"/>
           </w:p>
         </w:tc>
         <w:tc>
@@ -3889,11 +3594,9 @@
             <w:tcW w:w="4680" w:type="dxa"/>
           </w:tcPr>
           <w:p>
-            <w:proofErr w:type="spellStart"/>
             <w:r>
               <w:t>GetLatestGraph</w:t>
             </w:r>
-            <w:proofErr w:type="spellEnd"/>
           </w:p>
         </w:tc>
         <w:tc>
@@ -3901,11 +3604,9 @@
             <w:tcW w:w="4680" w:type="dxa"/>
           </w:tcPr>
           <w:p>
-            <w:proofErr w:type="spellStart"/>
             <w:r>
               <w:t>GraphingEngine</w:t>
             </w:r>
-            <w:proofErr w:type="spellEnd"/>
           </w:p>
         </w:tc>
       </w:tr>
@@ -3935,15 +3636,7 @@
         <w:spacing w:line="240" w:lineRule="auto"/>
       </w:pPr>
       <w:r>
-        <w:t xml:space="preserve">This section covers the different ways our project stores data, both while it’s running, and when the data is stored for later. This overview will be a </w:t>
-      </w:r>
-      <w:proofErr w:type="gramStart"/>
-      <w:r>
-        <w:t>fairly technical</w:t>
-      </w:r>
-      <w:proofErr w:type="gramEnd"/>
-      <w:r>
-        <w:t xml:space="preserve"> overview, meant mostly for developers. Each subsection covers a different data structure used in the project.</w:t>
+        <w:t>This section covers the different ways our project stores data, both while it’s running, and when the data is stored for later. This overview will be a fairly technical overview, meant mostly for developers. Each subsection covers a different data structure used in the project.</w:t>
       </w:r>
     </w:p>
     <w:p>
@@ -3962,31 +3655,7 @@
     </w:p>
     <w:p>
       <w:r>
-        <w:t xml:space="preserve">A shared singleton is a design pattern that forces only one instance of an object to exist throughout the whole program. Although this design pattern does not usually describe a data structure, in modules 1-3, most important data structures are members of a shared singleton, named </w:t>
-      </w:r>
-      <w:proofErr w:type="spellStart"/>
-      <w:r>
-        <w:t>sharedData</w:t>
-      </w:r>
-      <w:proofErr w:type="spellEnd"/>
-      <w:r>
-        <w:t xml:space="preserve">. These members include </w:t>
-      </w:r>
-      <w:proofErr w:type="spellStart"/>
-      <w:r>
-        <w:t>fileList</w:t>
-      </w:r>
-      <w:proofErr w:type="spellEnd"/>
-      <w:r>
-        <w:t xml:space="preserve"> (subsection IV.2) and </w:t>
-      </w:r>
-      <w:proofErr w:type="spellStart"/>
-      <w:r>
-        <w:t>dataPoints</w:t>
-      </w:r>
-      <w:proofErr w:type="spellEnd"/>
-      <w:r>
-        <w:t xml:space="preserve"> (subsection IV.3)</w:t>
+        <w:t>A shared singleton is a design pattern that forces only one instance of an object to exist throughout the whole program. Although this design pattern does not usually describe a data structure, in modules 1-3, most important data structures are members of a shared singleton, named sharedData. These members include fileList (subsection IV.2) and dataPoints (subsection IV.3)</w:t>
       </w:r>
     </w:p>
     <w:p>
@@ -4005,23 +3674,7 @@
     </w:p>
     <w:p>
       <w:r>
-        <w:t xml:space="preserve">In modules 1-3, we use a basic list to store the names of files that are read from. This list is named </w:t>
-      </w:r>
-      <w:proofErr w:type="spellStart"/>
-      <w:r>
-        <w:t>fileList</w:t>
-      </w:r>
-      <w:proofErr w:type="spellEnd"/>
-      <w:r>
-        <w:t xml:space="preserve"> and is stored in the </w:t>
-      </w:r>
-      <w:proofErr w:type="spellStart"/>
-      <w:r>
-        <w:t>sharedData</w:t>
-      </w:r>
-      <w:proofErr w:type="spellEnd"/>
-      <w:r>
-        <w:t xml:space="preserve"> shared singleton (subsection IV.1).</w:t>
+        <w:t>In modules 1-3, we use a basic list to store the names of files that are read from. This list is named fileList and is stored in the sharedData shared singleton (subsection IV.1).</w:t>
       </w:r>
     </w:p>
     <w:p>
@@ -4040,23 +3693,7 @@
     </w:p>
     <w:p>
       <w:r>
-        <w:t xml:space="preserve">In modules 1-3, we use a Python dictionary to store the mass spectrometer data, named </w:t>
-      </w:r>
-      <w:proofErr w:type="spellStart"/>
-      <w:r>
-        <w:t>dataPoints</w:t>
-      </w:r>
-      <w:proofErr w:type="spellEnd"/>
-      <w:r>
-        <w:t xml:space="preserve">. The keys are time points, and the values are tuples of isotope masses. This dictionary is stored in the </w:t>
-      </w:r>
-      <w:proofErr w:type="spellStart"/>
-      <w:r>
-        <w:t>sharedData</w:t>
-      </w:r>
-      <w:proofErr w:type="spellEnd"/>
-      <w:r>
-        <w:t xml:space="preserve"> shared singleton (subsection IV.1).</w:t>
+        <w:t>In modules 1-3, we use a Python dictionary to store the mass spectrometer data, named dataPoints. The keys are time points, and the values are tuples of isotope masses. This dictionary is stored in the sharedData shared singleton (subsection IV.1).</w:t>
       </w:r>
     </w:p>
     <w:p>
@@ -4076,31 +3713,7 @@
     </w:p>
     <w:p>
       <w:r>
-        <w:t xml:space="preserve">In modules 1-3, there are certain data points that can be pulled out from the graph, or otherwise calculated from the data. These can be saved </w:t>
-      </w:r>
-      <w:proofErr w:type="gramStart"/>
-      <w:r>
-        <w:t>into</w:t>
-      </w:r>
-      <w:proofErr w:type="gramEnd"/>
-      <w:r>
-        <w:t xml:space="preserve"> a table built into the UI. These logs are then stored directly in the </w:t>
-      </w:r>
-      <w:proofErr w:type="spellStart"/>
-      <w:r>
-        <w:t>PyQT</w:t>
-      </w:r>
-      <w:proofErr w:type="spellEnd"/>
-      <w:r>
-        <w:t xml:space="preserve"> UI component </w:t>
-      </w:r>
-      <w:proofErr w:type="spellStart"/>
-      <w:r>
-        <w:t>QTableWidget</w:t>
-      </w:r>
-      <w:proofErr w:type="spellEnd"/>
-      <w:r>
-        <w:t>.</w:t>
+        <w:t>In modules 1-3, there are certain data points that can be pulled out from the graph, or otherwise calculated from the data. These can be saved into a table built into the UI. These logs are then stored directly in the PyQT UI component QTableWidget.</w:t>
       </w:r>
     </w:p>
     <w:p>
@@ -4133,71 +3746,31 @@
         <w:rPr>
           <w:bCs/>
         </w:rPr>
-        <w:t xml:space="preserve">IV.6 Pandas </w:t>
-      </w:r>
-      <w:proofErr w:type="spellStart"/>
-      <w:r>
+        <w:t>IV.6 Pandas DataFrame</w:t>
+      </w:r>
+    </w:p>
+    <w:p>
+      <w:r>
+        <w:t>Module 4 uses a DataFrame from the Pandas Python library to store data from Mass Spectrometer 2. This is very similar to a dictionary approach (subsection IV.3), but effectively replaces the need for unique keys with ordering and more importantly allows for the use of Pandas methods like to_csv at a small performance cost.</w:t>
+      </w:r>
+    </w:p>
+    <w:p>
+      <w:pPr>
+        <w:pStyle w:val="Heading2"/>
         <w:rPr>
           <w:bCs/>
         </w:rPr>
-        <w:t>DataFrame</w:t>
-      </w:r>
-      <w:proofErr w:type="spellEnd"/>
-    </w:p>
-    <w:p>
-      <w:r>
-        <w:t xml:space="preserve">Module 4 uses a </w:t>
-      </w:r>
-      <w:proofErr w:type="spellStart"/>
-      <w:r>
-        <w:t>DataFrame</w:t>
-      </w:r>
-      <w:proofErr w:type="spellEnd"/>
-      <w:r>
-        <w:t xml:space="preserve"> from the Pandas Python library to store data from Mass Spectrometer 2. This is very similar to a dictionary approach (subsection IV.3), but effectively replaces the need for unique keys with ordering and more importantly allows for the use of Pandas methods like </w:t>
-      </w:r>
-      <w:proofErr w:type="spellStart"/>
-      <w:r>
-        <w:t>to_csv</w:t>
-      </w:r>
-      <w:proofErr w:type="spellEnd"/>
-      <w:r>
-        <w:t xml:space="preserve"> at a small performance cost.</w:t>
-      </w:r>
-    </w:p>
-    <w:p>
-      <w:pPr>
-        <w:pStyle w:val="Heading2"/>
+      </w:pPr>
+      <w:r>
         <w:rPr>
           <w:bCs/>
         </w:rPr>
-      </w:pPr>
-      <w:r>
-        <w:rPr>
-          <w:bCs/>
-        </w:rPr>
         <w:t>IV.7 CSV Series</w:t>
       </w:r>
     </w:p>
     <w:p>
       <w:r>
-        <w:t xml:space="preserve">Module 4 exports the </w:t>
-      </w:r>
-      <w:proofErr w:type="spellStart"/>
-      <w:r>
-        <w:t>DataFrames</w:t>
-      </w:r>
-      <w:proofErr w:type="spellEnd"/>
-      <w:r>
-        <w:t xml:space="preserve"> (subsection IV.6) as CSV’s with ~8 rows each, for use in modules 1-3. Each row contains a time signature and isotope masses. These </w:t>
-      </w:r>
-      <w:proofErr w:type="gramStart"/>
-      <w:r>
-        <w:t>CSV’s</w:t>
-      </w:r>
-      <w:proofErr w:type="gramEnd"/>
-      <w:r>
-        <w:t xml:space="preserve"> are named with numbers in order of their time signatures.</w:t>
+        <w:t>Module 4 exports the DataFrames (subsection IV.6) as CSV’s with ~8 rows each, for use in modules 1-3. Each row contains a time signature and isotope masses. These CSV’s are named with numbers in order of their time signatures.</w:t>
       </w:r>
     </w:p>
     <w:p/>
@@ -4230,15 +3803,7 @@
         <w:t>folders for data from</w:t>
       </w:r>
       <w:r>
-        <w:t xml:space="preserve"> the Mass </w:t>
-      </w:r>
-      <w:proofErr w:type="spellStart"/>
-      <w:r>
-        <w:t>Spectromer</w:t>
-      </w:r>
-      <w:proofErr w:type="spellEnd"/>
-      <w:r>
-        <w:t>, for modules 1-4, or</w:t>
+        <w:t xml:space="preserve"> the Mass Spectromer, for modules 1-4, or</w:t>
       </w:r>
       <w:r>
         <w:t xml:space="preserve"> </w:t>
@@ -4268,15 +3833,7 @@
         <w:t xml:space="preserve"> for each type of data that the system utilizes.</w:t>
       </w:r>
       <w:r>
-        <w:t xml:space="preserve"> This portion of the interface corresponds with </w:t>
-      </w:r>
-      <w:proofErr w:type="gramStart"/>
-      <w:r>
-        <w:t>use</w:t>
-      </w:r>
-      <w:proofErr w:type="gramEnd"/>
-      <w:r>
-        <w:t xml:space="preserve"> case </w:t>
+        <w:t xml:space="preserve"> This portion of the interface corresponds with use case </w:t>
       </w:r>
       <w:r>
         <w:t>UC</w:t>
@@ -4394,15 +3951,7 @@
         <w:t xml:space="preserve"> View Graph. The graph will be easily scalable using the scroll wheel to zoom in or out.</w:t>
       </w:r>
       <w:r>
-        <w:t xml:space="preserve"> Below the graph and to the right of Figure 3 a slider is shown. This slider allows the user to adjust the speed at which data is plotted from 0.5x to 32x. This corresponds to </w:t>
-      </w:r>
-      <w:proofErr w:type="gramStart"/>
-      <w:r>
-        <w:t>use</w:t>
-      </w:r>
-      <w:proofErr w:type="gramEnd"/>
-      <w:r>
-        <w:t xml:space="preserve"> case UC</w:t>
+        <w:t xml:space="preserve"> Below the graph and to the right of Figure 3 a slider is shown. This slider allows the user to adjust the speed at which data is plotted from 0.5x to 32x. This corresponds to use case UC</w:t>
       </w:r>
       <w:r>
         <w:t>-7</w:t>
@@ -4414,13 +3963,8 @@
         <w:t xml:space="preserve"> Change Plotting Speed. </w:t>
       </w:r>
       <w:r>
-        <w:t xml:space="preserve">On the </w:t>
-      </w:r>
-      <w:proofErr w:type="gramStart"/>
-      <w:r>
-        <w:t>left</w:t>
-      </w:r>
-      <w:proofErr w:type="gramEnd"/>
+        <w:t>On the left</w:t>
+      </w:r>
       <w:r>
         <w:t xml:space="preserve"> of the slider is </w:t>
       </w:r>
@@ -4459,7 +4003,7 @@
           <w:noProof/>
         </w:rPr>
         <w:drawing>
-          <wp:inline distT="0" distB="0" distL="0" distR="0" wp14:anchorId="1E525780" wp14:editId="7CDEF63B">
+          <wp:inline distT="0" distB="0" distL="0" distR="0" wp14:anchorId="1E525780" wp14:editId="26788D96">
             <wp:extent cx="6562725" cy="1514475"/>
             <wp:effectExtent l="0" t="0" r="0" b="0"/>
             <wp:docPr id="74189487" name="Picture 74189487"/>
@@ -4512,15 +4056,7 @@
         <w:t>Using the leftmost button in Figure 3 that features two vertical lines, the user can toggle the visibility of “mean bars”.</w:t>
       </w:r>
       <w:r>
-        <w:t xml:space="preserve"> These vertical bars pictured in Figure 4 can be </w:t>
-      </w:r>
-      <w:proofErr w:type="gramStart"/>
-      <w:r>
-        <w:t>shifted</w:t>
-      </w:r>
-      <w:proofErr w:type="gramEnd"/>
-      <w:r>
-        <w:t xml:space="preserve"> left to right using the cursor to select a specific portion of data.</w:t>
+        <w:t xml:space="preserve"> These vertical bars pictured in Figure 4 can be shifted left to right using the cursor to select a specific portion of data.</w:t>
       </w:r>
       <w:r>
         <w:t xml:space="preserve"> This corresponds to the use case UC-8: Select Data Points.</w:t>
@@ -4588,15 +4124,7 @@
         <w:t>Available calculations will be featured below the graph and its controls. Here the user will be able to use the “Get Mean” button to calculate the mean inside of the selected region.</w:t>
       </w:r>
       <w:r>
-        <w:t xml:space="preserve"> This corresponds to </w:t>
-      </w:r>
-      <w:proofErr w:type="gramStart"/>
-      <w:r>
-        <w:t>use</w:t>
-      </w:r>
-      <w:proofErr w:type="gramEnd"/>
-      <w:r>
-        <w:t xml:space="preserve"> case UC-9: Calculate Mean.</w:t>
+        <w:t xml:space="preserve"> This corresponds to use case UC-9: Calculate Mean.</w:t>
       </w:r>
     </w:p>
     <w:p>
@@ -6952,7 +6480,6 @@
   <w:style w:type="character" w:default="1" w:styleId="DefaultParagraphFont">
     <w:name w:val="Default Paragraph Font"/>
     <w:uiPriority w:val="1"/>
-    <w:semiHidden/>
     <w:unhideWhenUsed/>
   </w:style>
   <w:style w:type="table" w:default="1" w:styleId="TableNormal">

</xml_diff>

<commit_message>
Conformed Solution Approach document to expectations
</commit_message>
<xml_diff>
--- a/documentation/SolutionApproach.docx
+++ b/documentation/SolutionApproach.docx
@@ -210,50 +210,56 @@
         </w:rPr>
       </w:pPr>
     </w:p>
-    <w:p>
-      <w:r>
-        <w:rPr>
-          <w:b/>
-          <w:sz w:val="28"/>
-          <w:szCs w:val="28"/>
-        </w:rPr>
-        <w:lastRenderedPageBreak/>
-        <w:t>TABLE OF CONTENTS</w:t>
-      </w:r>
-    </w:p>
     <w:sdt>
       <w:sdtPr>
-        <w:rPr>
-          <w:b w:val="0"/>
-          <w:bCs w:val="0"/>
-          <w:noProof w:val="0"/>
-        </w:rPr>
-        <w:id w:val="-828060012"/>
+        <w:id w:val="312686647"/>
         <w:docPartObj>
           <w:docPartGallery w:val="Table of Contents"/>
           <w:docPartUnique/>
         </w:docPartObj>
       </w:sdtPr>
-      <w:sdtEndPr/>
+      <w:sdtEndPr>
+        <w:rPr>
+          <w:b/>
+          <w:bCs/>
+          <w:noProof/>
+        </w:rPr>
+      </w:sdtEndPr>
       <w:sdtContent>
+        <w:p>
+          <w:r>
+            <w:rPr>
+              <w:b/>
+              <w:sz w:val="28"/>
+              <w:szCs w:val="28"/>
+            </w:rPr>
+            <w:t>TABLE OF CONTENTS</w:t>
+          </w:r>
+        </w:p>
         <w:p>
           <w:pPr>
             <w:pStyle w:val="TOC1"/>
             <w:rPr>
               <w:rFonts w:asciiTheme="minorHAnsi" w:eastAsiaTheme="minorEastAsia" w:hAnsiTheme="minorHAnsi" w:cstheme="minorBidi"/>
+              <w:b w:val="0"/>
+              <w:bCs w:val="0"/>
               <w:color w:val="auto"/>
+              <w:kern w:val="2"/>
+              <w:sz w:val="24"/>
+              <w:szCs w:val="24"/>
+              <w14:ligatures w14:val="standardContextual"/>
             </w:rPr>
           </w:pPr>
           <w:r>
             <w:fldChar w:fldCharType="begin"/>
           </w:r>
           <w:r>
-            <w:instrText xml:space="preserve"> TOC \h \u \z </w:instrText>
+            <w:instrText xml:space="preserve"> TOC \o "1-3" \h \z \u </w:instrText>
           </w:r>
           <w:r>
             <w:fldChar w:fldCharType="separate"/>
           </w:r>
-          <w:hyperlink w:anchor="_Toc82521031" w:history="1">
+          <w:hyperlink w:anchor="_Toc180347057" w:history="1">
             <w:r>
               <w:rPr>
                 <w:rStyle w:val="Hyperlink"/>
@@ -263,7 +269,13 @@
             <w:r>
               <w:rPr>
                 <w:rFonts w:asciiTheme="minorHAnsi" w:eastAsiaTheme="minorEastAsia" w:hAnsiTheme="minorHAnsi" w:cstheme="minorBidi"/>
+                <w:b w:val="0"/>
+                <w:bCs w:val="0"/>
                 <w:color w:val="auto"/>
+                <w:kern w:val="2"/>
+                <w:sz w:val="24"/>
+                <w:szCs w:val="24"/>
+                <w14:ligatures w14:val="standardContextual"/>
               </w:rPr>
               <w:tab/>
             </w:r>
@@ -289,7 +301,7 @@
               <w:rPr>
                 <w:webHidden/>
               </w:rPr>
-              <w:instrText xml:space="preserve"> PAGEREF _Toc82521031 \h </w:instrText>
+              <w:instrText xml:space="preserve"> PAGEREF _Toc180347057 \h </w:instrText>
             </w:r>
             <w:r>
               <w:rPr>
@@ -306,7 +318,7 @@
               <w:rPr>
                 <w:webHidden/>
               </w:rPr>
-              <w:t>3</w:t>
+              <w:t>2</w:t>
             </w:r>
             <w:r>
               <w:rPr>
@@ -321,10 +333,16 @@
             <w:pStyle w:val="TOC1"/>
             <w:rPr>
               <w:rFonts w:asciiTheme="minorHAnsi" w:eastAsiaTheme="minorEastAsia" w:hAnsiTheme="minorHAnsi" w:cstheme="minorBidi"/>
+              <w:b w:val="0"/>
+              <w:bCs w:val="0"/>
               <w:color w:val="auto"/>
+              <w:kern w:val="2"/>
+              <w:sz w:val="24"/>
+              <w:szCs w:val="24"/>
+              <w14:ligatures w14:val="standardContextual"/>
             </w:rPr>
           </w:pPr>
-          <w:hyperlink w:anchor="_Toc82521032" w:history="1">
+          <w:hyperlink w:anchor="_Toc180347058" w:history="1">
             <w:r>
               <w:rPr>
                 <w:rStyle w:val="Hyperlink"/>
@@ -334,7 +352,13 @@
             <w:r>
               <w:rPr>
                 <w:rFonts w:asciiTheme="minorHAnsi" w:eastAsiaTheme="minorEastAsia" w:hAnsiTheme="minorHAnsi" w:cstheme="minorBidi"/>
+                <w:b w:val="0"/>
+                <w:bCs w:val="0"/>
                 <w:color w:val="auto"/>
+                <w:kern w:val="2"/>
+                <w:sz w:val="24"/>
+                <w:szCs w:val="24"/>
+                <w14:ligatures w14:val="standardContextual"/>
               </w:rPr>
               <w:tab/>
             </w:r>
@@ -360,7 +384,7 @@
               <w:rPr>
                 <w:webHidden/>
               </w:rPr>
-              <w:instrText xml:space="preserve"> PAGEREF _Toc82521032 \h </w:instrText>
+              <w:instrText xml:space="preserve"> PAGEREF _Toc180347058 \h </w:instrText>
             </w:r>
             <w:r>
               <w:rPr>
@@ -377,7 +401,7 @@
               <w:rPr>
                 <w:webHidden/>
               </w:rPr>
-              <w:t>3</w:t>
+              <w:t>2</w:t>
             </w:r>
             <w:r>
               <w:rPr>
@@ -392,10 +416,16 @@
             <w:pStyle w:val="TOC1"/>
             <w:rPr>
               <w:rFonts w:asciiTheme="minorHAnsi" w:eastAsiaTheme="minorEastAsia" w:hAnsiTheme="minorHAnsi" w:cstheme="minorBidi"/>
+              <w:b w:val="0"/>
+              <w:bCs w:val="0"/>
               <w:color w:val="auto"/>
+              <w:kern w:val="2"/>
+              <w:sz w:val="24"/>
+              <w:szCs w:val="24"/>
+              <w14:ligatures w14:val="standardContextual"/>
             </w:rPr>
           </w:pPr>
-          <w:hyperlink w:anchor="_Toc82521033" w:history="1">
+          <w:hyperlink w:anchor="_Toc180347059" w:history="1">
             <w:r>
               <w:rPr>
                 <w:rStyle w:val="Hyperlink"/>
@@ -405,7 +435,13 @@
             <w:r>
               <w:rPr>
                 <w:rFonts w:asciiTheme="minorHAnsi" w:eastAsiaTheme="minorEastAsia" w:hAnsiTheme="minorHAnsi" w:cstheme="minorBidi"/>
+                <w:b w:val="0"/>
+                <w:bCs w:val="0"/>
                 <w:color w:val="auto"/>
+                <w:kern w:val="2"/>
+                <w:sz w:val="24"/>
+                <w:szCs w:val="24"/>
+                <w14:ligatures w14:val="standardContextual"/>
               </w:rPr>
               <w:tab/>
             </w:r>
@@ -431,7 +467,7 @@
               <w:rPr>
                 <w:webHidden/>
               </w:rPr>
-              <w:instrText xml:space="preserve"> PAGEREF _Toc82521033 \h </w:instrText>
+              <w:instrText xml:space="preserve"> PAGEREF _Toc180347059 \h </w:instrText>
             </w:r>
             <w:r>
               <w:rPr>
@@ -448,7 +484,7 @@
               <w:rPr>
                 <w:webHidden/>
               </w:rPr>
-              <w:t>3</w:t>
+              <w:t>2</w:t>
             </w:r>
             <w:r>
               <w:rPr>
@@ -462,16 +498,20 @@
           <w:pPr>
             <w:pStyle w:val="TOC2"/>
             <w:tabs>
-              <w:tab w:val="left" w:pos="880"/>
-              <w:tab w:val="right" w:pos="9350"/>
+              <w:tab w:val="left" w:pos="960"/>
+              <w:tab w:val="right" w:leader="dot" w:pos="9350"/>
             </w:tabs>
             <w:rPr>
               <w:rFonts w:asciiTheme="minorHAnsi" w:eastAsiaTheme="minorEastAsia" w:hAnsiTheme="minorHAnsi" w:cstheme="minorBidi"/>
               <w:noProof/>
               <w:color w:val="auto"/>
+              <w:kern w:val="2"/>
+              <w:sz w:val="24"/>
+              <w:szCs w:val="24"/>
+              <w14:ligatures w14:val="standardContextual"/>
             </w:rPr>
           </w:pPr>
-          <w:hyperlink w:anchor="_Toc82521034" w:history="1">
+          <w:hyperlink w:anchor="_Toc180347060" w:history="1">
             <w:r>
               <w:rPr>
                 <w:rStyle w:val="Hyperlink"/>
@@ -484,6 +524,10 @@
                 <w:rFonts w:asciiTheme="minorHAnsi" w:eastAsiaTheme="minorEastAsia" w:hAnsiTheme="minorHAnsi" w:cstheme="minorBidi"/>
                 <w:noProof/>
                 <w:color w:val="auto"/>
+                <w:kern w:val="2"/>
+                <w:sz w:val="24"/>
+                <w:szCs w:val="24"/>
+                <w14:ligatures w14:val="standardContextual"/>
               </w:rPr>
               <w:tab/>
             </w:r>
@@ -513,7 +557,7 @@
                 <w:noProof/>
                 <w:webHidden/>
               </w:rPr>
-              <w:instrText xml:space="preserve"> PAGEREF _Toc82521034 \h </w:instrText>
+              <w:instrText xml:space="preserve"> PAGEREF _Toc180347060 \h </w:instrText>
             </w:r>
             <w:r>
               <w:rPr>
@@ -533,7 +577,7 @@
                 <w:noProof/>
                 <w:webHidden/>
               </w:rPr>
-              <w:t>3</w:t>
+              <w:t>2</w:t>
             </w:r>
             <w:r>
               <w:rPr>
@@ -548,16 +592,20 @@
           <w:pPr>
             <w:pStyle w:val="TOC2"/>
             <w:tabs>
-              <w:tab w:val="left" w:pos="880"/>
-              <w:tab w:val="right" w:pos="9350"/>
+              <w:tab w:val="left" w:pos="960"/>
+              <w:tab w:val="right" w:leader="dot" w:pos="9350"/>
             </w:tabs>
             <w:rPr>
               <w:rFonts w:asciiTheme="minorHAnsi" w:eastAsiaTheme="minorEastAsia" w:hAnsiTheme="minorHAnsi" w:cstheme="minorBidi"/>
               <w:noProof/>
               <w:color w:val="auto"/>
+              <w:kern w:val="2"/>
+              <w:sz w:val="24"/>
+              <w:szCs w:val="24"/>
+              <w14:ligatures w14:val="standardContextual"/>
             </w:rPr>
           </w:pPr>
-          <w:hyperlink w:anchor="_Toc82521035" w:history="1">
+          <w:hyperlink w:anchor="_Toc180347061" w:history="1">
             <w:r>
               <w:rPr>
                 <w:rStyle w:val="Hyperlink"/>
@@ -570,6 +618,10 @@
                 <w:rFonts w:asciiTheme="minorHAnsi" w:eastAsiaTheme="minorEastAsia" w:hAnsiTheme="minorHAnsi" w:cstheme="minorBidi"/>
                 <w:noProof/>
                 <w:color w:val="auto"/>
+                <w:kern w:val="2"/>
+                <w:sz w:val="24"/>
+                <w:szCs w:val="24"/>
+                <w14:ligatures w14:val="standardContextual"/>
               </w:rPr>
               <w:tab/>
             </w:r>
@@ -599,7 +651,7 @@
                 <w:noProof/>
                 <w:webHidden/>
               </w:rPr>
-              <w:instrText xml:space="preserve"> PAGEREF _Toc82521035 \h </w:instrText>
+              <w:instrText xml:space="preserve"> PAGEREF _Toc180347061 \h </w:instrText>
             </w:r>
             <w:r>
               <w:rPr>
@@ -634,16 +686,20 @@
           <w:pPr>
             <w:pStyle w:val="TOC3"/>
             <w:tabs>
-              <w:tab w:val="left" w:pos="1320"/>
-              <w:tab w:val="right" w:pos="9350"/>
+              <w:tab w:val="left" w:pos="1200"/>
+              <w:tab w:val="right" w:leader="dot" w:pos="9350"/>
             </w:tabs>
             <w:rPr>
               <w:rFonts w:asciiTheme="minorHAnsi" w:eastAsiaTheme="minorEastAsia" w:hAnsiTheme="minorHAnsi" w:cstheme="minorBidi"/>
               <w:noProof/>
               <w:color w:val="auto"/>
+              <w:kern w:val="2"/>
+              <w:sz w:val="24"/>
+              <w:szCs w:val="24"/>
+              <w14:ligatures w14:val="standardContextual"/>
             </w:rPr>
           </w:pPr>
-          <w:hyperlink w:anchor="_Toc82521036" w:history="1">
+          <w:hyperlink w:anchor="_Toc180347062" w:history="1">
             <w:r>
               <w:rPr>
                 <w:rStyle w:val="Hyperlink"/>
@@ -656,6 +712,10 @@
                 <w:rFonts w:asciiTheme="minorHAnsi" w:eastAsiaTheme="minorEastAsia" w:hAnsiTheme="minorHAnsi" w:cstheme="minorBidi"/>
                 <w:noProof/>
                 <w:color w:val="auto"/>
+                <w:kern w:val="2"/>
+                <w:sz w:val="24"/>
+                <w:szCs w:val="24"/>
+                <w14:ligatures w14:val="standardContextual"/>
               </w:rPr>
               <w:tab/>
             </w:r>
@@ -664,7 +724,21 @@
                 <w:rStyle w:val="Hyperlink"/>
                 <w:noProof/>
               </w:rPr>
-              <w:t>[Subsystem Name]</w:t>
+              <w:t>User Inte</w:t>
+            </w:r>
+            <w:r>
+              <w:rPr>
+                <w:rStyle w:val="Hyperlink"/>
+                <w:noProof/>
+              </w:rPr>
+              <w:t>r</w:t>
+            </w:r>
+            <w:r>
+              <w:rPr>
+                <w:rStyle w:val="Hyperlink"/>
+                <w:noProof/>
+              </w:rPr>
+              <w:t>face</w:t>
             </w:r>
             <w:r>
               <w:rPr>
@@ -685,7 +759,7 @@
                 <w:noProof/>
                 <w:webHidden/>
               </w:rPr>
-              <w:instrText xml:space="preserve"> PAGEREF _Toc82521036 \h </w:instrText>
+              <w:instrText xml:space="preserve"> PAGEREF _Toc180347062 \h </w:instrText>
             </w:r>
             <w:r>
               <w:rPr>
@@ -705,265 +779,7 @@
                 <w:noProof/>
                 <w:webHidden/>
               </w:rPr>
-              <w:t>4</w:t>
-            </w:r>
-            <w:r>
-              <w:rPr>
-                <w:noProof/>
-                <w:webHidden/>
-              </w:rPr>
-              <w:fldChar w:fldCharType="end"/>
-            </w:r>
-          </w:hyperlink>
-        </w:p>
-        <w:p>
-          <w:pPr>
-            <w:pStyle w:val="TOC4"/>
-            <w:tabs>
-              <w:tab w:val="left" w:pos="1100"/>
-              <w:tab w:val="right" w:pos="9350"/>
-            </w:tabs>
-            <w:rPr>
-              <w:rFonts w:asciiTheme="minorHAnsi" w:eastAsiaTheme="minorEastAsia" w:hAnsiTheme="minorHAnsi" w:cstheme="minorBidi"/>
-              <w:noProof/>
-              <w:color w:val="auto"/>
-            </w:rPr>
-          </w:pPr>
-          <w:hyperlink w:anchor="_Toc82521037" w:history="1">
-            <w:r>
-              <w:rPr>
-                <w:rStyle w:val="Hyperlink"/>
-                <w:noProof/>
-              </w:rPr>
-              <w:t>a)</w:t>
-            </w:r>
-            <w:r>
-              <w:rPr>
-                <w:rFonts w:asciiTheme="minorHAnsi" w:eastAsiaTheme="minorEastAsia" w:hAnsiTheme="minorHAnsi" w:cstheme="minorBidi"/>
-                <w:noProof/>
-                <w:color w:val="auto"/>
-              </w:rPr>
-              <w:tab/>
-            </w:r>
-            <w:r>
-              <w:rPr>
-                <w:rStyle w:val="Hyperlink"/>
-                <w:noProof/>
-              </w:rPr>
-              <w:t>Description</w:t>
-            </w:r>
-            <w:r>
-              <w:rPr>
-                <w:noProof/>
-                <w:webHidden/>
-              </w:rPr>
-              <w:tab/>
-            </w:r>
-            <w:r>
-              <w:rPr>
-                <w:noProof/>
-                <w:webHidden/>
-              </w:rPr>
-              <w:fldChar w:fldCharType="begin"/>
-            </w:r>
-            <w:r>
-              <w:rPr>
-                <w:noProof/>
-                <w:webHidden/>
-              </w:rPr>
-              <w:instrText xml:space="preserve"> PAGEREF _Toc82521037 \h </w:instrText>
-            </w:r>
-            <w:r>
-              <w:rPr>
-                <w:noProof/>
-                <w:webHidden/>
-              </w:rPr>
-            </w:r>
-            <w:r>
-              <w:rPr>
-                <w:noProof/>
-                <w:webHidden/>
-              </w:rPr>
-              <w:fldChar w:fldCharType="separate"/>
-            </w:r>
-            <w:r>
-              <w:rPr>
-                <w:noProof/>
-                <w:webHidden/>
-              </w:rPr>
-              <w:t>4</w:t>
-            </w:r>
-            <w:r>
-              <w:rPr>
-                <w:noProof/>
-                <w:webHidden/>
-              </w:rPr>
-              <w:fldChar w:fldCharType="end"/>
-            </w:r>
-          </w:hyperlink>
-        </w:p>
-        <w:p>
-          <w:pPr>
-            <w:pStyle w:val="TOC4"/>
-            <w:tabs>
-              <w:tab w:val="left" w:pos="1100"/>
-              <w:tab w:val="right" w:pos="9350"/>
-            </w:tabs>
-            <w:rPr>
-              <w:rFonts w:asciiTheme="minorHAnsi" w:eastAsiaTheme="minorEastAsia" w:hAnsiTheme="minorHAnsi" w:cstheme="minorBidi"/>
-              <w:noProof/>
-              <w:color w:val="auto"/>
-            </w:rPr>
-          </w:pPr>
-          <w:hyperlink w:anchor="_Toc82521038" w:history="1">
-            <w:r>
-              <w:rPr>
-                <w:rStyle w:val="Hyperlink"/>
-                <w:noProof/>
-              </w:rPr>
-              <w:t>b)</w:t>
-            </w:r>
-            <w:r>
-              <w:rPr>
-                <w:rFonts w:asciiTheme="minorHAnsi" w:eastAsiaTheme="minorEastAsia" w:hAnsiTheme="minorHAnsi" w:cstheme="minorBidi"/>
-                <w:noProof/>
-                <w:color w:val="auto"/>
-              </w:rPr>
-              <w:tab/>
-            </w:r>
-            <w:r>
-              <w:rPr>
-                <w:rStyle w:val="Hyperlink"/>
-                <w:noProof/>
-              </w:rPr>
-              <w:t>Concepts and Algorithms Generated</w:t>
-            </w:r>
-            <w:r>
-              <w:rPr>
-                <w:noProof/>
-                <w:webHidden/>
-              </w:rPr>
-              <w:tab/>
-            </w:r>
-            <w:r>
-              <w:rPr>
-                <w:noProof/>
-                <w:webHidden/>
-              </w:rPr>
-              <w:fldChar w:fldCharType="begin"/>
-            </w:r>
-            <w:r>
-              <w:rPr>
-                <w:noProof/>
-                <w:webHidden/>
-              </w:rPr>
-              <w:instrText xml:space="preserve"> PAGEREF _Toc82521038 \h </w:instrText>
-            </w:r>
-            <w:r>
-              <w:rPr>
-                <w:noProof/>
-                <w:webHidden/>
-              </w:rPr>
-            </w:r>
-            <w:r>
-              <w:rPr>
-                <w:noProof/>
-                <w:webHidden/>
-              </w:rPr>
-              <w:fldChar w:fldCharType="separate"/>
-            </w:r>
-            <w:r>
-              <w:rPr>
-                <w:noProof/>
-                <w:webHidden/>
-              </w:rPr>
-              <w:t>4</w:t>
-            </w:r>
-            <w:r>
-              <w:rPr>
-                <w:noProof/>
-                <w:webHidden/>
-              </w:rPr>
-              <w:fldChar w:fldCharType="end"/>
-            </w:r>
-          </w:hyperlink>
-        </w:p>
-        <w:p>
-          <w:pPr>
-            <w:pStyle w:val="TOC4"/>
-            <w:tabs>
-              <w:tab w:val="left" w:pos="1100"/>
-              <w:tab w:val="right" w:pos="9350"/>
-            </w:tabs>
-            <w:rPr>
-              <w:rFonts w:asciiTheme="minorHAnsi" w:eastAsiaTheme="minorEastAsia" w:hAnsiTheme="minorHAnsi" w:cstheme="minorBidi"/>
-              <w:noProof/>
-              <w:color w:val="auto"/>
-            </w:rPr>
-          </w:pPr>
-          <w:hyperlink w:anchor="_Toc82521039" w:history="1">
-            <w:r>
-              <w:rPr>
-                <w:rStyle w:val="Hyperlink"/>
-                <w:noProof/>
-              </w:rPr>
-              <w:t>c)</w:t>
-            </w:r>
-            <w:r>
-              <w:rPr>
-                <w:rFonts w:asciiTheme="minorHAnsi" w:eastAsiaTheme="minorEastAsia" w:hAnsiTheme="minorHAnsi" w:cstheme="minorBidi"/>
-                <w:noProof/>
-                <w:color w:val="auto"/>
-              </w:rPr>
-              <w:tab/>
-            </w:r>
-            <w:r>
-              <w:rPr>
-                <w:rStyle w:val="Hyperlink"/>
-                <w:noProof/>
-              </w:rPr>
-              <w:t>Interface Description</w:t>
-            </w:r>
-            <w:r>
-              <w:rPr>
-                <w:noProof/>
-                <w:webHidden/>
-              </w:rPr>
-              <w:tab/>
-            </w:r>
-            <w:r>
-              <w:rPr>
-                <w:noProof/>
-                <w:webHidden/>
-              </w:rPr>
-              <w:fldChar w:fldCharType="begin"/>
-            </w:r>
-            <w:r>
-              <w:rPr>
-                <w:noProof/>
-                <w:webHidden/>
-              </w:rPr>
-              <w:instrText xml:space="preserve"> PAGEREF _Toc82521039 \h </w:instrText>
-            </w:r>
-            <w:r>
-              <w:rPr>
-                <w:noProof/>
-                <w:webHidden/>
-              </w:rPr>
-            </w:r>
-            <w:r>
-              <w:rPr>
-                <w:noProof/>
-                <w:webHidden/>
-              </w:rPr>
-              <w:fldChar w:fldCharType="separate"/>
-            </w:r>
-            <w:r>
-              <w:rPr>
-                <w:noProof/>
-                <w:webHidden/>
-              </w:rPr>
-              <w:t>4</w:t>
+              <w:t>3</w:t>
             </w:r>
             <w:r>
               <w:rPr>
@@ -978,16 +794,20 @@
           <w:pPr>
             <w:pStyle w:val="TOC3"/>
             <w:tabs>
-              <w:tab w:val="left" w:pos="1320"/>
-              <w:tab w:val="right" w:pos="9350"/>
+              <w:tab w:val="left" w:pos="1200"/>
+              <w:tab w:val="right" w:leader="dot" w:pos="9350"/>
             </w:tabs>
             <w:rPr>
               <w:rFonts w:asciiTheme="minorHAnsi" w:eastAsiaTheme="minorEastAsia" w:hAnsiTheme="minorHAnsi" w:cstheme="minorBidi"/>
               <w:noProof/>
               <w:color w:val="auto"/>
+              <w:kern w:val="2"/>
+              <w:sz w:val="24"/>
+              <w:szCs w:val="24"/>
+              <w14:ligatures w14:val="standardContextual"/>
             </w:rPr>
           </w:pPr>
-          <w:hyperlink w:anchor="_Toc82521040" w:history="1">
+          <w:hyperlink w:anchor="_Toc180347063" w:history="1">
             <w:r>
               <w:rPr>
                 <w:rStyle w:val="Hyperlink"/>
@@ -1000,6 +820,10 @@
                 <w:rFonts w:asciiTheme="minorHAnsi" w:eastAsiaTheme="minorEastAsia" w:hAnsiTheme="minorHAnsi" w:cstheme="minorBidi"/>
                 <w:noProof/>
                 <w:color w:val="auto"/>
+                <w:kern w:val="2"/>
+                <w:sz w:val="24"/>
+                <w:szCs w:val="24"/>
+                <w14:ligatures w14:val="standardContextual"/>
               </w:rPr>
               <w:tab/>
             </w:r>
@@ -1008,7 +832,7 @@
                 <w:rStyle w:val="Hyperlink"/>
                 <w:noProof/>
               </w:rPr>
-              <w:t>[Include sections III.2, III.3, etc., for other subsystems]</w:t>
+              <w:t>File Reader</w:t>
             </w:r>
             <w:r>
               <w:rPr>
@@ -1029,7 +853,7 @@
                 <w:noProof/>
                 <w:webHidden/>
               </w:rPr>
-              <w:instrText xml:space="preserve"> PAGEREF _Toc82521040 \h </w:instrText>
+              <w:instrText xml:space="preserve"> PAGEREF _Toc180347063 \h </w:instrText>
             </w:r>
             <w:r>
               <w:rPr>
@@ -1050,6 +874,288 @@
                 <w:webHidden/>
               </w:rPr>
               <w:t>4</w:t>
+            </w:r>
+            <w:r>
+              <w:rPr>
+                <w:noProof/>
+                <w:webHidden/>
+              </w:rPr>
+              <w:fldChar w:fldCharType="end"/>
+            </w:r>
+          </w:hyperlink>
+        </w:p>
+        <w:p>
+          <w:pPr>
+            <w:pStyle w:val="TOC3"/>
+            <w:tabs>
+              <w:tab w:val="left" w:pos="1200"/>
+              <w:tab w:val="right" w:leader="dot" w:pos="9350"/>
+            </w:tabs>
+            <w:rPr>
+              <w:rFonts w:asciiTheme="minorHAnsi" w:eastAsiaTheme="minorEastAsia" w:hAnsiTheme="minorHAnsi" w:cstheme="minorBidi"/>
+              <w:noProof/>
+              <w:color w:val="auto"/>
+              <w:kern w:val="2"/>
+              <w:sz w:val="24"/>
+              <w:szCs w:val="24"/>
+              <w14:ligatures w14:val="standardContextual"/>
+            </w:rPr>
+          </w:pPr>
+          <w:hyperlink w:anchor="_Toc180347064" w:history="1">
+            <w:r>
+              <w:rPr>
+                <w:rStyle w:val="Hyperlink"/>
+                <w:noProof/>
+              </w:rPr>
+              <w:t>I.1.3.</w:t>
+            </w:r>
+            <w:r>
+              <w:rPr>
+                <w:rFonts w:asciiTheme="minorHAnsi" w:eastAsiaTheme="minorEastAsia" w:hAnsiTheme="minorHAnsi" w:cstheme="minorBidi"/>
+                <w:noProof/>
+                <w:color w:val="auto"/>
+                <w:kern w:val="2"/>
+                <w:sz w:val="24"/>
+                <w:szCs w:val="24"/>
+                <w14:ligatures w14:val="standardContextual"/>
+              </w:rPr>
+              <w:tab/>
+            </w:r>
+            <w:r>
+              <w:rPr>
+                <w:rStyle w:val="Hyperlink"/>
+                <w:noProof/>
+              </w:rPr>
+              <w:t>Data Processor</w:t>
+            </w:r>
+            <w:r>
+              <w:rPr>
+                <w:noProof/>
+                <w:webHidden/>
+              </w:rPr>
+              <w:tab/>
+            </w:r>
+            <w:r>
+              <w:rPr>
+                <w:noProof/>
+                <w:webHidden/>
+              </w:rPr>
+              <w:fldChar w:fldCharType="begin"/>
+            </w:r>
+            <w:r>
+              <w:rPr>
+                <w:noProof/>
+                <w:webHidden/>
+              </w:rPr>
+              <w:instrText xml:space="preserve"> PAGEREF _Toc180347064 \h </w:instrText>
+            </w:r>
+            <w:r>
+              <w:rPr>
+                <w:noProof/>
+                <w:webHidden/>
+              </w:rPr>
+            </w:r>
+            <w:r>
+              <w:rPr>
+                <w:noProof/>
+                <w:webHidden/>
+              </w:rPr>
+              <w:fldChar w:fldCharType="separate"/>
+            </w:r>
+            <w:r>
+              <w:rPr>
+                <w:noProof/>
+                <w:webHidden/>
+              </w:rPr>
+              <w:t>5</w:t>
+            </w:r>
+            <w:r>
+              <w:rPr>
+                <w:noProof/>
+                <w:webHidden/>
+              </w:rPr>
+              <w:fldChar w:fldCharType="end"/>
+            </w:r>
+          </w:hyperlink>
+        </w:p>
+        <w:p>
+          <w:pPr>
+            <w:pStyle w:val="TOC3"/>
+            <w:tabs>
+              <w:tab w:val="left" w:pos="1200"/>
+              <w:tab w:val="right" w:leader="dot" w:pos="9350"/>
+            </w:tabs>
+            <w:rPr>
+              <w:rFonts w:asciiTheme="minorHAnsi" w:eastAsiaTheme="minorEastAsia" w:hAnsiTheme="minorHAnsi" w:cstheme="minorBidi"/>
+              <w:noProof/>
+              <w:color w:val="auto"/>
+              <w:kern w:val="2"/>
+              <w:sz w:val="24"/>
+              <w:szCs w:val="24"/>
+              <w14:ligatures w14:val="standardContextual"/>
+            </w:rPr>
+          </w:pPr>
+          <w:hyperlink w:anchor="_Toc180347065" w:history="1">
+            <w:r>
+              <w:rPr>
+                <w:rStyle w:val="Hyperlink"/>
+                <w:noProof/>
+              </w:rPr>
+              <w:t>I.1.4.</w:t>
+            </w:r>
+            <w:r>
+              <w:rPr>
+                <w:rFonts w:asciiTheme="minorHAnsi" w:eastAsiaTheme="minorEastAsia" w:hAnsiTheme="minorHAnsi" w:cstheme="minorBidi"/>
+                <w:noProof/>
+                <w:color w:val="auto"/>
+                <w:kern w:val="2"/>
+                <w:sz w:val="24"/>
+                <w:szCs w:val="24"/>
+                <w14:ligatures w14:val="standardContextual"/>
+              </w:rPr>
+              <w:tab/>
+            </w:r>
+            <w:r>
+              <w:rPr>
+                <w:rStyle w:val="Hyperlink"/>
+                <w:noProof/>
+              </w:rPr>
+              <w:t>Graphing Engine</w:t>
+            </w:r>
+            <w:r>
+              <w:rPr>
+                <w:noProof/>
+                <w:webHidden/>
+              </w:rPr>
+              <w:tab/>
+            </w:r>
+            <w:r>
+              <w:rPr>
+                <w:noProof/>
+                <w:webHidden/>
+              </w:rPr>
+              <w:fldChar w:fldCharType="begin"/>
+            </w:r>
+            <w:r>
+              <w:rPr>
+                <w:noProof/>
+                <w:webHidden/>
+              </w:rPr>
+              <w:instrText xml:space="preserve"> PAGEREF _Toc180347065 \h </w:instrText>
+            </w:r>
+            <w:r>
+              <w:rPr>
+                <w:noProof/>
+                <w:webHidden/>
+              </w:rPr>
+            </w:r>
+            <w:r>
+              <w:rPr>
+                <w:noProof/>
+                <w:webHidden/>
+              </w:rPr>
+              <w:fldChar w:fldCharType="separate"/>
+            </w:r>
+            <w:r>
+              <w:rPr>
+                <w:noProof/>
+                <w:webHidden/>
+              </w:rPr>
+              <w:t>6</w:t>
+            </w:r>
+            <w:r>
+              <w:rPr>
+                <w:noProof/>
+                <w:webHidden/>
+              </w:rPr>
+              <w:fldChar w:fldCharType="end"/>
+            </w:r>
+          </w:hyperlink>
+        </w:p>
+        <w:p>
+          <w:pPr>
+            <w:pStyle w:val="TOC3"/>
+            <w:tabs>
+              <w:tab w:val="left" w:pos="1200"/>
+              <w:tab w:val="right" w:leader="dot" w:pos="9350"/>
+            </w:tabs>
+            <w:rPr>
+              <w:rFonts w:asciiTheme="minorHAnsi" w:eastAsiaTheme="minorEastAsia" w:hAnsiTheme="minorHAnsi" w:cstheme="minorBidi"/>
+              <w:noProof/>
+              <w:color w:val="auto"/>
+              <w:kern w:val="2"/>
+              <w:sz w:val="24"/>
+              <w:szCs w:val="24"/>
+              <w14:ligatures w14:val="standardContextual"/>
+            </w:rPr>
+          </w:pPr>
+          <w:hyperlink w:anchor="_Toc180347066" w:history="1">
+            <w:r>
+              <w:rPr>
+                <w:rStyle w:val="Hyperlink"/>
+                <w:noProof/>
+              </w:rPr>
+              <w:t>I.1.5.</w:t>
+            </w:r>
+            <w:r>
+              <w:rPr>
+                <w:rFonts w:asciiTheme="minorHAnsi" w:eastAsiaTheme="minorEastAsia" w:hAnsiTheme="minorHAnsi" w:cstheme="minorBidi"/>
+                <w:noProof/>
+                <w:color w:val="auto"/>
+                <w:kern w:val="2"/>
+                <w:sz w:val="24"/>
+                <w:szCs w:val="24"/>
+                <w14:ligatures w14:val="standardContextual"/>
+              </w:rPr>
+              <w:tab/>
+            </w:r>
+            <w:r>
+              <w:rPr>
+                <w:rStyle w:val="Hyperlink"/>
+                <w:noProof/>
+              </w:rPr>
+              <w:t>Calculation Engine</w:t>
+            </w:r>
+            <w:r>
+              <w:rPr>
+                <w:noProof/>
+                <w:webHidden/>
+              </w:rPr>
+              <w:tab/>
+            </w:r>
+            <w:r>
+              <w:rPr>
+                <w:noProof/>
+                <w:webHidden/>
+              </w:rPr>
+              <w:fldChar w:fldCharType="begin"/>
+            </w:r>
+            <w:r>
+              <w:rPr>
+                <w:noProof/>
+                <w:webHidden/>
+              </w:rPr>
+              <w:instrText xml:space="preserve"> PAGEREF _Toc180347066 \h </w:instrText>
+            </w:r>
+            <w:r>
+              <w:rPr>
+                <w:noProof/>
+                <w:webHidden/>
+              </w:rPr>
+            </w:r>
+            <w:r>
+              <w:rPr>
+                <w:noProof/>
+                <w:webHidden/>
+              </w:rPr>
+              <w:fldChar w:fldCharType="separate"/>
+            </w:r>
+            <w:r>
+              <w:rPr>
+                <w:noProof/>
+                <w:webHidden/>
+              </w:rPr>
+              <w:t>7</w:t>
             </w:r>
             <w:r>
               <w:rPr>
@@ -1065,10 +1171,16 @@
             <w:pStyle w:val="TOC1"/>
             <w:rPr>
               <w:rFonts w:asciiTheme="minorHAnsi" w:eastAsiaTheme="minorEastAsia" w:hAnsiTheme="minorHAnsi" w:cstheme="minorBidi"/>
+              <w:b w:val="0"/>
+              <w:bCs w:val="0"/>
               <w:color w:val="auto"/>
+              <w:kern w:val="2"/>
+              <w:sz w:val="24"/>
+              <w:szCs w:val="24"/>
+              <w14:ligatures w14:val="standardContextual"/>
             </w:rPr>
           </w:pPr>
-          <w:hyperlink w:anchor="_Toc82521041" w:history="1">
+          <w:hyperlink w:anchor="_Toc180347067" w:history="1">
             <w:r>
               <w:rPr>
                 <w:rStyle w:val="Hyperlink"/>
@@ -1078,7 +1190,13 @@
             <w:r>
               <w:rPr>
                 <w:rFonts w:asciiTheme="minorHAnsi" w:eastAsiaTheme="minorEastAsia" w:hAnsiTheme="minorHAnsi" w:cstheme="minorBidi"/>
+                <w:b w:val="0"/>
+                <w:bCs w:val="0"/>
                 <w:color w:val="auto"/>
+                <w:kern w:val="2"/>
+                <w:sz w:val="24"/>
+                <w:szCs w:val="24"/>
+                <w14:ligatures w14:val="standardContextual"/>
               </w:rPr>
               <w:tab/>
             </w:r>
@@ -1086,7 +1204,19 @@
               <w:rPr>
                 <w:rStyle w:val="Hyperlink"/>
               </w:rPr>
-              <w:t>Data design</w:t>
+              <w:t>Data desi</w:t>
+            </w:r>
+            <w:r>
+              <w:rPr>
+                <w:rStyle w:val="Hyperlink"/>
+              </w:rPr>
+              <w:t>g</w:t>
+            </w:r>
+            <w:r>
+              <w:rPr>
+                <w:rStyle w:val="Hyperlink"/>
+              </w:rPr>
+              <w:t>n</w:t>
             </w:r>
             <w:r>
               <w:rPr>
@@ -1104,7 +1234,7 @@
               <w:rPr>
                 <w:webHidden/>
               </w:rPr>
-              <w:instrText xml:space="preserve"> PAGEREF _Toc82521041 \h </w:instrText>
+              <w:instrText xml:space="preserve"> PAGEREF _Toc180347067 \h </w:instrText>
             </w:r>
             <w:r>
               <w:rPr>
@@ -1121,10 +1251,535 @@
               <w:rPr>
                 <w:webHidden/>
               </w:rPr>
-              <w:t>4</w:t>
-            </w:r>
-            <w:r>
-              <w:rPr>
+              <w:t>8</w:t>
+            </w:r>
+            <w:r>
+              <w:rPr>
+                <w:webHidden/>
+              </w:rPr>
+              <w:fldChar w:fldCharType="end"/>
+            </w:r>
+          </w:hyperlink>
+        </w:p>
+        <w:p>
+          <w:pPr>
+            <w:pStyle w:val="TOC2"/>
+            <w:tabs>
+              <w:tab w:val="right" w:leader="dot" w:pos="9350"/>
+            </w:tabs>
+            <w:rPr>
+              <w:rFonts w:asciiTheme="minorHAnsi" w:eastAsiaTheme="minorEastAsia" w:hAnsiTheme="minorHAnsi" w:cstheme="minorBidi"/>
+              <w:noProof/>
+              <w:color w:val="auto"/>
+              <w:kern w:val="2"/>
+              <w:sz w:val="24"/>
+              <w:szCs w:val="24"/>
+              <w14:ligatures w14:val="standardContextual"/>
+            </w:rPr>
+          </w:pPr>
+          <w:hyperlink w:anchor="_Toc180347068" w:history="1">
+            <w:r>
+              <w:rPr>
+                <w:rStyle w:val="Hyperlink"/>
+                <w:bCs/>
+                <w:noProof/>
+              </w:rPr>
+              <w:t>IV.1 Shared Singleton</w:t>
+            </w:r>
+            <w:r>
+              <w:rPr>
+                <w:noProof/>
+                <w:webHidden/>
+              </w:rPr>
+              <w:tab/>
+            </w:r>
+            <w:r>
+              <w:rPr>
+                <w:noProof/>
+                <w:webHidden/>
+              </w:rPr>
+              <w:fldChar w:fldCharType="begin"/>
+            </w:r>
+            <w:r>
+              <w:rPr>
+                <w:noProof/>
+                <w:webHidden/>
+              </w:rPr>
+              <w:instrText xml:space="preserve"> PAGEREF _Toc180347068 \h </w:instrText>
+            </w:r>
+            <w:r>
+              <w:rPr>
+                <w:noProof/>
+                <w:webHidden/>
+              </w:rPr>
+            </w:r>
+            <w:r>
+              <w:rPr>
+                <w:noProof/>
+                <w:webHidden/>
+              </w:rPr>
+              <w:fldChar w:fldCharType="separate"/>
+            </w:r>
+            <w:r>
+              <w:rPr>
+                <w:noProof/>
+                <w:webHidden/>
+              </w:rPr>
+              <w:t>8</w:t>
+            </w:r>
+            <w:r>
+              <w:rPr>
+                <w:noProof/>
+                <w:webHidden/>
+              </w:rPr>
+              <w:fldChar w:fldCharType="end"/>
+            </w:r>
+          </w:hyperlink>
+        </w:p>
+        <w:p>
+          <w:pPr>
+            <w:pStyle w:val="TOC2"/>
+            <w:tabs>
+              <w:tab w:val="right" w:leader="dot" w:pos="9350"/>
+            </w:tabs>
+            <w:rPr>
+              <w:rFonts w:asciiTheme="minorHAnsi" w:eastAsiaTheme="minorEastAsia" w:hAnsiTheme="minorHAnsi" w:cstheme="minorBidi"/>
+              <w:noProof/>
+              <w:color w:val="auto"/>
+              <w:kern w:val="2"/>
+              <w:sz w:val="24"/>
+              <w:szCs w:val="24"/>
+              <w14:ligatures w14:val="standardContextual"/>
+            </w:rPr>
+          </w:pPr>
+          <w:hyperlink w:anchor="_Toc180347069" w:history="1">
+            <w:r>
+              <w:rPr>
+                <w:rStyle w:val="Hyperlink"/>
+                <w:bCs/>
+                <w:noProof/>
+              </w:rPr>
+              <w:t>IV.2 Basic List</w:t>
+            </w:r>
+            <w:r>
+              <w:rPr>
+                <w:noProof/>
+                <w:webHidden/>
+              </w:rPr>
+              <w:tab/>
+            </w:r>
+            <w:r>
+              <w:rPr>
+                <w:noProof/>
+                <w:webHidden/>
+              </w:rPr>
+              <w:fldChar w:fldCharType="begin"/>
+            </w:r>
+            <w:r>
+              <w:rPr>
+                <w:noProof/>
+                <w:webHidden/>
+              </w:rPr>
+              <w:instrText xml:space="preserve"> PAGEREF _Toc180347069 \h </w:instrText>
+            </w:r>
+            <w:r>
+              <w:rPr>
+                <w:noProof/>
+                <w:webHidden/>
+              </w:rPr>
+            </w:r>
+            <w:r>
+              <w:rPr>
+                <w:noProof/>
+                <w:webHidden/>
+              </w:rPr>
+              <w:fldChar w:fldCharType="separate"/>
+            </w:r>
+            <w:r>
+              <w:rPr>
+                <w:noProof/>
+                <w:webHidden/>
+              </w:rPr>
+              <w:t>8</w:t>
+            </w:r>
+            <w:r>
+              <w:rPr>
+                <w:noProof/>
+                <w:webHidden/>
+              </w:rPr>
+              <w:fldChar w:fldCharType="end"/>
+            </w:r>
+          </w:hyperlink>
+        </w:p>
+        <w:p>
+          <w:pPr>
+            <w:pStyle w:val="TOC2"/>
+            <w:tabs>
+              <w:tab w:val="right" w:leader="dot" w:pos="9350"/>
+            </w:tabs>
+            <w:rPr>
+              <w:rFonts w:asciiTheme="minorHAnsi" w:eastAsiaTheme="minorEastAsia" w:hAnsiTheme="minorHAnsi" w:cstheme="minorBidi"/>
+              <w:noProof/>
+              <w:color w:val="auto"/>
+              <w:kern w:val="2"/>
+              <w:sz w:val="24"/>
+              <w:szCs w:val="24"/>
+              <w14:ligatures w14:val="standardContextual"/>
+            </w:rPr>
+          </w:pPr>
+          <w:hyperlink w:anchor="_Toc180347070" w:history="1">
+            <w:r>
+              <w:rPr>
+                <w:rStyle w:val="Hyperlink"/>
+                <w:bCs/>
+                <w:noProof/>
+              </w:rPr>
+              <w:t>IV.3 Dictionary</w:t>
+            </w:r>
+            <w:r>
+              <w:rPr>
+                <w:noProof/>
+                <w:webHidden/>
+              </w:rPr>
+              <w:tab/>
+            </w:r>
+            <w:r>
+              <w:rPr>
+                <w:noProof/>
+                <w:webHidden/>
+              </w:rPr>
+              <w:fldChar w:fldCharType="begin"/>
+            </w:r>
+            <w:r>
+              <w:rPr>
+                <w:noProof/>
+                <w:webHidden/>
+              </w:rPr>
+              <w:instrText xml:space="preserve"> PAGEREF _Toc180347070 \h </w:instrText>
+            </w:r>
+            <w:r>
+              <w:rPr>
+                <w:noProof/>
+                <w:webHidden/>
+              </w:rPr>
+            </w:r>
+            <w:r>
+              <w:rPr>
+                <w:noProof/>
+                <w:webHidden/>
+              </w:rPr>
+              <w:fldChar w:fldCharType="separate"/>
+            </w:r>
+            <w:r>
+              <w:rPr>
+                <w:noProof/>
+                <w:webHidden/>
+              </w:rPr>
+              <w:t>8</w:t>
+            </w:r>
+            <w:r>
+              <w:rPr>
+                <w:noProof/>
+                <w:webHidden/>
+              </w:rPr>
+              <w:fldChar w:fldCharType="end"/>
+            </w:r>
+          </w:hyperlink>
+        </w:p>
+        <w:p>
+          <w:pPr>
+            <w:pStyle w:val="TOC2"/>
+            <w:tabs>
+              <w:tab w:val="right" w:leader="dot" w:pos="9350"/>
+            </w:tabs>
+            <w:rPr>
+              <w:rFonts w:asciiTheme="minorHAnsi" w:eastAsiaTheme="minorEastAsia" w:hAnsiTheme="minorHAnsi" w:cstheme="minorBidi"/>
+              <w:noProof/>
+              <w:color w:val="auto"/>
+              <w:kern w:val="2"/>
+              <w:sz w:val="24"/>
+              <w:szCs w:val="24"/>
+              <w14:ligatures w14:val="standardContextual"/>
+            </w:rPr>
+          </w:pPr>
+          <w:hyperlink w:anchor="_Toc180347071" w:history="1">
+            <w:r>
+              <w:rPr>
+                <w:rStyle w:val="Hyperlink"/>
+                <w:bCs/>
+                <w:noProof/>
+              </w:rPr>
+              <w:t>IV.4 Log Table</w:t>
+            </w:r>
+            <w:r>
+              <w:rPr>
+                <w:noProof/>
+                <w:webHidden/>
+              </w:rPr>
+              <w:tab/>
+            </w:r>
+            <w:r>
+              <w:rPr>
+                <w:noProof/>
+                <w:webHidden/>
+              </w:rPr>
+              <w:fldChar w:fldCharType="begin"/>
+            </w:r>
+            <w:r>
+              <w:rPr>
+                <w:noProof/>
+                <w:webHidden/>
+              </w:rPr>
+              <w:instrText xml:space="preserve"> PAGEREF _Toc180347071 \h </w:instrText>
+            </w:r>
+            <w:r>
+              <w:rPr>
+                <w:noProof/>
+                <w:webHidden/>
+              </w:rPr>
+            </w:r>
+            <w:r>
+              <w:rPr>
+                <w:noProof/>
+                <w:webHidden/>
+              </w:rPr>
+              <w:fldChar w:fldCharType="separate"/>
+            </w:r>
+            <w:r>
+              <w:rPr>
+                <w:noProof/>
+                <w:webHidden/>
+              </w:rPr>
+              <w:t>9</w:t>
+            </w:r>
+            <w:r>
+              <w:rPr>
+                <w:noProof/>
+                <w:webHidden/>
+              </w:rPr>
+              <w:fldChar w:fldCharType="end"/>
+            </w:r>
+          </w:hyperlink>
+        </w:p>
+        <w:p>
+          <w:pPr>
+            <w:pStyle w:val="TOC2"/>
+            <w:tabs>
+              <w:tab w:val="right" w:leader="dot" w:pos="9350"/>
+            </w:tabs>
+            <w:rPr>
+              <w:rFonts w:asciiTheme="minorHAnsi" w:eastAsiaTheme="minorEastAsia" w:hAnsiTheme="minorHAnsi" w:cstheme="minorBidi"/>
+              <w:noProof/>
+              <w:color w:val="auto"/>
+              <w:kern w:val="2"/>
+              <w:sz w:val="24"/>
+              <w:szCs w:val="24"/>
+              <w14:ligatures w14:val="standardContextual"/>
+            </w:rPr>
+          </w:pPr>
+          <w:hyperlink w:anchor="_Toc180347072" w:history="1">
+            <w:r>
+              <w:rPr>
+                <w:rStyle w:val="Hyperlink"/>
+                <w:bCs/>
+                <w:noProof/>
+              </w:rPr>
+              <w:t>IV.5 CSV Export</w:t>
+            </w:r>
+            <w:r>
+              <w:rPr>
+                <w:noProof/>
+                <w:webHidden/>
+              </w:rPr>
+              <w:tab/>
+            </w:r>
+            <w:r>
+              <w:rPr>
+                <w:noProof/>
+                <w:webHidden/>
+              </w:rPr>
+              <w:fldChar w:fldCharType="begin"/>
+            </w:r>
+            <w:r>
+              <w:rPr>
+                <w:noProof/>
+                <w:webHidden/>
+              </w:rPr>
+              <w:instrText xml:space="preserve"> PAGEREF _Toc180347072 \h </w:instrText>
+            </w:r>
+            <w:r>
+              <w:rPr>
+                <w:noProof/>
+                <w:webHidden/>
+              </w:rPr>
+            </w:r>
+            <w:r>
+              <w:rPr>
+                <w:noProof/>
+                <w:webHidden/>
+              </w:rPr>
+              <w:fldChar w:fldCharType="separate"/>
+            </w:r>
+            <w:r>
+              <w:rPr>
+                <w:noProof/>
+                <w:webHidden/>
+              </w:rPr>
+              <w:t>9</w:t>
+            </w:r>
+            <w:r>
+              <w:rPr>
+                <w:noProof/>
+                <w:webHidden/>
+              </w:rPr>
+              <w:fldChar w:fldCharType="end"/>
+            </w:r>
+          </w:hyperlink>
+        </w:p>
+        <w:p>
+          <w:pPr>
+            <w:pStyle w:val="TOC2"/>
+            <w:tabs>
+              <w:tab w:val="right" w:leader="dot" w:pos="9350"/>
+            </w:tabs>
+            <w:rPr>
+              <w:rFonts w:asciiTheme="minorHAnsi" w:eastAsiaTheme="minorEastAsia" w:hAnsiTheme="minorHAnsi" w:cstheme="minorBidi"/>
+              <w:noProof/>
+              <w:color w:val="auto"/>
+              <w:kern w:val="2"/>
+              <w:sz w:val="24"/>
+              <w:szCs w:val="24"/>
+              <w14:ligatures w14:val="standardContextual"/>
+            </w:rPr>
+          </w:pPr>
+          <w:hyperlink w:anchor="_Toc180347073" w:history="1">
+            <w:r>
+              <w:rPr>
+                <w:rStyle w:val="Hyperlink"/>
+                <w:bCs/>
+                <w:noProof/>
+              </w:rPr>
+              <w:t>IV.6 Pandas DataFrame</w:t>
+            </w:r>
+            <w:r>
+              <w:rPr>
+                <w:noProof/>
+                <w:webHidden/>
+              </w:rPr>
+              <w:tab/>
+            </w:r>
+            <w:r>
+              <w:rPr>
+                <w:noProof/>
+                <w:webHidden/>
+              </w:rPr>
+              <w:fldChar w:fldCharType="begin"/>
+            </w:r>
+            <w:r>
+              <w:rPr>
+                <w:noProof/>
+                <w:webHidden/>
+              </w:rPr>
+              <w:instrText xml:space="preserve"> PAGEREF _Toc180347073 \h </w:instrText>
+            </w:r>
+            <w:r>
+              <w:rPr>
+                <w:noProof/>
+                <w:webHidden/>
+              </w:rPr>
+            </w:r>
+            <w:r>
+              <w:rPr>
+                <w:noProof/>
+                <w:webHidden/>
+              </w:rPr>
+              <w:fldChar w:fldCharType="separate"/>
+            </w:r>
+            <w:r>
+              <w:rPr>
+                <w:noProof/>
+                <w:webHidden/>
+              </w:rPr>
+              <w:t>9</w:t>
+            </w:r>
+            <w:r>
+              <w:rPr>
+                <w:noProof/>
+                <w:webHidden/>
+              </w:rPr>
+              <w:fldChar w:fldCharType="end"/>
+            </w:r>
+          </w:hyperlink>
+        </w:p>
+        <w:p>
+          <w:pPr>
+            <w:pStyle w:val="TOC2"/>
+            <w:tabs>
+              <w:tab w:val="right" w:leader="dot" w:pos="9350"/>
+            </w:tabs>
+            <w:rPr>
+              <w:rFonts w:asciiTheme="minorHAnsi" w:eastAsiaTheme="minorEastAsia" w:hAnsiTheme="minorHAnsi" w:cstheme="minorBidi"/>
+              <w:noProof/>
+              <w:color w:val="auto"/>
+              <w:kern w:val="2"/>
+              <w:sz w:val="24"/>
+              <w:szCs w:val="24"/>
+              <w14:ligatures w14:val="standardContextual"/>
+            </w:rPr>
+          </w:pPr>
+          <w:hyperlink w:anchor="_Toc180347074" w:history="1">
+            <w:r>
+              <w:rPr>
+                <w:rStyle w:val="Hyperlink"/>
+                <w:bCs/>
+                <w:noProof/>
+              </w:rPr>
+              <w:t>IV.7 CSV Series</w:t>
+            </w:r>
+            <w:r>
+              <w:rPr>
+                <w:noProof/>
+                <w:webHidden/>
+              </w:rPr>
+              <w:tab/>
+            </w:r>
+            <w:r>
+              <w:rPr>
+                <w:noProof/>
+                <w:webHidden/>
+              </w:rPr>
+              <w:fldChar w:fldCharType="begin"/>
+            </w:r>
+            <w:r>
+              <w:rPr>
+                <w:noProof/>
+                <w:webHidden/>
+              </w:rPr>
+              <w:instrText xml:space="preserve"> PAGEREF _Toc180347074 \h </w:instrText>
+            </w:r>
+            <w:r>
+              <w:rPr>
+                <w:noProof/>
+                <w:webHidden/>
+              </w:rPr>
+            </w:r>
+            <w:r>
+              <w:rPr>
+                <w:noProof/>
+                <w:webHidden/>
+              </w:rPr>
+              <w:fldChar w:fldCharType="separate"/>
+            </w:r>
+            <w:r>
+              <w:rPr>
+                <w:noProof/>
+                <w:webHidden/>
+              </w:rPr>
+              <w:t>9</w:t>
+            </w:r>
+            <w:r>
+              <w:rPr>
+                <w:noProof/>
                 <w:webHidden/>
               </w:rPr>
               <w:fldChar w:fldCharType="end"/>
@@ -1136,10 +1791,16 @@
             <w:pStyle w:val="TOC1"/>
             <w:rPr>
               <w:rFonts w:asciiTheme="minorHAnsi" w:eastAsiaTheme="minorEastAsia" w:hAnsiTheme="minorHAnsi" w:cstheme="minorBidi"/>
+              <w:b w:val="0"/>
+              <w:bCs w:val="0"/>
               <w:color w:val="auto"/>
+              <w:kern w:val="2"/>
+              <w:sz w:val="24"/>
+              <w:szCs w:val="24"/>
+              <w14:ligatures w14:val="standardContextual"/>
             </w:rPr>
           </w:pPr>
-          <w:hyperlink w:anchor="_Toc82521042" w:history="1">
+          <w:hyperlink w:anchor="_Toc180347075" w:history="1">
             <w:r>
               <w:rPr>
                 <w:rStyle w:val="Hyperlink"/>
@@ -1149,7 +1810,13 @@
             <w:r>
               <w:rPr>
                 <w:rFonts w:asciiTheme="minorHAnsi" w:eastAsiaTheme="minorEastAsia" w:hAnsiTheme="minorHAnsi" w:cstheme="minorBidi"/>
+                <w:b w:val="0"/>
+                <w:bCs w:val="0"/>
                 <w:color w:val="auto"/>
+                <w:kern w:val="2"/>
+                <w:sz w:val="24"/>
+                <w:szCs w:val="24"/>
+                <w14:ligatures w14:val="standardContextual"/>
               </w:rPr>
               <w:tab/>
             </w:r>
@@ -1175,7 +1842,7 @@
               <w:rPr>
                 <w:webHidden/>
               </w:rPr>
-              <w:instrText xml:space="preserve"> PAGEREF _Toc82521042 \h </w:instrText>
+              <w:instrText xml:space="preserve"> PAGEREF _Toc180347075 \h </w:instrText>
             </w:r>
             <w:r>
               <w:rPr>
@@ -1192,7 +1859,7 @@
               <w:rPr>
                 <w:webHidden/>
               </w:rPr>
-              <w:t>4</w:t>
+              <w:t>9</w:t>
             </w:r>
             <w:r>
               <w:rPr>
@@ -1207,10 +1874,16 @@
             <w:pStyle w:val="TOC1"/>
             <w:rPr>
               <w:rFonts w:asciiTheme="minorHAnsi" w:eastAsiaTheme="minorEastAsia" w:hAnsiTheme="minorHAnsi" w:cstheme="minorBidi"/>
+              <w:b w:val="0"/>
+              <w:bCs w:val="0"/>
               <w:color w:val="auto"/>
+              <w:kern w:val="2"/>
+              <w:sz w:val="24"/>
+              <w:szCs w:val="24"/>
+              <w14:ligatures w14:val="standardContextual"/>
             </w:rPr>
           </w:pPr>
-          <w:hyperlink w:anchor="_Toc82521043" w:history="1">
+          <w:hyperlink w:anchor="_Toc180347076" w:history="1">
             <w:r>
               <w:rPr>
                 <w:rStyle w:val="Hyperlink"/>
@@ -1220,7 +1893,13 @@
             <w:r>
               <w:rPr>
                 <w:rFonts w:asciiTheme="minorHAnsi" w:eastAsiaTheme="minorEastAsia" w:hAnsiTheme="minorHAnsi" w:cstheme="minorBidi"/>
+                <w:b w:val="0"/>
+                <w:bCs w:val="0"/>
                 <w:color w:val="auto"/>
+                <w:kern w:val="2"/>
+                <w:sz w:val="24"/>
+                <w:szCs w:val="24"/>
+                <w14:ligatures w14:val="standardContextual"/>
               </w:rPr>
               <w:tab/>
             </w:r>
@@ -1228,7 +1907,7 @@
               <w:rPr>
                 <w:rStyle w:val="Hyperlink"/>
               </w:rPr>
-              <w:t>Glossary</w:t>
+              <w:t>References</w:t>
             </w:r>
             <w:r>
               <w:rPr>
@@ -1246,7 +1925,7 @@
               <w:rPr>
                 <w:webHidden/>
               </w:rPr>
-              <w:instrText xml:space="preserve"> PAGEREF _Toc82521043 \h </w:instrText>
+              <w:instrText xml:space="preserve"> PAGEREF _Toc180347076 \h </w:instrText>
             </w:r>
             <w:r>
               <w:rPr>
@@ -1263,7 +1942,7 @@
               <w:rPr>
                 <w:webHidden/>
               </w:rPr>
-              <w:t>5</w:t>
+              <w:t>11</w:t>
             </w:r>
             <w:r>
               <w:rPr>
@@ -1274,143 +1953,12 @@
           </w:hyperlink>
         </w:p>
         <w:p>
-          <w:pPr>
-            <w:pStyle w:val="TOC1"/>
+          <w:r>
             <w:rPr>
-              <w:rFonts w:asciiTheme="minorHAnsi" w:eastAsiaTheme="minorEastAsia" w:hAnsiTheme="minorHAnsi" w:cstheme="minorBidi"/>
-              <w:color w:val="auto"/>
+              <w:b/>
+              <w:bCs/>
+              <w:noProof/>
             </w:rPr>
-          </w:pPr>
-          <w:hyperlink w:anchor="_Toc82521044" w:history="1">
-            <w:r>
-              <w:rPr>
-                <w:rStyle w:val="Hyperlink"/>
-              </w:rPr>
-              <w:t>VII.</w:t>
-            </w:r>
-            <w:r>
-              <w:rPr>
-                <w:rFonts w:asciiTheme="minorHAnsi" w:eastAsiaTheme="minorEastAsia" w:hAnsiTheme="minorHAnsi" w:cstheme="minorBidi"/>
-                <w:color w:val="auto"/>
-              </w:rPr>
-              <w:tab/>
-            </w:r>
-            <w:r>
-              <w:rPr>
-                <w:rStyle w:val="Hyperlink"/>
-              </w:rPr>
-              <w:t>References</w:t>
-            </w:r>
-            <w:r>
-              <w:rPr>
-                <w:webHidden/>
-              </w:rPr>
-              <w:tab/>
-            </w:r>
-            <w:r>
-              <w:rPr>
-                <w:webHidden/>
-              </w:rPr>
-              <w:fldChar w:fldCharType="begin"/>
-            </w:r>
-            <w:r>
-              <w:rPr>
-                <w:webHidden/>
-              </w:rPr>
-              <w:instrText xml:space="preserve"> PAGEREF _Toc82521044 \h </w:instrText>
-            </w:r>
-            <w:r>
-              <w:rPr>
-                <w:webHidden/>
-              </w:rPr>
-            </w:r>
-            <w:r>
-              <w:rPr>
-                <w:webHidden/>
-              </w:rPr>
-              <w:fldChar w:fldCharType="separate"/>
-            </w:r>
-            <w:r>
-              <w:rPr>
-                <w:webHidden/>
-              </w:rPr>
-              <w:t>5</w:t>
-            </w:r>
-            <w:r>
-              <w:rPr>
-                <w:webHidden/>
-              </w:rPr>
-              <w:fldChar w:fldCharType="end"/>
-            </w:r>
-          </w:hyperlink>
-        </w:p>
-        <w:p>
-          <w:pPr>
-            <w:pStyle w:val="TOC1"/>
-            <w:rPr>
-              <w:rFonts w:asciiTheme="minorHAnsi" w:eastAsiaTheme="minorEastAsia" w:hAnsiTheme="minorHAnsi" w:cstheme="minorBidi"/>
-              <w:color w:val="auto"/>
-            </w:rPr>
-          </w:pPr>
-          <w:hyperlink w:anchor="_Toc82521045" w:history="1">
-            <w:r>
-              <w:rPr>
-                <w:rStyle w:val="Hyperlink"/>
-              </w:rPr>
-              <w:t>VIII. Appendices</w:t>
-            </w:r>
-            <w:r>
-              <w:rPr>
-                <w:webHidden/>
-              </w:rPr>
-              <w:tab/>
-            </w:r>
-            <w:r>
-              <w:rPr>
-                <w:webHidden/>
-              </w:rPr>
-              <w:fldChar w:fldCharType="begin"/>
-            </w:r>
-            <w:r>
-              <w:rPr>
-                <w:webHidden/>
-              </w:rPr>
-              <w:instrText xml:space="preserve"> PAGEREF _Toc82521045 \h </w:instrText>
-            </w:r>
-            <w:r>
-              <w:rPr>
-                <w:webHidden/>
-              </w:rPr>
-            </w:r>
-            <w:r>
-              <w:rPr>
-                <w:webHidden/>
-              </w:rPr>
-              <w:fldChar w:fldCharType="separate"/>
-            </w:r>
-            <w:r>
-              <w:rPr>
-                <w:webHidden/>
-              </w:rPr>
-              <w:t>5</w:t>
-            </w:r>
-            <w:r>
-              <w:rPr>
-                <w:webHidden/>
-              </w:rPr>
-              <w:fldChar w:fldCharType="end"/>
-            </w:r>
-          </w:hyperlink>
-        </w:p>
-        <w:p>
-          <w:pPr>
-            <w:rPr>
-              <w:smallCaps/>
-              <w:sz w:val="28"/>
-              <w:szCs w:val="28"/>
-            </w:rPr>
-          </w:pPr>
-          <w:r>
             <w:fldChar w:fldCharType="end"/>
           </w:r>
         </w:p>
@@ -1441,7 +1989,7 @@
         <w:lastRenderedPageBreak/>
         <w:t xml:space="preserve"> </w:t>
       </w:r>
-      <w:bookmarkStart w:id="1" w:name="_Toc82521031"/>
+      <w:bookmarkStart w:id="1" w:name="_Toc180347057"/>
       <w:r>
         <w:t>Introduction</w:t>
       </w:r>
@@ -1563,7 +2111,15 @@
         <w:t>th</w:t>
       </w:r>
       <w:r>
-        <w:t xml:space="preserve"> module when it comes to architecture design, as that’s where we have to </w:t>
+        <w:t xml:space="preserve"> module when it comes to architecture design, as that’s where we </w:t>
+      </w:r>
+      <w:proofErr w:type="gramStart"/>
+      <w:r>
+        <w:t>have to</w:t>
+      </w:r>
+      <w:proofErr w:type="gramEnd"/>
+      <w:r>
+        <w:t xml:space="preserve"> </w:t>
       </w:r>
       <w:r>
         <w:t>do the most original design.</w:t>
@@ -1578,14 +2134,13 @@
         </w:numPr>
         <w:spacing w:before="0"/>
       </w:pPr>
-      <w:bookmarkStart w:id="2" w:name="_Toc82521032"/>
+      <w:bookmarkStart w:id="2" w:name="_Toc180347058"/>
       <w:r>
         <w:t>System Overview</w:t>
       </w:r>
       <w:bookmarkEnd w:id="2"/>
     </w:p>
     <w:p>
-      <w:bookmarkStart w:id="3" w:name="_Toc82521033"/>
       <w:r>
         <w:t xml:space="preserve">The project is designed to provide a comprehensive platform for managing and interpreting Mass Spectrometer data through various modules. It aims to present data insights through </w:t>
       </w:r>
@@ -1620,6 +2175,7 @@
         </w:numPr>
         <w:spacing w:before="0"/>
       </w:pPr>
+      <w:bookmarkStart w:id="3" w:name="_Toc180347059"/>
       <w:r>
         <w:t>Architecture Design</w:t>
       </w:r>
@@ -1634,7 +2190,7 @@
         </w:numPr>
         <w:ind w:left="432" w:hanging="432"/>
       </w:pPr>
-      <w:bookmarkStart w:id="4" w:name="_Toc82521034"/>
+      <w:bookmarkStart w:id="4" w:name="_Toc180347060"/>
       <w:r>
         <w:t>Overview</w:t>
       </w:r>
@@ -1689,12 +2245,20 @@
         </w:rPr>
         <w:t xml:space="preserve">, which updates the current graph by integrating the new data. The updated graph is then displayed in the UI for the user and sent to the Calculation Engine. The Calculation Engine performs further computations on the processed data, producing analytical results that are also displayed in the UI such as the </w:t>
       </w:r>
+      <w:proofErr w:type="gramStart"/>
       <w:r>
         <w:rPr>
           <w:color w:val="000000" w:themeColor="text1"/>
         </w:rPr>
         <w:lastRenderedPageBreak/>
-        <w:t>mean of a selection of data. This flow of data, facilitated by the modular design, ensures efficiency, flexibility, and ease of maintenance.</w:t>
+        <w:t>mean</w:t>
+      </w:r>
+      <w:proofErr w:type="gramEnd"/>
+      <w:r>
+        <w:rPr>
+          <w:color w:val="000000" w:themeColor="text1"/>
+        </w:rPr>
+        <w:t xml:space="preserve"> of a selection of data. This flow of data, facilitated by the modular design, ensures efficiency, flexibility, and ease of maintenance.</w:t>
       </w:r>
     </w:p>
     <w:p>
@@ -1771,7 +2335,7 @@
         </w:numPr>
         <w:ind w:left="432" w:hanging="432"/>
       </w:pPr>
-      <w:bookmarkStart w:id="5" w:name="_Toc82521035"/>
+      <w:bookmarkStart w:id="5" w:name="_Toc180347061"/>
       <w:r>
         <w:t>Subsystem Decomposition</w:t>
       </w:r>
@@ -1822,10 +2386,7 @@
         </w:numPr>
         <w:ind w:left="576" w:hanging="576"/>
       </w:pPr>
-      <w:r>
-        <w:t xml:space="preserve"> </w:t>
-      </w:r>
-      <w:bookmarkStart w:id="6" w:name="_Toc82521036"/>
+      <w:bookmarkStart w:id="6" w:name="_Toc180347062"/>
       <w:r>
         <w:t>User Interface</w:t>
       </w:r>
@@ -1843,11 +2404,9 @@
         </w:numPr>
         <w:spacing w:line="240" w:lineRule="auto"/>
       </w:pPr>
-      <w:bookmarkStart w:id="7" w:name="_Toc82521037"/>
       <w:r>
         <w:t>Description</w:t>
       </w:r>
-      <w:bookmarkEnd w:id="7"/>
     </w:p>
     <w:p>
       <w:r>
@@ -1891,13 +2450,8 @@
         </w:numPr>
         <w:spacing w:line="240" w:lineRule="auto"/>
       </w:pPr>
-      <w:bookmarkStart w:id="8" w:name="_Toc82521038"/>
-      <w:r>
-        <w:t>Concepts and Algorithms Generated</w:t>
-      </w:r>
-      <w:bookmarkEnd w:id="8"/>
-      <w:r>
-        <w:t xml:space="preserve"> </w:t>
+      <w:r>
+        <w:t xml:space="preserve">Concepts and Algorithms Generated </w:t>
       </w:r>
     </w:p>
     <w:p>
@@ -1917,11 +2471,9 @@
         </w:numPr>
         <w:spacing w:line="240" w:lineRule="auto"/>
       </w:pPr>
-      <w:bookmarkStart w:id="9" w:name="_Toc82521039"/>
       <w:r>
         <w:t>Interface Description</w:t>
       </w:r>
-      <w:bookmarkEnd w:id="9"/>
     </w:p>
     <w:p>
       <w:pPr>
@@ -2039,9 +2591,11 @@
             <w:tcW w:w="3120" w:type="dxa"/>
           </w:tcPr>
           <w:p>
+            <w:proofErr w:type="spellStart"/>
             <w:r>
               <w:t>GetFilePath</w:t>
             </w:r>
+            <w:proofErr w:type="spellEnd"/>
           </w:p>
         </w:tc>
         <w:tc>
@@ -2066,7 +2620,15 @@
           </w:tcPr>
           <w:p>
             <w:r>
-              <w:t>The GetFilePath service will pass over the user-selected file paths for data acquisition. Th</w:t>
+              <w:t xml:space="preserve">The </w:t>
+            </w:r>
+            <w:proofErr w:type="spellStart"/>
+            <w:r>
+              <w:t>GetFilePath</w:t>
+            </w:r>
+            <w:proofErr w:type="spellEnd"/>
+            <w:r>
+              <w:t xml:space="preserve"> service will pass over the user-selected file paths for data acquisition. Th</w:t>
             </w:r>
             <w:r>
               <w:t>ree file paths should be returned</w:t>
@@ -2092,9 +2654,11 @@
             <w:tcW w:w="3120" w:type="dxa"/>
           </w:tcPr>
           <w:p>
+            <w:proofErr w:type="spellStart"/>
             <w:r>
               <w:t>GetDataSelection</w:t>
             </w:r>
+            <w:proofErr w:type="spellEnd"/>
           </w:p>
         </w:tc>
         <w:tc>
@@ -2216,9 +2780,11 @@
             <w:tcW w:w="4680" w:type="dxa"/>
           </w:tcPr>
           <w:p>
+            <w:proofErr w:type="spellStart"/>
             <w:r>
               <w:t>CalculateMean</w:t>
             </w:r>
+            <w:proofErr w:type="spellEnd"/>
           </w:p>
         </w:tc>
         <w:tc>
@@ -2241,9 +2807,11 @@
             <w:tcW w:w="4680" w:type="dxa"/>
           </w:tcPr>
           <w:p>
+            <w:proofErr w:type="spellStart"/>
             <w:r>
               <w:t>GetLatestGraph</w:t>
             </w:r>
+            <w:proofErr w:type="spellEnd"/>
           </w:p>
         </w:tc>
         <w:tc>
@@ -2251,9 +2819,11 @@
             <w:tcW w:w="4680" w:type="dxa"/>
           </w:tcPr>
           <w:p>
+            <w:proofErr w:type="spellStart"/>
             <w:r>
               <w:t>GraphingEngine</w:t>
             </w:r>
+            <w:proofErr w:type="spellEnd"/>
           </w:p>
         </w:tc>
       </w:tr>
@@ -2272,9 +2842,11 @@
         </w:numPr>
         <w:ind w:left="576" w:hanging="576"/>
       </w:pPr>
+      <w:bookmarkStart w:id="7" w:name="_Toc180347063"/>
       <w:r>
         <w:t>File Reader</w:t>
       </w:r>
+      <w:bookmarkEnd w:id="7"/>
     </w:p>
     <w:p>
       <w:pPr>
@@ -2316,7 +2888,15 @@
         <w:spacing w:before="240" w:after="240" w:line="240" w:lineRule="auto"/>
       </w:pPr>
       <w:r>
-        <w:t>The File Reader subsystem was designed with the need to efficiently handle multiple file inputs. The concept of parallel file reading was considered to improve performance when handling large datasets, but ultimately, a sequential approach was selected due to the relatively manageable file sizes. The File Reader ensures that each file is opened, its contents are read, and the data is collected into a format that can be easily passed to the Data Processor. Special considerations were made to handle potential file reading errors, such as missing or corrupted files. In such cases, error handling mechanisms trigger notifications to the user. The trade-off involved in this design was balancing robustness with simplicity, ensuring that file reading remains a lightweight process while effectively managing edge cases.</w:t>
+        <w:t xml:space="preserve">The File Reader subsystem was designed with the need to efficiently handle multiple file inputs. The concept of parallel file reading was considered to improve performance when handling large datasets, but ultimately, a sequential approach was selected due to the relatively manageable file sizes. The File Reader ensures that each file is opened, its contents are read, and the data is collected into a format that can be easily passed to the Data Processor. Special considerations were made to handle potential file reading errors, such as missing or corrupted files. In such cases, </w:t>
+      </w:r>
+      <w:proofErr w:type="gramStart"/>
+      <w:r>
+        <w:t>error</w:t>
+      </w:r>
+      <w:proofErr w:type="gramEnd"/>
+      <w:r>
+        <w:t xml:space="preserve"> handling mechanisms trigger notifications to the user. The trade-off involved in this design was balancing robustness with simplicity, ensuring that file reading remains a lightweight process while effectively managing edge cases.</w:t>
       </w:r>
     </w:p>
     <w:p>
@@ -2448,9 +3028,11 @@
             <w:tcW w:w="3120" w:type="dxa"/>
           </w:tcPr>
           <w:p>
+            <w:proofErr w:type="spellStart"/>
             <w:r>
               <w:t>ReadFileData</w:t>
             </w:r>
+            <w:proofErr w:type="spellEnd"/>
           </w:p>
         </w:tc>
         <w:tc>
@@ -2573,9 +3155,11 @@
             <w:tcW w:w="4680" w:type="dxa"/>
           </w:tcPr>
           <w:p>
+            <w:proofErr w:type="spellStart"/>
             <w:r>
               <w:t>GetFilePath</w:t>
             </w:r>
+            <w:proofErr w:type="spellEnd"/>
           </w:p>
         </w:tc>
         <w:tc>
@@ -2605,9 +3189,11 @@
         <w:spacing w:line="240" w:lineRule="auto"/>
         <w:ind w:left="576" w:hanging="576"/>
       </w:pPr>
+      <w:bookmarkStart w:id="8" w:name="_Toc180347064"/>
       <w:r>
         <w:t>Data Processor</w:t>
       </w:r>
+      <w:bookmarkEnd w:id="8"/>
     </w:p>
     <w:p>
       <w:pPr>
@@ -2624,7 +3210,15 @@
     </w:p>
     <w:p>
       <w:r>
-        <w:t>The Data Processor subsystem is responsible for transforming raw data received from the File Reader into a format that is more suitable for further analysis. Its primary task is to normalize the data using the natural logarithmic transformation, making the data easier to process and visualize. Once the data is formatted and normalized, the Data Processor sends the processed data segment to the Graphing Engine, where the new data is added to the current graph. This subsystem ensures the integrity and usability of the data as it flows through the system.</w:t>
+        <w:t xml:space="preserve">The Data Processor subsystem is responsible for transforming raw data received from the File Reader into a format that is more suitable for further analysis. Its primary task is to normalize the data using </w:t>
+      </w:r>
+      <w:proofErr w:type="gramStart"/>
+      <w:r>
+        <w:t>the natural</w:t>
+      </w:r>
+      <w:proofErr w:type="gramEnd"/>
+      <w:r>
+        <w:t xml:space="preserve"> logarithmic transformation, making the data easier to process and visualize. Once the data is formatted and normalized, the Data Processor sends the processed data segment to the Graphing Engine, where the new data is added to the current graph. This subsystem ensures the integrity and usability of the data as it flows through the system.</w:t>
       </w:r>
     </w:p>
     <w:p>
@@ -2646,7 +3240,15 @@
         <w:spacing w:before="240" w:after="240" w:line="240" w:lineRule="auto"/>
       </w:pPr>
       <w:r>
-        <w:t>The main algorithm used by the Data Processor is the natural logarithmic transformation, which helps normalize the data. This technique was selected because it reduces variance in the data and handles large discrepancies in value magnitudes, making it more suitable for visual representation and computation. Alternative normalization methods, such as z-score normalization, were considered but ultimately not chosen, as the natural log method better aligned with the requirements of the data's structure and scale. Special considerations included handling cases where the raw data contains zero or negative values, as these would cause issues during the logarithmic transformation. Error handling mechanisms and data validation were incorporated to account for such anomalies, ensuring robust processing. The trade-off in this approach involved balancing data transformation speed and the complexity of handling edge cases.</w:t>
+        <w:t xml:space="preserve">The main algorithm used by the Data Processor is the natural logarithmic transformation, which helps normalize the data. This technique was selected because it reduces variance in the data and handles large discrepancies in value magnitudes, making it more suitable for visual representation and computation. Alternative normalization methods, such as z-score normalization, were considered but ultimately not chosen, as the natural log method better aligned with the requirements of the data's structure and scale. Special considerations included handling cases where </w:t>
+      </w:r>
+      <w:proofErr w:type="gramStart"/>
+      <w:r>
+        <w:t>the raw</w:t>
+      </w:r>
+      <w:proofErr w:type="gramEnd"/>
+      <w:r>
+        <w:t xml:space="preserve"> data contains zero or negative values, as these would cause issues during the logarithmic transformation. Error handling mechanisms and data validation were incorporated to account for such anomalies, ensuring robust processing. The trade-off in this approach involved balancing data transformation speed and the complexity of handling edge cases.</w:t>
       </w:r>
     </w:p>
     <w:p>
@@ -2778,9 +3380,11 @@
             <w:tcW w:w="3120" w:type="dxa"/>
           </w:tcPr>
           <w:p>
+            <w:proofErr w:type="spellStart"/>
             <w:r>
               <w:t>ProcessData</w:t>
             </w:r>
+            <w:proofErr w:type="spellEnd"/>
           </w:p>
         </w:tc>
         <w:tc>
@@ -2799,7 +3403,15 @@
           </w:tcPr>
           <w:p>
             <w:r>
-              <w:t>This service receives the raw data from the File Reader, processes it by formatting and applying a natural logarithmic normalization, and then sends the processed data to the Graphing Engine for visualization. The input consists of the raw data from three different files, and the output is the normalized and formatted data ready for graphing.</w:t>
+              <w:t xml:space="preserve">This service receives the raw data from </w:t>
+            </w:r>
+            <w:proofErr w:type="gramStart"/>
+            <w:r>
+              <w:t>the File</w:t>
+            </w:r>
+            <w:proofErr w:type="gramEnd"/>
+            <w:r>
+              <w:t xml:space="preserve"> Reader, processes it by formatting and applying a natural logarithmic normalization, and then sends the processed data to the Graphing Engine for visualization. The input consists of the raw data from three different files, and the output is the normalized and formatted data ready for graphing.</w:t>
             </w:r>
           </w:p>
         </w:tc>
@@ -2903,9 +3515,11 @@
             <w:tcW w:w="4680" w:type="dxa"/>
           </w:tcPr>
           <w:p>
+            <w:proofErr w:type="spellStart"/>
             <w:r>
               <w:t>ReadFileData</w:t>
             </w:r>
+            <w:proofErr w:type="spellEnd"/>
           </w:p>
         </w:tc>
         <w:tc>
@@ -2935,9 +3549,11 @@
         <w:spacing w:line="240" w:lineRule="auto"/>
         <w:ind w:left="576" w:hanging="576"/>
       </w:pPr>
+      <w:bookmarkStart w:id="9" w:name="_Toc180347065"/>
       <w:r>
         <w:t>Graphing Engine</w:t>
       </w:r>
+      <w:bookmarkEnd w:id="9"/>
     </w:p>
     <w:p>
       <w:pPr>
@@ -3111,9 +3727,11 @@
             <w:tcW w:w="3120" w:type="dxa"/>
           </w:tcPr>
           <w:p>
+            <w:proofErr w:type="spellStart"/>
             <w:r>
               <w:t>UpdateGraph</w:t>
             </w:r>
+            <w:proofErr w:type="spellEnd"/>
           </w:p>
         </w:tc>
         <w:tc>
@@ -3132,7 +3750,15 @@
           </w:tcPr>
           <w:p>
             <w:r>
-              <w:t>This service receives the processed data from the Data Processor and updates the current graph displayed in the User Interface. The input is the normalized data, and the output is an updated visual graph reflecting the latest data. The service ensures that the graph is refreshed in real-time as new data is processed.</w:t>
+              <w:t xml:space="preserve">This service receives </w:t>
+            </w:r>
+            <w:proofErr w:type="gramStart"/>
+            <w:r>
+              <w:t>the processed</w:t>
+            </w:r>
+            <w:proofErr w:type="gramEnd"/>
+            <w:r>
+              <w:t xml:space="preserve"> data from the Data Processor and updates the current graph displayed in the User Interface. The input is the normalized data, and the output is an updated visual graph reflecting the latest data. The service ensures that the graph is refreshed in real-time as new data is processed.</w:t>
             </w:r>
           </w:p>
         </w:tc>
@@ -3236,9 +3862,11 @@
             <w:tcW w:w="4680" w:type="dxa"/>
           </w:tcPr>
           <w:p>
+            <w:proofErr w:type="spellStart"/>
             <w:r>
               <w:t>GetProcessedData</w:t>
             </w:r>
+            <w:proofErr w:type="spellEnd"/>
           </w:p>
         </w:tc>
         <w:tc>
@@ -3268,9 +3896,11 @@
         <w:spacing w:line="240" w:lineRule="auto"/>
         <w:ind w:left="576" w:hanging="576"/>
       </w:pPr>
+      <w:bookmarkStart w:id="10" w:name="_Toc180347066"/>
       <w:r>
         <w:t>Calculation Engine</w:t>
       </w:r>
+      <w:bookmarkEnd w:id="10"/>
     </w:p>
     <w:p>
       <w:pPr>
@@ -3287,7 +3917,15 @@
     </w:p>
     <w:p>
       <w:r>
-        <w:t>The Calculation Engine subsystem is responsible for performing various calculations on the data, including allowing the user to select a segment of data and calculating the mean of that segment. This subsystem plays a crucial role in providing numerical insights into the processed data, complementing the visual representation provided by the Graphing Engine.</w:t>
+        <w:t xml:space="preserve">The Calculation Engine subsystem is responsible for performing various calculations on the data, including allowing the user to select a segment of data and calculating the </w:t>
+      </w:r>
+      <w:proofErr w:type="gramStart"/>
+      <w:r>
+        <w:t>mean</w:t>
+      </w:r>
+      <w:proofErr w:type="gramEnd"/>
+      <w:r>
+        <w:t xml:space="preserve"> of that segment. This subsystem plays a crucial role in providing numerical insights into the processed data, complementing the visual representation provided by the Graphing Engine.</w:t>
       </w:r>
     </w:p>
     <w:p>
@@ -3308,7 +3946,15 @@
         <w:spacing w:before="240" w:after="240" w:line="240" w:lineRule="auto"/>
       </w:pPr>
       <w:r>
-        <w:t>The primary algorithm used by the Calculation Engine is the calculation of statistical measures such as the mean. The mean is calculated by summing the selected data points and dividing by the number of points. Several approaches were considered, including pre-calculating statistics for all data and storing them for quick access. However, the selected solution was to compute the required statistics on-demand based on the user’s selection. This minimizes resource consumption and ensures that calculations are based on the latest data segment selected by the user.</w:t>
+        <w:t xml:space="preserve">The primary algorithm used by the Calculation Engine is the calculation of statistical measures such as the mean. The </w:t>
+      </w:r>
+      <w:proofErr w:type="gramStart"/>
+      <w:r>
+        <w:t>mean</w:t>
+      </w:r>
+      <w:proofErr w:type="gramEnd"/>
+      <w:r>
+        <w:t xml:space="preserve"> is calculated by summing the selected data points and dividing by the number of points. Several approaches were considered, including pre-calculating statistics for all data and storing them for quick access. However, the selected solution was to compute the required statistics on-demand based on the user’s selection. This minimizes resource consumption and ensures that calculations are based on the latest data segment selected by the user.</w:t>
       </w:r>
       <w:r>
         <w:t xml:space="preserve"> </w:t>
@@ -3444,9 +4090,11 @@
             <w:tcW w:w="3120" w:type="dxa"/>
           </w:tcPr>
           <w:p>
+            <w:proofErr w:type="spellStart"/>
             <w:r>
               <w:t>CalculateMean</w:t>
             </w:r>
+            <w:proofErr w:type="spellEnd"/>
           </w:p>
         </w:tc>
         <w:tc>
@@ -3465,7 +4113,23 @@
           </w:tcPr>
           <w:p>
             <w:r>
-              <w:t>This service calculates the mean of the selected data segment. The input is the processed data for the user-selected segment, and the output is the mean value. The mean is displayed in the User Interface as part of the calculation results.</w:t>
+              <w:t xml:space="preserve">This service calculates the </w:t>
+            </w:r>
+            <w:proofErr w:type="gramStart"/>
+            <w:r>
+              <w:t>mean</w:t>
+            </w:r>
+            <w:proofErr w:type="gramEnd"/>
+            <w:r>
+              <w:t xml:space="preserve"> of the selected data segment. The input is the processed data for the user-selected segment, and the output is the mean value. The </w:t>
+            </w:r>
+            <w:proofErr w:type="gramStart"/>
+            <w:r>
+              <w:t>mean</w:t>
+            </w:r>
+            <w:proofErr w:type="gramEnd"/>
+            <w:r>
+              <w:t xml:space="preserve"> is displayed in the User Interface as part of the calculation results.</w:t>
             </w:r>
           </w:p>
         </w:tc>
@@ -3569,9 +4233,11 @@
             <w:tcW w:w="4680" w:type="dxa"/>
           </w:tcPr>
           <w:p>
+            <w:proofErr w:type="spellStart"/>
             <w:r>
               <w:t>GetDataSelection</w:t>
             </w:r>
+            <w:proofErr w:type="spellEnd"/>
           </w:p>
         </w:tc>
         <w:tc>
@@ -3594,9 +4260,11 @@
             <w:tcW w:w="4680" w:type="dxa"/>
           </w:tcPr>
           <w:p>
+            <w:proofErr w:type="spellStart"/>
             <w:r>
               <w:t>GetLatestGraph</w:t>
             </w:r>
+            <w:proofErr w:type="spellEnd"/>
           </w:p>
         </w:tc>
         <w:tc>
@@ -3604,9 +4272,11 @@
             <w:tcW w:w="4680" w:type="dxa"/>
           </w:tcPr>
           <w:p>
+            <w:proofErr w:type="spellStart"/>
             <w:r>
               <w:t>GraphingEngine</w:t>
             </w:r>
+            <w:proofErr w:type="spellEnd"/>
           </w:p>
         </w:tc>
       </w:tr>
@@ -3625,18 +4295,29 @@
         </w:numPr>
         <w:spacing w:before="0"/>
       </w:pPr>
-      <w:bookmarkStart w:id="10" w:name="_Toc82521041"/>
+      <w:bookmarkStart w:id="11" w:name="_Toc180347067"/>
+      <w:r>
+        <w:t xml:space="preserve"> </w:t>
+      </w:r>
       <w:r>
         <w:t>Data design</w:t>
       </w:r>
-      <w:bookmarkEnd w:id="10"/>
+      <w:bookmarkEnd w:id="11"/>
     </w:p>
     <w:p>
       <w:pPr>
         <w:spacing w:line="240" w:lineRule="auto"/>
       </w:pPr>
       <w:r>
-        <w:t>This section covers the different ways our project stores data, both while it’s running, and when the data is stored for later. This overview will be a fairly technical overview, meant mostly for developers. Each subsection covers a different data structure used in the project.</w:t>
+        <w:t xml:space="preserve">This section covers the different ways our project stores data, both while it’s running, and when the data is stored for later. This overview will be a </w:t>
+      </w:r>
+      <w:proofErr w:type="gramStart"/>
+      <w:r>
+        <w:t>fairly technical</w:t>
+      </w:r>
+      <w:proofErr w:type="gramEnd"/>
+      <w:r>
+        <w:t xml:space="preserve"> overview, meant mostly for developers. Each subsection covers a different data structure used in the project.</w:t>
       </w:r>
     </w:p>
     <w:p>
@@ -3646,16 +4327,42 @@
           <w:bCs/>
         </w:rPr>
       </w:pPr>
+      <w:bookmarkStart w:id="12" w:name="_Toc180347068"/>
       <w:r>
         <w:rPr>
           <w:bCs/>
         </w:rPr>
         <w:t>IV.1 Shared Singleton</w:t>
       </w:r>
-    </w:p>
-    <w:p>
-      <w:r>
-        <w:t>A shared singleton is a design pattern that forces only one instance of an object to exist throughout the whole program. Although this design pattern does not usually describe a data structure, in modules 1-3, most important data structures are members of a shared singleton, named sharedData. These members include fileList (subsection IV.2) and dataPoints (subsection IV.3)</w:t>
+      <w:bookmarkEnd w:id="12"/>
+    </w:p>
+    <w:p>
+      <w:r>
+        <w:t xml:space="preserve">A shared singleton is a design pattern that forces only one instance of an object to exist throughout the whole program. Although this design pattern does not usually describe a data structure, in modules 1-3, most important data structures are members of a shared singleton, named </w:t>
+      </w:r>
+      <w:proofErr w:type="spellStart"/>
+      <w:r>
+        <w:t>sharedData</w:t>
+      </w:r>
+      <w:proofErr w:type="spellEnd"/>
+      <w:r>
+        <w:t xml:space="preserve">. These members include </w:t>
+      </w:r>
+      <w:proofErr w:type="spellStart"/>
+      <w:r>
+        <w:t>fileList</w:t>
+      </w:r>
+      <w:proofErr w:type="spellEnd"/>
+      <w:r>
+        <w:t xml:space="preserve"> (subsection IV.2) and </w:t>
+      </w:r>
+      <w:proofErr w:type="spellStart"/>
+      <w:r>
+        <w:t>dataPoints</w:t>
+      </w:r>
+      <w:proofErr w:type="spellEnd"/>
+      <w:r>
+        <w:t xml:space="preserve"> (subsection IV.3)</w:t>
       </w:r>
     </w:p>
     <w:p>
@@ -3665,16 +4372,34 @@
           <w:bCs/>
         </w:rPr>
       </w:pPr>
+      <w:bookmarkStart w:id="13" w:name="_Toc180347069"/>
       <w:r>
         <w:rPr>
           <w:bCs/>
         </w:rPr>
         <w:t>IV.2 Basic List</w:t>
       </w:r>
-    </w:p>
-    <w:p>
-      <w:r>
-        <w:t>In modules 1-3, we use a basic list to store the names of files that are read from. This list is named fileList and is stored in the sharedData shared singleton (subsection IV.1).</w:t>
+      <w:bookmarkEnd w:id="13"/>
+    </w:p>
+    <w:p>
+      <w:r>
+        <w:t xml:space="preserve">In modules 1-3, we use a basic list to store the names of files that are read from. This list is named </w:t>
+      </w:r>
+      <w:proofErr w:type="spellStart"/>
+      <w:r>
+        <w:t>fileList</w:t>
+      </w:r>
+      <w:proofErr w:type="spellEnd"/>
+      <w:r>
+        <w:t xml:space="preserve"> and is stored in the </w:t>
+      </w:r>
+      <w:proofErr w:type="spellStart"/>
+      <w:r>
+        <w:t>sharedData</w:t>
+      </w:r>
+      <w:proofErr w:type="spellEnd"/>
+      <w:r>
+        <w:t xml:space="preserve"> shared singleton (subsection IV.1).</w:t>
       </w:r>
     </w:p>
     <w:p>
@@ -3684,16 +4409,34 @@
           <w:bCs/>
         </w:rPr>
       </w:pPr>
+      <w:bookmarkStart w:id="14" w:name="_Toc180347070"/>
       <w:r>
         <w:rPr>
           <w:bCs/>
         </w:rPr>
         <w:t>IV.3 Dictionary</w:t>
       </w:r>
-    </w:p>
-    <w:p>
-      <w:r>
-        <w:t>In modules 1-3, we use a Python dictionary to store the mass spectrometer data, named dataPoints. The keys are time points, and the values are tuples of isotope masses. This dictionary is stored in the sharedData shared singleton (subsection IV.1).</w:t>
+      <w:bookmarkEnd w:id="14"/>
+    </w:p>
+    <w:p>
+      <w:r>
+        <w:t xml:space="preserve">In modules 1-3, we use a Python dictionary to store the mass spectrometer data, named </w:t>
+      </w:r>
+      <w:proofErr w:type="spellStart"/>
+      <w:r>
+        <w:t>dataPoints</w:t>
+      </w:r>
+      <w:proofErr w:type="spellEnd"/>
+      <w:r>
+        <w:t xml:space="preserve">. The keys are time points, and the values are tuples of isotope masses. This dictionary is stored in the </w:t>
+      </w:r>
+      <w:proofErr w:type="spellStart"/>
+      <w:r>
+        <w:t>sharedData</w:t>
+      </w:r>
+      <w:proofErr w:type="spellEnd"/>
+      <w:r>
+        <w:t xml:space="preserve"> shared singleton (subsection IV.1).</w:t>
       </w:r>
     </w:p>
     <w:p>
@@ -3703,6 +4446,7 @@
           <w:bCs/>
         </w:rPr>
       </w:pPr>
+      <w:bookmarkStart w:id="15" w:name="_Toc180347071"/>
       <w:r>
         <w:rPr>
           <w:bCs/>
@@ -3710,10 +4454,35 @@
         <w:lastRenderedPageBreak/>
         <w:t>IV.4 Log Table</w:t>
       </w:r>
-    </w:p>
-    <w:p>
-      <w:r>
-        <w:t>In modules 1-3, there are certain data points that can be pulled out from the graph, or otherwise calculated from the data. These can be saved into a table built into the UI. These logs are then stored directly in the PyQT UI component QTableWidget.</w:t>
+      <w:bookmarkEnd w:id="15"/>
+    </w:p>
+    <w:p>
+      <w:r>
+        <w:t xml:space="preserve">In modules 1-3, there are certain data points that can be pulled out from the graph, or otherwise calculated from the data. These can be saved </w:t>
+      </w:r>
+      <w:proofErr w:type="gramStart"/>
+      <w:r>
+        <w:t>into</w:t>
+      </w:r>
+      <w:proofErr w:type="gramEnd"/>
+      <w:r>
+        <w:t xml:space="preserve"> a table built into the UI. These logs are then stored directly in the </w:t>
+      </w:r>
+      <w:proofErr w:type="spellStart"/>
+      <w:r>
+        <w:t>PyQT</w:t>
+      </w:r>
+      <w:proofErr w:type="spellEnd"/>
+      <w:r>
+        <w:t xml:space="preserve"> UI component </w:t>
+      </w:r>
+      <w:proofErr w:type="spellStart"/>
+      <w:r>
+        <w:t>QTableWidget</w:t>
+      </w:r>
+      <w:proofErr w:type="spellEnd"/>
+      <w:r>
+        <w:t>.</w:t>
       </w:r>
     </w:p>
     <w:p>
@@ -3723,12 +4492,14 @@
           <w:bCs/>
         </w:rPr>
       </w:pPr>
+      <w:bookmarkStart w:id="16" w:name="_Toc180347072"/>
       <w:r>
         <w:rPr>
           <w:bCs/>
         </w:rPr>
         <w:t>IV.5 CSV Export</w:t>
       </w:r>
+      <w:bookmarkEnd w:id="16"/>
     </w:p>
     <w:p>
       <w:r>
@@ -3742,16 +4513,42 @@
           <w:bCs/>
         </w:rPr>
       </w:pPr>
+      <w:bookmarkStart w:id="17" w:name="_Toc180347073"/>
       <w:r>
         <w:rPr>
           <w:bCs/>
         </w:rPr>
-        <w:t>IV.6 Pandas DataFrame</w:t>
-      </w:r>
-    </w:p>
-    <w:p>
-      <w:r>
-        <w:t>Module 4 uses a DataFrame from the Pandas Python library to store data from Mass Spectrometer 2. This is very similar to a dictionary approach (subsection IV.3), but effectively replaces the need for unique keys with ordering and more importantly allows for the use of Pandas methods like to_csv at a small performance cost.</w:t>
+        <w:t xml:space="preserve">IV.6 Pandas </w:t>
+      </w:r>
+      <w:proofErr w:type="spellStart"/>
+      <w:r>
+        <w:rPr>
+          <w:bCs/>
+        </w:rPr>
+        <w:t>DataFrame</w:t>
+      </w:r>
+      <w:bookmarkEnd w:id="17"/>
+      <w:proofErr w:type="spellEnd"/>
+    </w:p>
+    <w:p>
+      <w:r>
+        <w:t xml:space="preserve">Module 4 uses a </w:t>
+      </w:r>
+      <w:proofErr w:type="spellStart"/>
+      <w:r>
+        <w:t>DataFrame</w:t>
+      </w:r>
+      <w:proofErr w:type="spellEnd"/>
+      <w:r>
+        <w:t xml:space="preserve"> from the Pandas Python library to store data from Mass Spectrometer 2. This is very similar to a dictionary approach (subsection IV.3), but effectively replaces the need for unique keys with ordering and more importantly allows for the use of Pandas methods like </w:t>
+      </w:r>
+      <w:proofErr w:type="spellStart"/>
+      <w:r>
+        <w:t>to_csv</w:t>
+      </w:r>
+      <w:proofErr w:type="spellEnd"/>
+      <w:r>
+        <w:t xml:space="preserve"> at a small performance cost.</w:t>
       </w:r>
     </w:p>
     <w:p>
@@ -3761,16 +4558,34 @@
           <w:bCs/>
         </w:rPr>
       </w:pPr>
+      <w:bookmarkStart w:id="18" w:name="_Toc180347074"/>
       <w:r>
         <w:rPr>
           <w:bCs/>
         </w:rPr>
         <w:t>IV.7 CSV Series</w:t>
       </w:r>
-    </w:p>
-    <w:p>
-      <w:r>
-        <w:t>Module 4 exports the DataFrames (subsection IV.6) as CSV’s with ~8 rows each, for use in modules 1-3. Each row contains a time signature and isotope masses. These CSV’s are named with numbers in order of their time signatures.</w:t>
+      <w:bookmarkEnd w:id="18"/>
+    </w:p>
+    <w:p>
+      <w:r>
+        <w:t xml:space="preserve">Module 4 exports the </w:t>
+      </w:r>
+      <w:proofErr w:type="spellStart"/>
+      <w:r>
+        <w:t>DataFrames</w:t>
+      </w:r>
+      <w:proofErr w:type="spellEnd"/>
+      <w:r>
+        <w:t xml:space="preserve"> (subsection IV.6) as CSV’s with ~8 rows each, for use in modules 1-3. Each row contains a time signature and isotope masses. These </w:t>
+      </w:r>
+      <w:proofErr w:type="gramStart"/>
+      <w:r>
+        <w:t>CSV’s</w:t>
+      </w:r>
+      <w:proofErr w:type="gramEnd"/>
+      <w:r>
+        <w:t xml:space="preserve"> are named with numbers in order of their time signatures.</w:t>
       </w:r>
     </w:p>
     <w:p/>
@@ -3783,11 +4598,11 @@
         </w:numPr>
         <w:spacing w:before="0"/>
       </w:pPr>
-      <w:bookmarkStart w:id="11" w:name="_Toc82521042"/>
+      <w:bookmarkStart w:id="19" w:name="_Toc180347075"/>
       <w:r>
         <w:t>User Interface Design</w:t>
       </w:r>
-      <w:bookmarkEnd w:id="11"/>
+      <w:bookmarkEnd w:id="19"/>
       <w:r>
         <w:t xml:space="preserve"> </w:t>
       </w:r>
@@ -3803,7 +4618,15 @@
         <w:t>folders for data from</w:t>
       </w:r>
       <w:r>
-        <w:t xml:space="preserve"> the Mass Spectromer, for modules 1-4, or</w:t>
+        <w:t xml:space="preserve"> the Mass </w:t>
+      </w:r>
+      <w:proofErr w:type="spellStart"/>
+      <w:r>
+        <w:t>Spectromer</w:t>
+      </w:r>
+      <w:proofErr w:type="spellEnd"/>
+      <w:r>
+        <w:t>, for modules 1-4, or</w:t>
       </w:r>
       <w:r>
         <w:t xml:space="preserve"> </w:t>
@@ -3833,7 +4656,15 @@
         <w:t xml:space="preserve"> for each type of data that the system utilizes.</w:t>
       </w:r>
       <w:r>
-        <w:t xml:space="preserve"> This portion of the interface corresponds with use case </w:t>
+        <w:t xml:space="preserve"> This portion of the interface corresponds with </w:t>
+      </w:r>
+      <w:proofErr w:type="gramStart"/>
+      <w:r>
+        <w:t>use</w:t>
+      </w:r>
+      <w:proofErr w:type="gramEnd"/>
+      <w:r>
+        <w:t xml:space="preserve"> case </w:t>
       </w:r>
       <w:r>
         <w:t>UC</w:t>
@@ -3951,7 +4782,15 @@
         <w:t xml:space="preserve"> View Graph. The graph will be easily scalable using the scroll wheel to zoom in or out.</w:t>
       </w:r>
       <w:r>
-        <w:t xml:space="preserve"> Below the graph and to the right of Figure 3 a slider is shown. This slider allows the user to adjust the speed at which data is plotted from 0.5x to 32x. This corresponds to use case UC</w:t>
+        <w:t xml:space="preserve"> Below the graph and to the right of Figure 3 a slider is shown. This slider allows the user to adjust the speed at which data is plotted from 0.5x to 32x. This corresponds to </w:t>
+      </w:r>
+      <w:proofErr w:type="gramStart"/>
+      <w:r>
+        <w:t>use</w:t>
+      </w:r>
+      <w:proofErr w:type="gramEnd"/>
+      <w:r>
+        <w:t xml:space="preserve"> case UC</w:t>
       </w:r>
       <w:r>
         <w:t>-7</w:t>
@@ -3963,8 +4802,13 @@
         <w:t xml:space="preserve"> Change Plotting Speed. </w:t>
       </w:r>
       <w:r>
-        <w:t>On the left</w:t>
-      </w:r>
+        <w:t xml:space="preserve">On the </w:t>
+      </w:r>
+      <w:proofErr w:type="gramStart"/>
+      <w:r>
+        <w:t>left</w:t>
+      </w:r>
+      <w:proofErr w:type="gramEnd"/>
       <w:r>
         <w:t xml:space="preserve"> of the slider is </w:t>
       </w:r>
@@ -3991,7 +4835,15 @@
         <w:t xml:space="preserve">additional graphs for </w:t>
       </w:r>
       <w:r>
-        <w:t>calculations derived from the primary data.</w:t>
+        <w:t xml:space="preserve">calculations derived from </w:t>
+      </w:r>
+      <w:proofErr w:type="gramStart"/>
+      <w:r>
+        <w:t>the primary</w:t>
+      </w:r>
+      <w:proofErr w:type="gramEnd"/>
+      <w:r>
+        <w:t xml:space="preserve"> data.</w:t>
       </w:r>
     </w:p>
     <w:p>
@@ -4003,7 +4855,7 @@
           <w:noProof/>
         </w:rPr>
         <w:drawing>
-          <wp:inline distT="0" distB="0" distL="0" distR="0" wp14:anchorId="1E525780" wp14:editId="26788D96">
+          <wp:inline distT="0" distB="0" distL="0" distR="0" wp14:anchorId="1E525780" wp14:editId="22472B9D">
             <wp:extent cx="6562725" cy="1514475"/>
             <wp:effectExtent l="0" t="0" r="0" b="0"/>
             <wp:docPr id="74189487" name="Picture 74189487"/>
@@ -4056,7 +4908,15 @@
         <w:t>Using the leftmost button in Figure 3 that features two vertical lines, the user can toggle the visibility of “mean bars”.</w:t>
       </w:r>
       <w:r>
-        <w:t xml:space="preserve"> These vertical bars pictured in Figure 4 can be shifted left to right using the cursor to select a specific portion of data.</w:t>
+        <w:t xml:space="preserve"> These vertical bars pictured in Figure 4 can be </w:t>
+      </w:r>
+      <w:proofErr w:type="gramStart"/>
+      <w:r>
+        <w:t>shifted</w:t>
+      </w:r>
+      <w:proofErr w:type="gramEnd"/>
+      <w:r>
+        <w:t xml:space="preserve"> left to right using the cursor to select a specific portion of data.</w:t>
       </w:r>
       <w:r>
         <w:t xml:space="preserve"> This corresponds to the use case UC-8: Select Data Points.</w:t>
@@ -4124,7 +4984,15 @@
         <w:t>Available calculations will be featured below the graph and its controls. Here the user will be able to use the “Get Mean” button to calculate the mean inside of the selected region.</w:t>
       </w:r>
       <w:r>
-        <w:t xml:space="preserve"> This corresponds to use case UC-9: Calculate Mean.</w:t>
+        <w:t xml:space="preserve"> This corresponds to </w:t>
+      </w:r>
+      <w:proofErr w:type="gramStart"/>
+      <w:r>
+        <w:t>use</w:t>
+      </w:r>
+      <w:proofErr w:type="gramEnd"/>
+      <w:r>
+        <w:t xml:space="preserve"> case UC-9: Calculate Mean.</w:t>
       </w:r>
     </w:p>
     <w:p>
@@ -4292,42 +5160,14 @@
         </w:numPr>
         <w:spacing w:before="0"/>
       </w:pPr>
-      <w:bookmarkStart w:id="12" w:name="_Toc82521043"/>
-      <w:r>
-        <w:t>Glossary</w:t>
-      </w:r>
-      <w:bookmarkEnd w:id="12"/>
-    </w:p>
-    <w:p>
-      <w:pPr>
-        <w:spacing w:after="144" w:line="240" w:lineRule="auto"/>
-      </w:pPr>
-      <w:r>
-        <w:t>Define technical terms used in the document.</w:t>
-      </w:r>
-    </w:p>
-    <w:p>
-      <w:pPr>
-        <w:spacing w:after="144" w:line="240" w:lineRule="auto"/>
-      </w:pPr>
-    </w:p>
-    <w:p>
-      <w:pPr>
-        <w:pStyle w:val="Heading1"/>
-        <w:numPr>
-          <w:ilvl w:val="0"/>
-          <w:numId w:val="12"/>
-        </w:numPr>
-        <w:spacing w:before="0"/>
-      </w:pPr>
-      <w:r>
-        <w:t xml:space="preserve">  </w:t>
-      </w:r>
-      <w:bookmarkStart w:id="13" w:name="_Toc82521044"/>
+      <w:r>
+        <w:t xml:space="preserve"> </w:t>
+      </w:r>
+      <w:bookmarkStart w:id="20" w:name="_Toc180347076"/>
       <w:r>
         <w:t>References</w:t>
       </w:r>
-      <w:bookmarkEnd w:id="13"/>
+      <w:bookmarkEnd w:id="20"/>
     </w:p>
     <w:p>
       <w:pPr>
@@ -4339,18 +5179,13 @@
           <w:between w:val="nil"/>
         </w:pBdr>
         <w:spacing w:after="0" w:line="240" w:lineRule="auto"/>
+      </w:pPr>
+      <w:r>
         <w:rPr>
           <w:rFonts w:ascii="Courier New" w:eastAsia="Courier New" w:hAnsi="Courier New" w:cs="Courier New"/>
           <w:sz w:val="20"/>
           <w:szCs w:val="20"/>
         </w:rPr>
-      </w:pPr>
-      <w:r>
-        <w:rPr>
-          <w:rFonts w:ascii="Courier New" w:eastAsia="Courier New" w:hAnsi="Courier New" w:cs="Courier New"/>
-          <w:sz w:val="20"/>
-          <w:szCs w:val="20"/>
-        </w:rPr>
         <w:t>(Dutoit, 2010)</w:t>
       </w:r>
       <w:r>
@@ -4364,87 +5199,6 @@
       </w:r>
       <w:r>
         <w:t xml:space="preserve"> Edition, by Bernd Bruegge and Allen H. Dutoit, Prentice Hall, 2010.</w:t>
-      </w:r>
-    </w:p>
-    <w:p>
-      <w:pPr>
-        <w:spacing w:line="240" w:lineRule="auto"/>
-      </w:pPr>
-    </w:p>
-    <w:p>
-      <w:pPr>
-        <w:spacing w:after="144" w:line="240" w:lineRule="auto"/>
-      </w:pPr>
-      <w:r>
-        <w:t xml:space="preserve">Cite your references here. </w:t>
-      </w:r>
-    </w:p>
-    <w:p>
-      <w:pPr>
-        <w:spacing w:after="144" w:line="240" w:lineRule="auto"/>
-      </w:pPr>
-      <w:r>
-        <w:t>For the papers you cite give the authors, the title of the article, the journal name, journal volume number, date of publication and inclusive page numbers. Giving only the URL for the journal is not appropriate. You should use either IEEE or Chicago style formatting for your citations</w:t>
-      </w:r>
-    </w:p>
-    <w:p>
-      <w:pPr>
-        <w:spacing w:after="144" w:line="240" w:lineRule="auto"/>
-      </w:pPr>
-      <w:r>
-        <w:t>For the websites, give the title, author (if applicable) and the website URL.</w:t>
-      </w:r>
-    </w:p>
-    <w:p>
-      <w:pPr>
-        <w:spacing w:after="144" w:line="240" w:lineRule="auto"/>
-      </w:pPr>
-    </w:p>
-    <w:p>
-      <w:pPr>
-        <w:pStyle w:val="Heading1"/>
-      </w:pPr>
-      <w:bookmarkStart w:id="14" w:name="_d8dwqjqezhm7" w:colFirst="0" w:colLast="0"/>
-      <w:bookmarkStart w:id="15" w:name="_Toc82521045"/>
-      <w:bookmarkEnd w:id="14"/>
-      <w:r>
-        <w:t>VI</w:t>
-      </w:r>
-      <w:r>
-        <w:t>I</w:t>
-      </w:r>
-      <w:r>
-        <w:t>I</w:t>
-      </w:r>
-      <w:r>
-        <w:t>. Appendices</w:t>
-      </w:r>
-      <w:bookmarkEnd w:id="15"/>
-    </w:p>
-    <w:p>
-      <w:pPr>
-        <w:spacing w:after="144" w:line="240" w:lineRule="auto"/>
-      </w:pPr>
-      <w:r>
-        <w:t xml:space="preserve">Any larger images, charts, or external materials should be put into appendices. These are attached at the end of the </w:t>
-      </w:r>
-      <w:r>
-        <w:t>document,</w:t>
-      </w:r>
-      <w:r>
-        <w:t xml:space="preserve"> so the main materials are kept closer together and the overall flow of the document is preserved. If you include 4 pages of spreadsheets in the middle </w:t>
-      </w:r>
-      <w:r>
-        <w:lastRenderedPageBreak/>
-        <w:t>of a section, it makes it very difficult to track the flow of your presentation. Instead, those sheets go in Appendix [X] and are referred to by the earlier document.</w:t>
-      </w:r>
-    </w:p>
-    <w:p>
-      <w:pPr>
-        <w:spacing w:after="144" w:line="240" w:lineRule="auto"/>
-      </w:pPr>
-      <w:r>
-        <w:t>You may have as many appendices as you need for the document to make sense.</w:t>
       </w:r>
     </w:p>
     <w:p>
@@ -6480,6 +7234,7 @@
   <w:style w:type="character" w:default="1" w:styleId="DefaultParagraphFont">
     <w:name w:val="Default Paragraph Font"/>
     <w:uiPriority w:val="1"/>
+    <w:semiHidden/>
     <w:unhideWhenUsed/>
   </w:style>
   <w:style w:type="table" w:default="1" w:styleId="TableNormal">
@@ -6639,6 +7394,26 @@
         <w:insideV w:val="single" w:sz="4" w:space="0" w:color="000000" w:themeColor="text1"/>
       </w:tblBorders>
     </w:tblPr>
+  </w:style>
+  <w:style w:type="paragraph" w:styleId="TOCHeading">
+    <w:name w:val="TOC Heading"/>
+    <w:basedOn w:val="Heading1"/>
+    <w:next w:val="Normal"/>
+    <w:uiPriority w:val="39"/>
+    <w:unhideWhenUsed/>
+    <w:qFormat/>
+    <w:rsid w:val="006504DC"/>
+    <w:pPr>
+      <w:spacing w:after="0" w:line="259" w:lineRule="auto"/>
+      <w:outlineLvl w:val="9"/>
+    </w:pPr>
+    <w:rPr>
+      <w:rFonts w:asciiTheme="majorHAnsi" w:eastAsiaTheme="majorEastAsia" w:hAnsiTheme="majorHAnsi" w:cstheme="majorBidi"/>
+      <w:b w:val="0"/>
+      <w:color w:val="365F91" w:themeColor="accent1" w:themeShade="BF"/>
+      <w:sz w:val="32"/>
+      <w:szCs w:val="32"/>
+    </w:rPr>
   </w:style>
 </w:styles>
 </file>

</xml_diff>

<commit_message>
Fixed inconsistent line spacing in my Architecture Design and User Interface sections of SolutionApproach
</commit_message>
<xml_diff>
--- a/documentation/SolutionApproach.docx
+++ b/documentation/SolutionApproach.docx
@@ -1,6 +1,6 @@
 
 <file path=word/document.xml><?xml version="1.0" encoding="utf-8"?>
-<w:document xmlns:wpc="http://schemas.microsoft.com/office/word/2010/wordprocessingCanvas" xmlns:cx="http://schemas.microsoft.com/office/drawing/2014/chartex" xmlns:cx1="http://schemas.microsoft.com/office/drawing/2015/9/8/chartex" xmlns:cx2="http://schemas.microsoft.com/office/drawing/2015/10/21/chartex" xmlns:cx3="http://schemas.microsoft.com/office/drawing/2016/5/9/chartex" xmlns:cx4="http://schemas.microsoft.com/office/drawing/2016/5/10/chartex" xmlns:cx5="http://schemas.microsoft.com/office/drawing/2016/5/11/chartex" xmlns:cx6="http://schemas.microsoft.com/office/drawing/2016/5/12/chartex" xmlns:cx7="http://schemas.microsoft.com/office/drawing/2016/5/13/chartex" xmlns:cx8="http://schemas.microsoft.com/office/drawing/2016/5/14/chartex" xmlns:mc="http://schemas.openxmlformats.org/markup-compatibility/2006" xmlns:aink="http://schemas.microsoft.com/office/drawing/2016/ink" xmlns:am3d="http://schemas.microsoft.com/office/drawing/2017/model3d" xmlns:o="urn:schemas-microsoft-com:office:office" xmlns:oel="http://schemas.microsoft.com/office/2019/extlst" xmlns:r="http://schemas.openxmlformats.org/officeDocument/2006/relationships" xmlns:m="http://schemas.openxmlformats.org/officeDocument/2006/math" xmlns:v="urn:schemas-microsoft-com:vml" xmlns:wp14="http://schemas.microsoft.com/office/word/2010/wordprocessingDrawing" xmlns:wp="http://schemas.openxmlformats.org/drawingml/2006/wordprocessingDrawing" xmlns:w10="urn:schemas-microsoft-com:office:word" xmlns:w="http://schemas.openxmlformats.org/wordprocessingml/2006/main" xmlns:w14="http://schemas.microsoft.com/office/word/2010/wordml" xmlns:w15="http://schemas.microsoft.com/office/word/2012/wordml" xmlns:w16cex="http://schemas.microsoft.com/office/word/2018/wordml/cex" xmlns:w16cid="http://schemas.microsoft.com/office/word/2016/wordml/cid" xmlns:w16="http://schemas.microsoft.com/office/word/2018/wordml" xmlns:w16du="http://schemas.microsoft.com/office/word/2023/wordml/word16du" xmlns:w16sdtdh="http://schemas.microsoft.com/office/word/2020/wordml/sdtdatahash" xmlns:w16se="http://schemas.microsoft.com/office/word/2015/wordml/symex" xmlns:wpg="http://schemas.microsoft.com/office/word/2010/wordprocessingGroup" xmlns:wpi="http://schemas.microsoft.com/office/word/2010/wordprocessingInk" xmlns:wne="http://schemas.microsoft.com/office/word/2006/wordml" xmlns:wps="http://schemas.microsoft.com/office/word/2010/wordprocessingShape" mc:Ignorable="w14 w15 w16se w16cid w16 w16cex w16sdtdh w16du wp14">
+<w:document xmlns:wpc="http://schemas.microsoft.com/office/word/2010/wordprocessingCanvas" xmlns:cx="http://schemas.microsoft.com/office/drawing/2014/chartex" xmlns:cx1="http://schemas.microsoft.com/office/drawing/2015/9/8/chartex" xmlns:cx2="http://schemas.microsoft.com/office/drawing/2015/10/21/chartex" xmlns:cx3="http://schemas.microsoft.com/office/drawing/2016/5/9/chartex" xmlns:cx4="http://schemas.microsoft.com/office/drawing/2016/5/10/chartex" xmlns:cx5="http://schemas.microsoft.com/office/drawing/2016/5/11/chartex" xmlns:cx6="http://schemas.microsoft.com/office/drawing/2016/5/12/chartex" xmlns:cx7="http://schemas.microsoft.com/office/drawing/2016/5/13/chartex" xmlns:cx8="http://schemas.microsoft.com/office/drawing/2016/5/14/chartex" xmlns:mc="http://schemas.openxmlformats.org/markup-compatibility/2006" xmlns:aink="http://schemas.microsoft.com/office/drawing/2016/ink" xmlns:am3d="http://schemas.microsoft.com/office/drawing/2017/model3d" xmlns:o="urn:schemas-microsoft-com:office:office" xmlns:oel="http://schemas.microsoft.com/office/2019/extlst" xmlns:r="http://schemas.openxmlformats.org/officeDocument/2006/relationships" xmlns:m="http://schemas.openxmlformats.org/officeDocument/2006/math" xmlns:v="urn:schemas-microsoft-com:vml" xmlns:wp14="http://schemas.microsoft.com/office/word/2010/wordprocessingDrawing" xmlns:wp="http://schemas.openxmlformats.org/drawingml/2006/wordprocessingDrawing" xmlns:w10="urn:schemas-microsoft-com:office:word" xmlns:w="http://schemas.openxmlformats.org/wordprocessingml/2006/main" xmlns:w14="http://schemas.microsoft.com/office/word/2010/wordml" xmlns:w15="http://schemas.microsoft.com/office/word/2012/wordml" xmlns:w16cex="http://schemas.microsoft.com/office/word/2018/wordml/cex" xmlns:w16cid="http://schemas.microsoft.com/office/word/2016/wordml/cid" xmlns:w16="http://schemas.microsoft.com/office/word/2018/wordml" xmlns:w16du="http://schemas.microsoft.com/office/word/2023/wordml/word16du" xmlns:w16sdtdh="http://schemas.microsoft.com/office/word/2020/wordml/sdtdatahash" xmlns:w16se="http://schemas.microsoft.com/office/word/2015/wordml/symex" xmlns:wpg="http://schemas.microsoft.com/office/word/2010/wordprocessingGroup" xmlns:wpi="http://schemas.microsoft.com/office/word/2010/wordprocessingInk" xmlns:wne="http://schemas.microsoft.com/office/word/2006/wordml" xmlns:wps="http://schemas.microsoft.com/office/word/2010/wordprocessingShape" xmlns:a="http://schemas.openxmlformats.org/drawingml/2006/main" xmlns:pic="http://schemas.openxmlformats.org/drawingml/2006/picture" xmlns:a14="http://schemas.microsoft.com/office/drawing/2010/main" mc:Ignorable="w14 w15 w16se w16cid w16 w16cex w16sdtdh w16du wp14">
   <w:body>
     <w:p>
       <w:pPr>
@@ -33,7 +33,7 @@
           <w:rFonts w:ascii="Arial" w:hAnsi="Arial" w:cs="Arial"/>
         </w:rPr>
       </w:pPr>
-      <w:bookmarkStart w:id="0" w:name="_fghrny78mngo" w:colFirst="0" w:colLast="0"/>
+      <w:bookmarkStart w:name="_fghrny78mngo" w:colFirst="0" w:colLast="0" w:id="0"/>
       <w:bookmarkEnd w:id="0"/>
       <w:r>
         <w:rPr>
@@ -240,7 +240,7 @@
           <w:pPr>
             <w:pStyle w:val="TOC1"/>
             <w:rPr>
-              <w:rFonts w:asciiTheme="minorHAnsi" w:eastAsiaTheme="minorEastAsia" w:hAnsiTheme="minorHAnsi" w:cstheme="minorBidi"/>
+              <w:rFonts w:asciiTheme="minorHAnsi" w:hAnsiTheme="minorHAnsi" w:eastAsiaTheme="minorEastAsia" w:cstheme="minorBidi"/>
               <w:b w:val="0"/>
               <w:bCs w:val="0"/>
               <w:color w:val="auto"/>
@@ -259,7 +259,7 @@
           <w:r>
             <w:fldChar w:fldCharType="separate"/>
           </w:r>
-          <w:hyperlink w:anchor="_Toc180347057" w:history="1">
+          <w:hyperlink w:history="1" w:anchor="_Toc180347057">
             <w:r>
               <w:rPr>
                 <w:rStyle w:val="Hyperlink"/>
@@ -268,7 +268,7 @@
             </w:r>
             <w:r>
               <w:rPr>
-                <w:rFonts w:asciiTheme="minorHAnsi" w:eastAsiaTheme="minorEastAsia" w:hAnsiTheme="minorHAnsi" w:cstheme="minorBidi"/>
+                <w:rFonts w:asciiTheme="minorHAnsi" w:hAnsiTheme="minorHAnsi" w:eastAsiaTheme="minorEastAsia" w:cstheme="minorBidi"/>
                 <w:b w:val="0"/>
                 <w:bCs w:val="0"/>
                 <w:color w:val="auto"/>
@@ -332,7 +332,7 @@
           <w:pPr>
             <w:pStyle w:val="TOC1"/>
             <w:rPr>
-              <w:rFonts w:asciiTheme="minorHAnsi" w:eastAsiaTheme="minorEastAsia" w:hAnsiTheme="minorHAnsi" w:cstheme="minorBidi"/>
+              <w:rFonts w:asciiTheme="minorHAnsi" w:hAnsiTheme="minorHAnsi" w:eastAsiaTheme="minorEastAsia" w:cstheme="minorBidi"/>
               <w:b w:val="0"/>
               <w:bCs w:val="0"/>
               <w:color w:val="auto"/>
@@ -342,7 +342,7 @@
               <w14:ligatures w14:val="standardContextual"/>
             </w:rPr>
           </w:pPr>
-          <w:hyperlink w:anchor="_Toc180347058" w:history="1">
+          <w:hyperlink w:history="1" w:anchor="_Toc180347058">
             <w:r>
               <w:rPr>
                 <w:rStyle w:val="Hyperlink"/>
@@ -351,7 +351,7 @@
             </w:r>
             <w:r>
               <w:rPr>
-                <w:rFonts w:asciiTheme="minorHAnsi" w:eastAsiaTheme="minorEastAsia" w:hAnsiTheme="minorHAnsi" w:cstheme="minorBidi"/>
+                <w:rFonts w:asciiTheme="minorHAnsi" w:hAnsiTheme="minorHAnsi" w:eastAsiaTheme="minorEastAsia" w:cstheme="minorBidi"/>
                 <w:b w:val="0"/>
                 <w:bCs w:val="0"/>
                 <w:color w:val="auto"/>
@@ -415,7 +415,7 @@
           <w:pPr>
             <w:pStyle w:val="TOC1"/>
             <w:rPr>
-              <w:rFonts w:asciiTheme="minorHAnsi" w:eastAsiaTheme="minorEastAsia" w:hAnsiTheme="minorHAnsi" w:cstheme="minorBidi"/>
+              <w:rFonts w:asciiTheme="minorHAnsi" w:hAnsiTheme="minorHAnsi" w:eastAsiaTheme="minorEastAsia" w:cstheme="minorBidi"/>
               <w:b w:val="0"/>
               <w:bCs w:val="0"/>
               <w:color w:val="auto"/>
@@ -425,7 +425,7 @@
               <w14:ligatures w14:val="standardContextual"/>
             </w:rPr>
           </w:pPr>
-          <w:hyperlink w:anchor="_Toc180347059" w:history="1">
+          <w:hyperlink w:history="1" w:anchor="_Toc180347059">
             <w:r>
               <w:rPr>
                 <w:rStyle w:val="Hyperlink"/>
@@ -434,7 +434,7 @@
             </w:r>
             <w:r>
               <w:rPr>
-                <w:rFonts w:asciiTheme="minorHAnsi" w:eastAsiaTheme="minorEastAsia" w:hAnsiTheme="minorHAnsi" w:cstheme="minorBidi"/>
+                <w:rFonts w:asciiTheme="minorHAnsi" w:hAnsiTheme="minorHAnsi" w:eastAsiaTheme="minorEastAsia" w:cstheme="minorBidi"/>
                 <w:b w:val="0"/>
                 <w:bCs w:val="0"/>
                 <w:color w:val="auto"/>
@@ -502,7 +502,7 @@
               <w:tab w:val="right" w:leader="dot" w:pos="9350"/>
             </w:tabs>
             <w:rPr>
-              <w:rFonts w:asciiTheme="minorHAnsi" w:eastAsiaTheme="minorEastAsia" w:hAnsiTheme="minorHAnsi" w:cstheme="minorBidi"/>
+              <w:rFonts w:asciiTheme="minorHAnsi" w:hAnsiTheme="minorHAnsi" w:eastAsiaTheme="minorEastAsia" w:cstheme="minorBidi"/>
               <w:noProof/>
               <w:color w:val="auto"/>
               <w:kern w:val="2"/>
@@ -511,7 +511,7 @@
               <w14:ligatures w14:val="standardContextual"/>
             </w:rPr>
           </w:pPr>
-          <w:hyperlink w:anchor="_Toc180347060" w:history="1">
+          <w:hyperlink w:history="1" w:anchor="_Toc180347060">
             <w:r>
               <w:rPr>
                 <w:rStyle w:val="Hyperlink"/>
@@ -521,7 +521,7 @@
             </w:r>
             <w:r>
               <w:rPr>
-                <w:rFonts w:asciiTheme="minorHAnsi" w:eastAsiaTheme="minorEastAsia" w:hAnsiTheme="minorHAnsi" w:cstheme="minorBidi"/>
+                <w:rFonts w:asciiTheme="minorHAnsi" w:hAnsiTheme="minorHAnsi" w:eastAsiaTheme="minorEastAsia" w:cstheme="minorBidi"/>
                 <w:noProof/>
                 <w:color w:val="auto"/>
                 <w:kern w:val="2"/>
@@ -596,7 +596,7 @@
               <w:tab w:val="right" w:leader="dot" w:pos="9350"/>
             </w:tabs>
             <w:rPr>
-              <w:rFonts w:asciiTheme="minorHAnsi" w:eastAsiaTheme="minorEastAsia" w:hAnsiTheme="minorHAnsi" w:cstheme="minorBidi"/>
+              <w:rFonts w:asciiTheme="minorHAnsi" w:hAnsiTheme="minorHAnsi" w:eastAsiaTheme="minorEastAsia" w:cstheme="minorBidi"/>
               <w:noProof/>
               <w:color w:val="auto"/>
               <w:kern w:val="2"/>
@@ -605,7 +605,7 @@
               <w14:ligatures w14:val="standardContextual"/>
             </w:rPr>
           </w:pPr>
-          <w:hyperlink w:anchor="_Toc180347061" w:history="1">
+          <w:hyperlink w:history="1" w:anchor="_Toc180347061">
             <w:r>
               <w:rPr>
                 <w:rStyle w:val="Hyperlink"/>
@@ -615,7 +615,7 @@
             </w:r>
             <w:r>
               <w:rPr>
-                <w:rFonts w:asciiTheme="minorHAnsi" w:eastAsiaTheme="minorEastAsia" w:hAnsiTheme="minorHAnsi" w:cstheme="minorBidi"/>
+                <w:rFonts w:asciiTheme="minorHAnsi" w:hAnsiTheme="minorHAnsi" w:eastAsiaTheme="minorEastAsia" w:cstheme="minorBidi"/>
                 <w:noProof/>
                 <w:color w:val="auto"/>
                 <w:kern w:val="2"/>
@@ -690,7 +690,7 @@
               <w:tab w:val="right" w:leader="dot" w:pos="9350"/>
             </w:tabs>
             <w:rPr>
-              <w:rFonts w:asciiTheme="minorHAnsi" w:eastAsiaTheme="minorEastAsia" w:hAnsiTheme="minorHAnsi" w:cstheme="minorBidi"/>
+              <w:rFonts w:asciiTheme="minorHAnsi" w:hAnsiTheme="minorHAnsi" w:eastAsiaTheme="minorEastAsia" w:cstheme="minorBidi"/>
               <w:noProof/>
               <w:color w:val="auto"/>
               <w:kern w:val="2"/>
@@ -699,7 +699,7 @@
               <w14:ligatures w14:val="standardContextual"/>
             </w:rPr>
           </w:pPr>
-          <w:hyperlink w:anchor="_Toc180347062" w:history="1">
+          <w:hyperlink w:history="1" w:anchor="_Toc180347062">
             <w:r>
               <w:rPr>
                 <w:rStyle w:val="Hyperlink"/>
@@ -709,7 +709,7 @@
             </w:r>
             <w:r>
               <w:rPr>
-                <w:rFonts w:asciiTheme="minorHAnsi" w:eastAsiaTheme="minorEastAsia" w:hAnsiTheme="minorHAnsi" w:cstheme="minorBidi"/>
+                <w:rFonts w:asciiTheme="minorHAnsi" w:hAnsiTheme="minorHAnsi" w:eastAsiaTheme="minorEastAsia" w:cstheme="minorBidi"/>
                 <w:noProof/>
                 <w:color w:val="auto"/>
                 <w:kern w:val="2"/>
@@ -798,7 +798,7 @@
               <w:tab w:val="right" w:leader="dot" w:pos="9350"/>
             </w:tabs>
             <w:rPr>
-              <w:rFonts w:asciiTheme="minorHAnsi" w:eastAsiaTheme="minorEastAsia" w:hAnsiTheme="minorHAnsi" w:cstheme="minorBidi"/>
+              <w:rFonts w:asciiTheme="minorHAnsi" w:hAnsiTheme="minorHAnsi" w:eastAsiaTheme="minorEastAsia" w:cstheme="minorBidi"/>
               <w:noProof/>
               <w:color w:val="auto"/>
               <w:kern w:val="2"/>
@@ -807,7 +807,7 @@
               <w14:ligatures w14:val="standardContextual"/>
             </w:rPr>
           </w:pPr>
-          <w:hyperlink w:anchor="_Toc180347063" w:history="1">
+          <w:hyperlink w:history="1" w:anchor="_Toc180347063">
             <w:r>
               <w:rPr>
                 <w:rStyle w:val="Hyperlink"/>
@@ -817,7 +817,7 @@
             </w:r>
             <w:r>
               <w:rPr>
-                <w:rFonts w:asciiTheme="minorHAnsi" w:eastAsiaTheme="minorEastAsia" w:hAnsiTheme="minorHAnsi" w:cstheme="minorBidi"/>
+                <w:rFonts w:asciiTheme="minorHAnsi" w:hAnsiTheme="minorHAnsi" w:eastAsiaTheme="minorEastAsia" w:cstheme="minorBidi"/>
                 <w:noProof/>
                 <w:color w:val="auto"/>
                 <w:kern w:val="2"/>
@@ -892,7 +892,7 @@
               <w:tab w:val="right" w:leader="dot" w:pos="9350"/>
             </w:tabs>
             <w:rPr>
-              <w:rFonts w:asciiTheme="minorHAnsi" w:eastAsiaTheme="minorEastAsia" w:hAnsiTheme="minorHAnsi" w:cstheme="minorBidi"/>
+              <w:rFonts w:asciiTheme="minorHAnsi" w:hAnsiTheme="minorHAnsi" w:eastAsiaTheme="minorEastAsia" w:cstheme="minorBidi"/>
               <w:noProof/>
               <w:color w:val="auto"/>
               <w:kern w:val="2"/>
@@ -901,7 +901,7 @@
               <w14:ligatures w14:val="standardContextual"/>
             </w:rPr>
           </w:pPr>
-          <w:hyperlink w:anchor="_Toc180347064" w:history="1">
+          <w:hyperlink w:history="1" w:anchor="_Toc180347064">
             <w:r>
               <w:rPr>
                 <w:rStyle w:val="Hyperlink"/>
@@ -911,7 +911,7 @@
             </w:r>
             <w:r>
               <w:rPr>
-                <w:rFonts w:asciiTheme="minorHAnsi" w:eastAsiaTheme="minorEastAsia" w:hAnsiTheme="minorHAnsi" w:cstheme="minorBidi"/>
+                <w:rFonts w:asciiTheme="minorHAnsi" w:hAnsiTheme="minorHAnsi" w:eastAsiaTheme="minorEastAsia" w:cstheme="minorBidi"/>
                 <w:noProof/>
                 <w:color w:val="auto"/>
                 <w:kern w:val="2"/>
@@ -986,7 +986,7 @@
               <w:tab w:val="right" w:leader="dot" w:pos="9350"/>
             </w:tabs>
             <w:rPr>
-              <w:rFonts w:asciiTheme="minorHAnsi" w:eastAsiaTheme="minorEastAsia" w:hAnsiTheme="minorHAnsi" w:cstheme="minorBidi"/>
+              <w:rFonts w:asciiTheme="minorHAnsi" w:hAnsiTheme="minorHAnsi" w:eastAsiaTheme="minorEastAsia" w:cstheme="minorBidi"/>
               <w:noProof/>
               <w:color w:val="auto"/>
               <w:kern w:val="2"/>
@@ -995,7 +995,7 @@
               <w14:ligatures w14:val="standardContextual"/>
             </w:rPr>
           </w:pPr>
-          <w:hyperlink w:anchor="_Toc180347065" w:history="1">
+          <w:hyperlink w:history="1" w:anchor="_Toc180347065">
             <w:r>
               <w:rPr>
                 <w:rStyle w:val="Hyperlink"/>
@@ -1005,7 +1005,7 @@
             </w:r>
             <w:r>
               <w:rPr>
-                <w:rFonts w:asciiTheme="minorHAnsi" w:eastAsiaTheme="minorEastAsia" w:hAnsiTheme="minorHAnsi" w:cstheme="minorBidi"/>
+                <w:rFonts w:asciiTheme="minorHAnsi" w:hAnsiTheme="minorHAnsi" w:eastAsiaTheme="minorEastAsia" w:cstheme="minorBidi"/>
                 <w:noProof/>
                 <w:color w:val="auto"/>
                 <w:kern w:val="2"/>
@@ -1080,7 +1080,7 @@
               <w:tab w:val="right" w:leader="dot" w:pos="9350"/>
             </w:tabs>
             <w:rPr>
-              <w:rFonts w:asciiTheme="minorHAnsi" w:eastAsiaTheme="minorEastAsia" w:hAnsiTheme="minorHAnsi" w:cstheme="minorBidi"/>
+              <w:rFonts w:asciiTheme="minorHAnsi" w:hAnsiTheme="minorHAnsi" w:eastAsiaTheme="minorEastAsia" w:cstheme="minorBidi"/>
               <w:noProof/>
               <w:color w:val="auto"/>
               <w:kern w:val="2"/>
@@ -1089,7 +1089,7 @@
               <w14:ligatures w14:val="standardContextual"/>
             </w:rPr>
           </w:pPr>
-          <w:hyperlink w:anchor="_Toc180347066" w:history="1">
+          <w:hyperlink w:history="1" w:anchor="_Toc180347066">
             <w:r>
               <w:rPr>
                 <w:rStyle w:val="Hyperlink"/>
@@ -1099,7 +1099,7 @@
             </w:r>
             <w:r>
               <w:rPr>
-                <w:rFonts w:asciiTheme="minorHAnsi" w:eastAsiaTheme="minorEastAsia" w:hAnsiTheme="minorHAnsi" w:cstheme="minorBidi"/>
+                <w:rFonts w:asciiTheme="minorHAnsi" w:hAnsiTheme="minorHAnsi" w:eastAsiaTheme="minorEastAsia" w:cstheme="minorBidi"/>
                 <w:noProof/>
                 <w:color w:val="auto"/>
                 <w:kern w:val="2"/>
@@ -1170,7 +1170,7 @@
           <w:pPr>
             <w:pStyle w:val="TOC1"/>
             <w:rPr>
-              <w:rFonts w:asciiTheme="minorHAnsi" w:eastAsiaTheme="minorEastAsia" w:hAnsiTheme="minorHAnsi" w:cstheme="minorBidi"/>
+              <w:rFonts w:asciiTheme="minorHAnsi" w:hAnsiTheme="minorHAnsi" w:eastAsiaTheme="minorEastAsia" w:cstheme="minorBidi"/>
               <w:b w:val="0"/>
               <w:bCs w:val="0"/>
               <w:color w:val="auto"/>
@@ -1180,7 +1180,7 @@
               <w14:ligatures w14:val="standardContextual"/>
             </w:rPr>
           </w:pPr>
-          <w:hyperlink w:anchor="_Toc180347067" w:history="1">
+          <w:hyperlink w:history="1" w:anchor="_Toc180347067">
             <w:r>
               <w:rPr>
                 <w:rStyle w:val="Hyperlink"/>
@@ -1189,7 +1189,7 @@
             </w:r>
             <w:r>
               <w:rPr>
-                <w:rFonts w:asciiTheme="minorHAnsi" w:eastAsiaTheme="minorEastAsia" w:hAnsiTheme="minorHAnsi" w:cstheme="minorBidi"/>
+                <w:rFonts w:asciiTheme="minorHAnsi" w:hAnsiTheme="minorHAnsi" w:eastAsiaTheme="minorEastAsia" w:cstheme="minorBidi"/>
                 <w:b w:val="0"/>
                 <w:bCs w:val="0"/>
                 <w:color w:val="auto"/>
@@ -1268,7 +1268,7 @@
               <w:tab w:val="right" w:leader="dot" w:pos="9350"/>
             </w:tabs>
             <w:rPr>
-              <w:rFonts w:asciiTheme="minorHAnsi" w:eastAsiaTheme="minorEastAsia" w:hAnsiTheme="minorHAnsi" w:cstheme="minorBidi"/>
+              <w:rFonts w:asciiTheme="minorHAnsi" w:hAnsiTheme="minorHAnsi" w:eastAsiaTheme="minorEastAsia" w:cstheme="minorBidi"/>
               <w:noProof/>
               <w:color w:val="auto"/>
               <w:kern w:val="2"/>
@@ -1277,7 +1277,7 @@
               <w14:ligatures w14:val="standardContextual"/>
             </w:rPr>
           </w:pPr>
-          <w:hyperlink w:anchor="_Toc180347068" w:history="1">
+          <w:hyperlink w:history="1" w:anchor="_Toc180347068">
             <w:r>
               <w:rPr>
                 <w:rStyle w:val="Hyperlink"/>
@@ -1343,7 +1343,7 @@
               <w:tab w:val="right" w:leader="dot" w:pos="9350"/>
             </w:tabs>
             <w:rPr>
-              <w:rFonts w:asciiTheme="minorHAnsi" w:eastAsiaTheme="minorEastAsia" w:hAnsiTheme="minorHAnsi" w:cstheme="minorBidi"/>
+              <w:rFonts w:asciiTheme="minorHAnsi" w:hAnsiTheme="minorHAnsi" w:eastAsiaTheme="minorEastAsia" w:cstheme="minorBidi"/>
               <w:noProof/>
               <w:color w:val="auto"/>
               <w:kern w:val="2"/>
@@ -1352,7 +1352,7 @@
               <w14:ligatures w14:val="standardContextual"/>
             </w:rPr>
           </w:pPr>
-          <w:hyperlink w:anchor="_Toc180347069" w:history="1">
+          <w:hyperlink w:history="1" w:anchor="_Toc180347069">
             <w:r>
               <w:rPr>
                 <w:rStyle w:val="Hyperlink"/>
@@ -1418,7 +1418,7 @@
               <w:tab w:val="right" w:leader="dot" w:pos="9350"/>
             </w:tabs>
             <w:rPr>
-              <w:rFonts w:asciiTheme="minorHAnsi" w:eastAsiaTheme="minorEastAsia" w:hAnsiTheme="minorHAnsi" w:cstheme="minorBidi"/>
+              <w:rFonts w:asciiTheme="minorHAnsi" w:hAnsiTheme="minorHAnsi" w:eastAsiaTheme="minorEastAsia" w:cstheme="minorBidi"/>
               <w:noProof/>
               <w:color w:val="auto"/>
               <w:kern w:val="2"/>
@@ -1427,7 +1427,7 @@
               <w14:ligatures w14:val="standardContextual"/>
             </w:rPr>
           </w:pPr>
-          <w:hyperlink w:anchor="_Toc180347070" w:history="1">
+          <w:hyperlink w:history="1" w:anchor="_Toc180347070">
             <w:r>
               <w:rPr>
                 <w:rStyle w:val="Hyperlink"/>
@@ -1493,7 +1493,7 @@
               <w:tab w:val="right" w:leader="dot" w:pos="9350"/>
             </w:tabs>
             <w:rPr>
-              <w:rFonts w:asciiTheme="minorHAnsi" w:eastAsiaTheme="minorEastAsia" w:hAnsiTheme="minorHAnsi" w:cstheme="minorBidi"/>
+              <w:rFonts w:asciiTheme="minorHAnsi" w:hAnsiTheme="minorHAnsi" w:eastAsiaTheme="minorEastAsia" w:cstheme="minorBidi"/>
               <w:noProof/>
               <w:color w:val="auto"/>
               <w:kern w:val="2"/>
@@ -1502,7 +1502,7 @@
               <w14:ligatures w14:val="standardContextual"/>
             </w:rPr>
           </w:pPr>
-          <w:hyperlink w:anchor="_Toc180347071" w:history="1">
+          <w:hyperlink w:history="1" w:anchor="_Toc180347071">
             <w:r>
               <w:rPr>
                 <w:rStyle w:val="Hyperlink"/>
@@ -1568,7 +1568,7 @@
               <w:tab w:val="right" w:leader="dot" w:pos="9350"/>
             </w:tabs>
             <w:rPr>
-              <w:rFonts w:asciiTheme="minorHAnsi" w:eastAsiaTheme="minorEastAsia" w:hAnsiTheme="minorHAnsi" w:cstheme="minorBidi"/>
+              <w:rFonts w:asciiTheme="minorHAnsi" w:hAnsiTheme="minorHAnsi" w:eastAsiaTheme="minorEastAsia" w:cstheme="minorBidi"/>
               <w:noProof/>
               <w:color w:val="auto"/>
               <w:kern w:val="2"/>
@@ -1577,7 +1577,7 @@
               <w14:ligatures w14:val="standardContextual"/>
             </w:rPr>
           </w:pPr>
-          <w:hyperlink w:anchor="_Toc180347072" w:history="1">
+          <w:hyperlink w:history="1" w:anchor="_Toc180347072">
             <w:r>
               <w:rPr>
                 <w:rStyle w:val="Hyperlink"/>
@@ -1643,7 +1643,7 @@
               <w:tab w:val="right" w:leader="dot" w:pos="9350"/>
             </w:tabs>
             <w:rPr>
-              <w:rFonts w:asciiTheme="minorHAnsi" w:eastAsiaTheme="minorEastAsia" w:hAnsiTheme="minorHAnsi" w:cstheme="minorBidi"/>
+              <w:rFonts w:asciiTheme="minorHAnsi" w:hAnsiTheme="minorHAnsi" w:eastAsiaTheme="minorEastAsia" w:cstheme="minorBidi"/>
               <w:noProof/>
               <w:color w:val="auto"/>
               <w:kern w:val="2"/>
@@ -1652,7 +1652,7 @@
               <w14:ligatures w14:val="standardContextual"/>
             </w:rPr>
           </w:pPr>
-          <w:hyperlink w:anchor="_Toc180347073" w:history="1">
+          <w:hyperlink w:history="1" w:anchor="_Toc180347073">
             <w:r>
               <w:rPr>
                 <w:rStyle w:val="Hyperlink"/>
@@ -1718,7 +1718,7 @@
               <w:tab w:val="right" w:leader="dot" w:pos="9350"/>
             </w:tabs>
             <w:rPr>
-              <w:rFonts w:asciiTheme="minorHAnsi" w:eastAsiaTheme="minorEastAsia" w:hAnsiTheme="minorHAnsi" w:cstheme="minorBidi"/>
+              <w:rFonts w:asciiTheme="minorHAnsi" w:hAnsiTheme="minorHAnsi" w:eastAsiaTheme="minorEastAsia" w:cstheme="minorBidi"/>
               <w:noProof/>
               <w:color w:val="auto"/>
               <w:kern w:val="2"/>
@@ -1727,7 +1727,7 @@
               <w14:ligatures w14:val="standardContextual"/>
             </w:rPr>
           </w:pPr>
-          <w:hyperlink w:anchor="_Toc180347074" w:history="1">
+          <w:hyperlink w:history="1" w:anchor="_Toc180347074">
             <w:r>
               <w:rPr>
                 <w:rStyle w:val="Hyperlink"/>
@@ -1790,7 +1790,7 @@
           <w:pPr>
             <w:pStyle w:val="TOC1"/>
             <w:rPr>
-              <w:rFonts w:asciiTheme="minorHAnsi" w:eastAsiaTheme="minorEastAsia" w:hAnsiTheme="minorHAnsi" w:cstheme="minorBidi"/>
+              <w:rFonts w:asciiTheme="minorHAnsi" w:hAnsiTheme="minorHAnsi" w:eastAsiaTheme="minorEastAsia" w:cstheme="minorBidi"/>
               <w:b w:val="0"/>
               <w:bCs w:val="0"/>
               <w:color w:val="auto"/>
@@ -1800,7 +1800,7 @@
               <w14:ligatures w14:val="standardContextual"/>
             </w:rPr>
           </w:pPr>
-          <w:hyperlink w:anchor="_Toc180347075" w:history="1">
+          <w:hyperlink w:history="1" w:anchor="_Toc180347075">
             <w:r>
               <w:rPr>
                 <w:rStyle w:val="Hyperlink"/>
@@ -1809,7 +1809,7 @@
             </w:r>
             <w:r>
               <w:rPr>
-                <w:rFonts w:asciiTheme="minorHAnsi" w:eastAsiaTheme="minorEastAsia" w:hAnsiTheme="minorHAnsi" w:cstheme="minorBidi"/>
+                <w:rFonts w:asciiTheme="minorHAnsi" w:hAnsiTheme="minorHAnsi" w:eastAsiaTheme="minorEastAsia" w:cstheme="minorBidi"/>
                 <w:b w:val="0"/>
                 <w:bCs w:val="0"/>
                 <w:color w:val="auto"/>
@@ -1873,7 +1873,7 @@
           <w:pPr>
             <w:pStyle w:val="TOC1"/>
             <w:rPr>
-              <w:rFonts w:asciiTheme="minorHAnsi" w:eastAsiaTheme="minorEastAsia" w:hAnsiTheme="minorHAnsi" w:cstheme="minorBidi"/>
+              <w:rFonts w:asciiTheme="minorHAnsi" w:hAnsiTheme="minorHAnsi" w:eastAsiaTheme="minorEastAsia" w:cstheme="minorBidi"/>
               <w:b w:val="0"/>
               <w:bCs w:val="0"/>
               <w:color w:val="auto"/>
@@ -1883,7 +1883,7 @@
               <w14:ligatures w14:val="standardContextual"/>
             </w:rPr>
           </w:pPr>
-          <w:hyperlink w:anchor="_Toc180347076" w:history="1">
+          <w:hyperlink w:history="1" w:anchor="_Toc180347076">
             <w:r>
               <w:rPr>
                 <w:rStyle w:val="Hyperlink"/>
@@ -1892,7 +1892,7 @@
             </w:r>
             <w:r>
               <w:rPr>
-                <w:rFonts w:asciiTheme="minorHAnsi" w:eastAsiaTheme="minorEastAsia" w:hAnsiTheme="minorHAnsi" w:cstheme="minorBidi"/>
+                <w:rFonts w:asciiTheme="minorHAnsi" w:hAnsiTheme="minorHAnsi" w:eastAsiaTheme="minorEastAsia" w:cstheme="minorBidi"/>
                 <w:b w:val="0"/>
                 <w:bCs w:val="0"/>
                 <w:color w:val="auto"/>
@@ -1989,7 +1989,7 @@
         <w:lastRenderedPageBreak/>
         <w:t xml:space="preserve"> </w:t>
       </w:r>
-      <w:bookmarkStart w:id="1" w:name="_Toc180347057"/>
+      <w:bookmarkStart w:name="_Toc180347057" w:id="1"/>
       <w:r>
         <w:t>Introduction</w:t>
       </w:r>
@@ -2134,7 +2134,7 @@
         </w:numPr>
         <w:spacing w:before="0"/>
       </w:pPr>
-      <w:bookmarkStart w:id="2" w:name="_Toc180347058"/>
+      <w:bookmarkStart w:name="_Toc180347058" w:id="2"/>
       <w:r>
         <w:t>System Overview</w:t>
       </w:r>
@@ -2175,7 +2175,7 @@
         </w:numPr>
         <w:spacing w:before="0"/>
       </w:pPr>
-      <w:bookmarkStart w:id="3" w:name="_Toc180347059"/>
+      <w:bookmarkStart w:name="_Toc180347059" w:id="3"/>
       <w:r>
         <w:t>Architecture Design</w:t>
       </w:r>
@@ -2190,75 +2190,156 @@
         </w:numPr>
         <w:ind w:left="432" w:hanging="432"/>
       </w:pPr>
-      <w:bookmarkStart w:id="4" w:name="_Toc180347060"/>
+      <w:bookmarkStart w:name="_Toc180347060" w:id="4"/>
       <w:r>
         <w:t>Overview</w:t>
       </w:r>
       <w:bookmarkEnd w:id="4"/>
     </w:p>
-    <w:p>
-      <w:pPr>
-        <w:spacing w:after="0" w:line="240" w:lineRule="auto"/>
+    <w:p w14:noSpellErr="1">
+      <w:pPr>
+        <w:spacing w:after="0" w:line="276" w:lineRule="auto"/>
         <w:rPr>
           <w:color w:val="000000" w:themeColor="text1"/>
         </w:rPr>
       </w:pPr>
       <w:r>
         <w:rPr>
-          <w:color w:val="000000" w:themeColor="text1"/>
+          <w:color w:val="000000" w:themeColor="text1" w:themeTint="FF" w:themeShade="FF"/>
         </w:rPr>
         <w:t>Team Linnaeus' architecture design focuses on Module 5</w:t>
       </w:r>
       <w:r>
         <w:rPr>
-          <w:color w:val="000000" w:themeColor="text1"/>
+          <w:color w:val="000000" w:themeColor="text1" w:themeTint="FF" w:themeShade="FF"/>
         </w:rPr>
         <w:t xml:space="preserve">. </w:t>
       </w:r>
       <w:r>
         <w:rPr>
-          <w:color w:val="000000" w:themeColor="text1"/>
-        </w:rPr>
-        <w:t>Each module in the system operates as a standalone program, but Module 5 is the primary module requiring architectural design</w:t>
-      </w:r>
-      <w:r>
-        <w:rPr>
-          <w:color w:val="000000" w:themeColor="text1"/>
+          <w:color w:val="000000" w:themeColor="text1" w:themeTint="FF" w:themeShade="FF"/>
+        </w:rPr>
+        <w:t xml:space="preserve">Each module in the system </w:t>
+      </w:r>
+      <w:r>
+        <w:rPr>
+          <w:color w:val="000000" w:themeColor="text1" w:themeTint="FF" w:themeShade="FF"/>
+        </w:rPr>
+        <w:t>operates</w:t>
+      </w:r>
+      <w:r>
+        <w:rPr>
+          <w:color w:val="000000" w:themeColor="text1" w:themeTint="FF" w:themeShade="FF"/>
+        </w:rPr>
+        <w:t xml:space="preserve"> as a standalone program, but Module 5 is the primary module requiring architectural design</w:t>
+      </w:r>
+      <w:r>
+        <w:rPr>
+          <w:color w:val="000000" w:themeColor="text1" w:themeTint="FF" w:themeShade="FF"/>
         </w:rPr>
         <w:t xml:space="preserve"> innovation</w:t>
       </w:r>
       <w:r>
         <w:rPr>
-          <w:color w:val="000000" w:themeColor="text1"/>
-        </w:rPr>
-        <w:t>, as most other modules remain stable and do not necessitate changes. The team has adopted a Pipe and Filter architecture for this design, which is particularly well-suited for this system's data processing requirements. The system requires data to be read from a file, normalized, plotted, and then transformed. This process fits Pipe and Filter architecture well. This approach allows for clear separation of concerns, where data flows through a series of independent filters (or stages), each performing specific tasks such as reading, processing, and visualizing data. This modular design enhances flexibility, scalability, and maintainability, making it easier to integrate new features or modify existing ones without affecting the entire system. By leveraging this architecture, Team Linnaeus ensures a clean and efficient flow of data from input to output, supporting both current and future needs. The system begins with the User Interface (UI) component, which allows users to specify a file path and view plotted data and calculation results. The UI interacts with the File Reader, which reads raw data from the CSV file provided by the user and passes it to the Data Processor. The Data Processor then normalizes the raw data by applying a natural logarithmic transformation, preparing it for further steps. Once processed, the data is sent to the Graph</w:t>
-      </w:r>
-      <w:r>
-        <w:rPr>
-          <w:color w:val="000000" w:themeColor="text1"/>
+          <w:color w:val="000000" w:themeColor="text1" w:themeTint="FF" w:themeShade="FF"/>
+        </w:rPr>
+        <w:t xml:space="preserve">, as most other modules </w:t>
+      </w:r>
+      <w:r>
+        <w:rPr>
+          <w:color w:val="000000" w:themeColor="text1" w:themeTint="FF" w:themeShade="FF"/>
+        </w:rPr>
+        <w:t>remain</w:t>
+      </w:r>
+      <w:r>
+        <w:rPr>
+          <w:color w:val="000000" w:themeColor="text1" w:themeTint="FF" w:themeShade="FF"/>
+        </w:rPr>
+        <w:t xml:space="preserve"> stable and do not </w:t>
+      </w:r>
+      <w:r>
+        <w:rPr>
+          <w:color w:val="000000" w:themeColor="text1" w:themeTint="FF" w:themeShade="FF"/>
+        </w:rPr>
+        <w:t>necessitate</w:t>
+      </w:r>
+      <w:r>
+        <w:rPr>
+          <w:color w:val="000000" w:themeColor="text1" w:themeTint="FF" w:themeShade="FF"/>
+        </w:rPr>
+        <w:t xml:space="preserve"> changes. The team has adopted a Pipe and Filter architecture for this design, which is particularly well-suited for this system's data processing requirements. The system requires data to be read from a file, normalized, plotted, and then transformed. This process fits Pipe and Filter architecture well. This approach allows for clear separation of concerns, where data flows through a series of independent filters (or stages), each performing specific tasks such as reading, processing, and visualizing data. This modular design enhances flexibility, scalability, and maintainability, making it easier to integrate new features or </w:t>
+      </w:r>
+      <w:r>
+        <w:rPr>
+          <w:color w:val="000000" w:themeColor="text1" w:themeTint="FF" w:themeShade="FF"/>
+        </w:rPr>
+        <w:t>modify</w:t>
+      </w:r>
+      <w:r>
+        <w:rPr>
+          <w:color w:val="000000" w:themeColor="text1" w:themeTint="FF" w:themeShade="FF"/>
+        </w:rPr>
+        <w:t xml:space="preserve"> existing ones without affecting the entire system. By </w:t>
+      </w:r>
+      <w:r>
+        <w:rPr>
+          <w:color w:val="000000" w:themeColor="text1" w:themeTint="FF" w:themeShade="FF"/>
+        </w:rPr>
+        <w:t>leveraging</w:t>
+      </w:r>
+      <w:r>
+        <w:rPr>
+          <w:color w:val="000000" w:themeColor="text1" w:themeTint="FF" w:themeShade="FF"/>
+        </w:rPr>
+        <w:t xml:space="preserve"> this architecture, Team Linnaeus ensures a clean and efficient flow of data from input to output, supporting both current and future needs. The system begins with the User Interface (UI) </w:t>
+      </w:r>
+      <w:r>
+        <w:rPr>
+          <w:color w:val="000000" w:themeColor="text1" w:themeTint="FF" w:themeShade="FF"/>
+        </w:rPr>
+        <w:t>component</w:t>
+      </w:r>
+      <w:r>
+        <w:rPr>
+          <w:color w:val="000000" w:themeColor="text1" w:themeTint="FF" w:themeShade="FF"/>
+        </w:rPr>
+        <w:t>, which allows users to specify a file path and view plotted data and calculation results. The UI interacts with the File Reader, which reads raw data from the CSV file provided by the user and passes it to the Data Processor. The Data Processor then normalizes the raw data by applying a natural logarithmic transformation, preparing it for further steps. Once processed, the data is sent to the Graph</w:t>
+      </w:r>
+      <w:r>
+        <w:rPr>
+          <w:color w:val="000000" w:themeColor="text1" w:themeTint="FF" w:themeShade="FF"/>
         </w:rPr>
         <w:t>ing Engine</w:t>
       </w:r>
       <w:r>
         <w:rPr>
-          <w:color w:val="000000" w:themeColor="text1"/>
+          <w:color w:val="000000" w:themeColor="text1" w:themeTint="FF" w:themeShade="FF"/>
         </w:rPr>
         <w:t xml:space="preserve">, which updates the current graph by integrating the new data. The updated graph is then displayed in the UI for the user and sent to the Calculation Engine. The Calculation Engine performs further computations on the processed data, producing analytical results that are also displayed in the UI such as the </w:t>
       </w:r>
-      <w:proofErr w:type="gramStart"/>
-      <w:r>
-        <w:rPr>
-          <w:color w:val="000000" w:themeColor="text1"/>
-        </w:rPr>
-        <w:lastRenderedPageBreak/>
+      <w:r>
+        <w:rPr>
+          <w:color w:val="000000" w:themeColor="text1" w:themeTint="FF" w:themeShade="FF"/>
+        </w:rPr>
         <w:t>mean</w:t>
       </w:r>
-      <w:proofErr w:type="gramEnd"/>
-      <w:r>
-        <w:rPr>
-          <w:color w:val="000000" w:themeColor="text1"/>
-        </w:rPr>
-        <w:t xml:space="preserve"> of a selection of data. This flow of data, facilitated by the modular design, ensures efficiency, flexibility, and ease of maintenance.</w:t>
+      <w:r>
+        <w:rPr>
+          <w:color w:val="000000" w:themeColor="text1" w:themeTint="FF" w:themeShade="FF"/>
+        </w:rPr>
+        <w:t xml:space="preserve"> of a selection of data. This flow of data, </w:t>
+      </w:r>
+      <w:r>
+        <w:rPr>
+          <w:color w:val="000000" w:themeColor="text1" w:themeTint="FF" w:themeShade="FF"/>
+        </w:rPr>
+        <w:t>facilitated</w:t>
+      </w:r>
+      <w:r>
+        <w:rPr>
+          <w:color w:val="000000" w:themeColor="text1" w:themeTint="FF" w:themeShade="FF"/>
+        </w:rPr>
+        <w:t xml:space="preserve"> by the modular design, ensures efficiency, flexibility, and ease of maintenance.</w:t>
       </w:r>
     </w:p>
     <w:p>
@@ -2335,7 +2416,7 @@
         </w:numPr>
         <w:ind w:left="432" w:hanging="432"/>
       </w:pPr>
-      <w:bookmarkStart w:id="5" w:name="_Toc180347061"/>
+      <w:bookmarkStart w:name="_Toc180347061" w:id="5"/>
       <w:r>
         <w:t>Subsystem Decomposition</w:t>
       </w:r>
@@ -2344,18 +2425,45 @@
         <w:t xml:space="preserve"> </w:t>
       </w:r>
     </w:p>
-    <w:p>
-      <w:pPr>
-        <w:spacing w:after="0" w:line="240" w:lineRule="auto"/>
-      </w:pPr>
-      <w:r>
-        <w:t>This section outlines how the system has been decomposed into its major subsystems, each corresponding to the core components identified earlier: the User Interface (UI), File Reader, Data Processor, Graphing Engine, and Calculation Engine. The decomposition was designed to ensure that each subsystem represents a manageable unit of work for a single developer, with clearly defined responsibilities and minimal overlap. Each subsystem has been assigned a specific functionality: the UI handles user interactions, the File Reader manages data input, the Data Processor handles transformations, the Graph</w:t>
-      </w:r>
-      <w:r>
+    <w:p w14:noSpellErr="1">
+      <w:pPr>
+        <w:spacing w:after="0" w:line="276" w:lineRule="auto"/>
+      </w:pPr>
+      <w:r>
+        <w:rPr/>
+        <w:t xml:space="preserve">This section outlines how the system has been decomposed into its major subsystems, each corresponding to the core components </w:t>
+      </w:r>
+      <w:r>
+        <w:rPr/>
+        <w:t>identified</w:t>
+      </w:r>
+      <w:r>
+        <w:rPr/>
+        <w:t xml:space="preserve"> earlier: the User Interface (UI), File Reader, Data Processor, Graphing Engine, and Calculation Engine. The decomposition was designed to ensure that each subsystem </w:t>
+      </w:r>
+      <w:r>
+        <w:rPr/>
+        <w:t>represents</w:t>
+      </w:r>
+      <w:r>
+        <w:rPr/>
+        <w:t xml:space="preserve"> a manageable unit of work for a single developer, with clearly defined responsibilities and minimal overlap. Each subsystem has been assigned a specific functionality: the UI handles user interactions, the File Reader manages data input, the Data Processor handles transformations, the Graph</w:t>
+      </w:r>
+      <w:r>
+        <w:rPr/>
         <w:t>ing Engine</w:t>
       </w:r>
       <w:r>
-        <w:t xml:space="preserve"> visualizes the data, and the Calculation Engine performs analytical operations. The rationale behind this decomposition emphasizes cohesion and coupling. High cohesion is maintained within each subsystem by ensuring that each is focused on a single task or closely related set of tasks. Meanwhile, coupling between subsystems is minimized by defining clear and straightforward interfaces for data exchange, allowing for seamless interaction without unnecessary dependencies. This modular design not only improves the maintainability and scalability of the system but also supports flexible integration of future enhancements.</w:t>
+        <w:rPr/>
+        <w:t xml:space="preserve"> visualizes the data, and the Calculation Engine performs analytical operations. The rationale behind this decomposition emphasizes cohesion and coupling. High cohesion is </w:t>
+      </w:r>
+      <w:r>
+        <w:rPr/>
+        <w:t>maintained</w:t>
+      </w:r>
+      <w:r>
+        <w:rPr/>
+        <w:t xml:space="preserve"> within each subsystem by ensuring that each is focused on a single task or closely related set of tasks. Meanwhile, coupling between subsystems is minimized by defining clear and straightforward interfaces for data exchange, allowing for seamless interaction without unnecessary dependencies. This modular design not only improves the maintainability and scalability of the system but also supports flexible integration of future enhancements.</w:t>
       </w:r>
     </w:p>
     <w:p>
@@ -2386,7 +2494,7 @@
         </w:numPr>
         <w:ind w:left="576" w:hanging="576"/>
       </w:pPr>
-      <w:bookmarkStart w:id="6" w:name="_Toc180347062"/>
+      <w:bookmarkStart w:name="_Toc180347062" w:id="6"/>
       <w:r>
         <w:t>User Interface</w:t>
       </w:r>
@@ -2842,7 +2950,7 @@
         </w:numPr>
         <w:ind w:left="576" w:hanging="576"/>
       </w:pPr>
-      <w:bookmarkStart w:id="7" w:name="_Toc180347063"/>
+      <w:bookmarkStart w:name="_Toc180347063" w:id="7"/>
       <w:r>
         <w:t>File Reader</w:t>
       </w:r>
@@ -2883,20 +2991,45 @@
         <w:t xml:space="preserve">Concepts and Algorithms Generated </w:t>
       </w:r>
     </w:p>
-    <w:p>
-      <w:pPr>
-        <w:spacing w:before="240" w:after="240" w:line="240" w:lineRule="auto"/>
-      </w:pPr>
-      <w:r>
-        <w:t xml:space="preserve">The File Reader subsystem was designed with the need to efficiently handle multiple file inputs. The concept of parallel file reading was considered to improve performance when handling large datasets, but ultimately, a sequential approach was selected due to the relatively manageable file sizes. The File Reader ensures that each file is opened, its contents are read, and the data is collected into a format that can be easily passed to the Data Processor. Special considerations were made to handle potential file reading errors, such as missing or corrupted files. In such cases, </w:t>
-      </w:r>
-      <w:proofErr w:type="gramStart"/>
-      <w:r>
+    <w:p w14:noSpellErr="1">
+      <w:pPr>
+        <w:spacing w:before="240" w:after="240" w:line="276" w:lineRule="auto"/>
+      </w:pPr>
+      <w:r>
+        <w:rPr/>
+        <w:t xml:space="preserve">The File Reader subsystem was designed with the need to efficiently handle multiple file inputs. The concept of parallel file reading was considered to improve performance when handling large datasets, </w:t>
+      </w:r>
+      <w:r>
+        <w:rPr/>
+        <w:t>but ultimately, a</w:t>
+      </w:r>
+      <w:r>
+        <w:rPr/>
+        <w:t xml:space="preserve"> sequential approach was selected due to the </w:t>
+      </w:r>
+      <w:r>
+        <w:rPr/>
+        <w:t>relatively manageable</w:t>
+      </w:r>
+      <w:r>
+        <w:rPr/>
+        <w:t xml:space="preserve"> file sizes. The File Reader ensures that each file is opened, its contents are read, and the data is collected into a format that can be easily passed to the Data Processor. Special considerations were made to handle potential file reading errors, such as missing or corrupted files. In such cases, </w:t>
+      </w:r>
+      <w:r>
+        <w:rPr/>
         <w:t>error</w:t>
       </w:r>
-      <w:proofErr w:type="gramEnd"/>
-      <w:r>
-        <w:t xml:space="preserve"> handling mechanisms trigger notifications to the user. The trade-off involved in this design was balancing robustness with simplicity, ensuring that file reading remains a lightweight process while effectively managing edge cases.</w:t>
+      <w:r>
+        <w:rPr/>
+        <w:t xml:space="preserve"> handling mechanisms trigger notifications to the user. The trade-off involved in this design was balancing robustness with simplicity, ensuring that file reading </w:t>
+      </w:r>
+      <w:r>
+        <w:rPr/>
+        <w:t>remains</w:t>
+      </w:r>
+      <w:r>
+        <w:rPr/>
+        <w:t xml:space="preserve"> a lightweight process while effectively managing edge cases.</w:t>
       </w:r>
     </w:p>
     <w:p>
@@ -3189,7 +3322,7 @@
         <w:spacing w:line="240" w:lineRule="auto"/>
         <w:ind w:left="576" w:hanging="576"/>
       </w:pPr>
-      <w:bookmarkStart w:id="8" w:name="_Toc180347064"/>
+      <w:bookmarkStart w:name="_Toc180347064" w:id="8"/>
       <w:r>
         <w:t>Data Processor</w:t>
       </w:r>
@@ -3235,20 +3368,37 @@
         <w:t xml:space="preserve">Concepts and Algorithms Generated </w:t>
       </w:r>
     </w:p>
-    <w:p>
-      <w:pPr>
-        <w:spacing w:before="240" w:after="240" w:line="240" w:lineRule="auto"/>
-      </w:pPr>
-      <w:r>
-        <w:t xml:space="preserve">The main algorithm used by the Data Processor is the natural logarithmic transformation, which helps normalize the data. This technique was selected because it reduces variance in the data and handles large discrepancies in value magnitudes, making it more suitable for visual representation and computation. Alternative normalization methods, such as z-score normalization, were considered but ultimately not chosen, as the natural log method better aligned with the requirements of the data's structure and scale. Special considerations included handling cases where </w:t>
-      </w:r>
-      <w:proofErr w:type="gramStart"/>
-      <w:r>
+    <w:p w14:noSpellErr="1">
+      <w:pPr>
+        <w:spacing w:before="240" w:after="240" w:line="276" w:lineRule="auto"/>
+      </w:pPr>
+      <w:r>
+        <w:rPr/>
+        <w:t xml:space="preserve">The main algorithm used by the Data Processor is the natural logarithmic transformation, which helps normalize the data. This technique was selected because it reduces variance in the data and handles large discrepancies in value magnitudes, making it more suitable for visual representation and computation. Alternative normalization methods, such as z-score normalization, were considered but </w:t>
+      </w:r>
+      <w:r>
+        <w:rPr/>
+        <w:t>ultimately not</w:t>
+      </w:r>
+      <w:r>
+        <w:rPr/>
+        <w:t xml:space="preserve"> chosen, as the natural log method better aligned with the requirements of the data's structure and scale. Special considerations included handling cases where </w:t>
+      </w:r>
+      <w:r>
+        <w:rPr/>
         <w:t>the raw</w:t>
       </w:r>
-      <w:proofErr w:type="gramEnd"/>
-      <w:r>
-        <w:t xml:space="preserve"> data contains zero or negative values, as these would cause issues during the logarithmic transformation. Error handling mechanisms and data validation were incorporated to account for such anomalies, ensuring robust processing. The trade-off in this approach involved balancing data transformation speed and the complexity of handling edge cases.</w:t>
+      <w:r>
+        <w:rPr/>
+        <w:t xml:space="preserve"> data </w:t>
+      </w:r>
+      <w:r>
+        <w:rPr/>
+        <w:t>contains</w:t>
+      </w:r>
+      <w:r>
+        <w:rPr/>
+        <w:t xml:space="preserve"> zero or negative values, as these would cause issues during the logarithmic transformation. Error handling mechanisms and data validation were incorporated to account for such anomalies, ensuring robust processing. The trade-off in this approach involved balancing data transformation speed and the complexity of handling edge cases.</w:t>
       </w:r>
     </w:p>
     <w:p>
@@ -3549,7 +3699,7 @@
         <w:spacing w:line="240" w:lineRule="auto"/>
         <w:ind w:left="576" w:hanging="576"/>
       </w:pPr>
-      <w:bookmarkStart w:id="9" w:name="_Toc180347065"/>
+      <w:bookmarkStart w:name="_Toc180347065" w:id="9"/>
       <w:r>
         <w:t>Graphing Engine</w:t>
       </w:r>
@@ -3587,14 +3737,24 @@
         <w:t xml:space="preserve">Concepts and Algorithms Generated </w:t>
       </w:r>
     </w:p>
-    <w:p>
-      <w:pPr>
-        <w:spacing w:before="240" w:after="240" w:line="240" w:lineRule="auto"/>
-      </w:pPr>
-      <w:r>
-        <w:t>The Graphing Engine employs algorithms to dynamically update the graph with new data segments. Various graphing techniques were considered, including line charts and bar charts, but a continuous line chart was selected as the best fit for real-time data visualization. The primary concept is to ensure that the graph scales efficiently as more data is added, while also maintaining clarity and responsiveness.</w:t>
-      </w:r>
-      <w:r>
+    <w:p w14:noSpellErr="1">
+      <w:pPr>
+        <w:spacing w:before="240" w:after="240" w:line="276" w:lineRule="auto"/>
+      </w:pPr>
+      <w:r>
+        <w:rPr/>
+        <w:t xml:space="preserve">The Graphing Engine employs algorithms to dynamically update the graph with new data segments. Various graphing techniques were considered, including line charts and bar charts, but a continuous line chart was selected as the best fit for real-time data visualization. The primary concept is to ensure that the graph scales efficiently as more data is added, while also </w:t>
+      </w:r>
+      <w:r>
+        <w:rPr/>
+        <w:t>maintaining</w:t>
+      </w:r>
+      <w:r>
+        <w:rPr/>
+        <w:t xml:space="preserve"> clarity and responsiveness.</w:t>
+      </w:r>
+      <w:r>
+        <w:rPr/>
         <w:t xml:space="preserve"> </w:t>
       </w:r>
     </w:p>
@@ -3896,7 +4056,7 @@
         <w:spacing w:line="240" w:lineRule="auto"/>
         <w:ind w:left="576" w:hanging="576"/>
       </w:pPr>
-      <w:bookmarkStart w:id="10" w:name="_Toc180347066"/>
+      <w:bookmarkStart w:name="_Toc180347066" w:id="10"/>
       <w:r>
         <w:t>Calculation Engine</w:t>
       </w:r>
@@ -3941,22 +4101,44 @@
         <w:t xml:space="preserve">Concepts and Algorithms Generated </w:t>
       </w:r>
     </w:p>
-    <w:p>
-      <w:pPr>
-        <w:spacing w:before="240" w:after="240" w:line="240" w:lineRule="auto"/>
-      </w:pPr>
-      <w:r>
-        <w:t xml:space="preserve">The primary algorithm used by the Calculation Engine is the calculation of statistical measures such as the mean. The </w:t>
-      </w:r>
-      <w:proofErr w:type="gramStart"/>
-      <w:r>
+    <w:p w14:noSpellErr="1">
+      <w:pPr>
+        <w:spacing w:before="240" w:after="240" w:line="276" w:lineRule="auto"/>
+      </w:pPr>
+      <w:r>
+        <w:rPr/>
+        <w:t>The primary algorithm used by the Calculation Engine is the calculation of statistical measures such as the mean.</w:t>
+      </w:r>
+      <w:r>
+        <w:rPr/>
+        <w:t xml:space="preserve"> The </w:t>
+      </w:r>
+      <w:r>
+        <w:rPr/>
         <w:t>mean</w:t>
       </w:r>
-      <w:proofErr w:type="gramEnd"/>
-      <w:r>
-        <w:t xml:space="preserve"> is calculated by summing the selected data points and dividing by the number of points. Several approaches were considered, including pre-calculating statistics for all data and storing them for quick access. However, the selected solution was to compute the required statistics on-demand based on the user’s selection. This minimizes resource consumption and ensures that calculations are based on the latest data segment selected by the user.</w:t>
-      </w:r>
-      <w:r>
+      <w:r>
+        <w:rPr/>
+        <w:t xml:space="preserve"> is calculated by summing the selected data points and </w:t>
+      </w:r>
+      <w:r>
+        <w:rPr/>
+        <w:t>dividing</w:t>
+      </w:r>
+      <w:r>
+        <w:rPr/>
+        <w:t xml:space="preserve"> by the number of points. Several approaches were considered, including pre-calculating statistics for all data and storing them for quick access. However, the selected solution was to compute the required statistics on-demand based on the user’s </w:t>
+      </w:r>
+      <w:r>
+        <w:rPr/>
+        <w:t>selection</w:t>
+      </w:r>
+      <w:r>
+        <w:rPr/>
+        <w:t>. This minimizes resource consumption and ensures that calculations are based on the latest data segment selected by the user.</w:t>
+      </w:r>
+      <w:r>
+        <w:rPr/>
         <w:t xml:space="preserve"> </w:t>
       </w:r>
     </w:p>
@@ -4295,7 +4477,7 @@
         </w:numPr>
         <w:spacing w:before="0"/>
       </w:pPr>
-      <w:bookmarkStart w:id="11" w:name="_Toc180347067"/>
+      <w:bookmarkStart w:name="_Toc180347067" w:id="11"/>
       <w:r>
         <w:t xml:space="preserve"> </w:t>
       </w:r>
@@ -4327,7 +4509,7 @@
           <w:bCs/>
         </w:rPr>
       </w:pPr>
-      <w:bookmarkStart w:id="12" w:name="_Toc180347068"/>
+      <w:bookmarkStart w:name="_Toc180347068" w:id="12"/>
       <w:r>
         <w:rPr>
           <w:bCs/>
@@ -4372,7 +4554,7 @@
           <w:bCs/>
         </w:rPr>
       </w:pPr>
-      <w:bookmarkStart w:id="13" w:name="_Toc180347069"/>
+      <w:bookmarkStart w:name="_Toc180347069" w:id="13"/>
       <w:r>
         <w:rPr>
           <w:bCs/>
@@ -4409,7 +4591,7 @@
           <w:bCs/>
         </w:rPr>
       </w:pPr>
-      <w:bookmarkStart w:id="14" w:name="_Toc180347070"/>
+      <w:bookmarkStart w:name="_Toc180347070" w:id="14"/>
       <w:r>
         <w:rPr>
           <w:bCs/>
@@ -4446,7 +4628,7 @@
           <w:bCs/>
         </w:rPr>
       </w:pPr>
-      <w:bookmarkStart w:id="15" w:name="_Toc180347071"/>
+      <w:bookmarkStart w:name="_Toc180347071" w:id="15"/>
       <w:r>
         <w:rPr>
           <w:bCs/>
@@ -4492,7 +4674,7 @@
           <w:bCs/>
         </w:rPr>
       </w:pPr>
-      <w:bookmarkStart w:id="16" w:name="_Toc180347072"/>
+      <w:bookmarkStart w:name="_Toc180347072" w:id="16"/>
       <w:r>
         <w:rPr>
           <w:bCs/>
@@ -4513,7 +4695,7 @@
           <w:bCs/>
         </w:rPr>
       </w:pPr>
-      <w:bookmarkStart w:id="17" w:name="_Toc180347073"/>
+      <w:bookmarkStart w:name="_Toc180347073" w:id="17"/>
       <w:r>
         <w:rPr>
           <w:bCs/>
@@ -4558,7 +4740,7 @@
           <w:bCs/>
         </w:rPr>
       </w:pPr>
-      <w:bookmarkStart w:id="18" w:name="_Toc180347074"/>
+      <w:bookmarkStart w:name="_Toc180347074" w:id="18"/>
       <w:r>
         <w:rPr>
           <w:bCs/>
@@ -4598,7 +4780,7 @@
         </w:numPr>
         <w:spacing w:before="0"/>
       </w:pPr>
-      <w:bookmarkStart w:id="19" w:name="_Toc180347075"/>
+      <w:bookmarkStart w:name="_Toc180347075" w:id="19"/>
       <w:r>
         <w:t>User Interface Design</w:t>
       </w:r>
@@ -4609,114 +4791,148 @@
     </w:p>
     <w:p>
       <w:pPr>
-        <w:spacing w:line="240" w:lineRule="auto"/>
-      </w:pPr>
-      <w:r>
+        <w:spacing w:line="276" w:lineRule="auto"/>
+      </w:pPr>
+      <w:r>
+        <w:rPr/>
         <w:t xml:space="preserve">The user interface will first allow the user to select acquisition </w:t>
       </w:r>
       <w:r>
+        <w:rPr/>
         <w:t>folders for data from</w:t>
       </w:r>
       <w:r>
+        <w:rPr/>
         <w:t xml:space="preserve"> the Mass </w:t>
       </w:r>
-      <w:proofErr w:type="spellStart"/>
-      <w:r>
+      <w:r>
+        <w:rPr/>
         <w:t>Spectromer</w:t>
       </w:r>
-      <w:proofErr w:type="spellEnd"/>
-      <w:r>
+      <w:r>
+        <w:rPr/>
         <w:t>, for modules 1-4, or</w:t>
       </w:r>
       <w:r>
+        <w:rPr/>
         <w:t xml:space="preserve"> </w:t>
       </w:r>
       <w:r>
+        <w:rPr/>
         <w:t xml:space="preserve">for data from </w:t>
       </w:r>
       <w:r>
+        <w:rPr/>
         <w:t>each of the three instruments</w:t>
       </w:r>
       <w:r>
+        <w:rPr/>
         <w:t>, in the case of module 5</w:t>
       </w:r>
       <w:r>
+        <w:rPr/>
         <w:t xml:space="preserve">. It will share the same design as shown in Figure 2. However, it will have three </w:t>
       </w:r>
       <w:r>
+        <w:rPr/>
         <w:t>separate</w:t>
       </w:r>
       <w:r>
+        <w:rPr/>
         <w:t xml:space="preserve"> op</w:t>
       </w:r>
       <w:r>
+        <w:rPr/>
         <w:t>tions</w:t>
       </w:r>
       <w:r>
-        <w:t xml:space="preserve"> for each type of data that the system utilizes.</w:t>
-      </w:r>
-      <w:r>
-        <w:t xml:space="preserve"> This portion of the interface corresponds with </w:t>
-      </w:r>
-      <w:proofErr w:type="gramStart"/>
-      <w:r>
+        <w:rPr/>
+        <w:t xml:space="preserve"> for each type of data that the system </w:t>
+      </w:r>
+      <w:r>
+        <w:rPr/>
+        <w:t>utilizes</w:t>
+      </w:r>
+      <w:r>
+        <w:rPr/>
+        <w:t>.</w:t>
+      </w:r>
+      <w:r>
+        <w:rPr/>
+        <w:t xml:space="preserve"> This </w:t>
+      </w:r>
+      <w:r>
+        <w:rPr/>
+        <w:t>portion</w:t>
+      </w:r>
+      <w:r>
+        <w:rPr/>
+        <w:t xml:space="preserve"> of the interface corresponds with </w:t>
+      </w:r>
+      <w:r>
+        <w:rPr/>
         <w:t>use</w:t>
       </w:r>
-      <w:proofErr w:type="gramEnd"/>
-      <w:r>
+      <w:r>
+        <w:rPr/>
         <w:t xml:space="preserve"> case </w:t>
       </w:r>
       <w:r>
+        <w:rPr/>
         <w:t>UC</w:t>
       </w:r>
       <w:r>
+        <w:rPr/>
         <w:t>-</w:t>
       </w:r>
       <w:r>
+        <w:rPr/>
         <w:t>4</w:t>
       </w:r>
       <w:r>
+        <w:rPr/>
         <w:t>:</w:t>
       </w:r>
       <w:r>
+        <w:rPr/>
         <w:t xml:space="preserve"> Select </w:t>
       </w:r>
       <w:r>
+        <w:rPr/>
         <w:t>Input Files</w:t>
       </w:r>
       <w:r>
+        <w:rPr/>
         <w:t>.</w:t>
       </w:r>
     </w:p>
-    <w:p>
-      <w:pPr>
-        <w:spacing w:line="240" w:lineRule="auto"/>
-      </w:pPr>
-      <w:r>
+    <w:p w14:noSpellErr="1">
+      <w:pPr>
+        <w:spacing w:line="276" w:lineRule="auto"/>
+      </w:pPr>
+      <w:r>
+        <w:rPr/>
         <w:t xml:space="preserve"> </w:t>
       </w:r>
       <w:r>
-        <w:rPr>
-          <w:noProof/>
-        </w:rPr>
         <w:drawing>
-          <wp:inline distT="0" distB="0" distL="0" distR="0" wp14:anchorId="6EC47EC9" wp14:editId="24651700">
+          <wp:inline wp14:editId="2F2C38C6" wp14:anchorId="6EC47EC9">
             <wp:extent cx="2076740" cy="1171739"/>
             <wp:effectExtent l="0" t="0" r="0" b="0"/>
-            <wp:docPr id="304723197" name="Picture 304723197"/>
+            <wp:docPr id="304723197" name="Picture 304723197" title=""/>
             <wp:cNvGraphicFramePr>
-              <a:graphicFrameLocks xmlns:a="http://schemas.openxmlformats.org/drawingml/2006/main" noChangeAspect="1"/>
+              <a:graphicFrameLocks noChangeAspect="1"/>
             </wp:cNvGraphicFramePr>
-            <a:graphic xmlns:a="http://schemas.openxmlformats.org/drawingml/2006/main">
+            <a:graphic>
               <a:graphicData uri="http://schemas.openxmlformats.org/drawingml/2006/picture">
-                <pic:pic xmlns:pic="http://schemas.openxmlformats.org/drawingml/2006/picture">
+                <pic:pic>
                   <pic:nvPicPr>
-                    <pic:cNvPr id="0" name=""/>
+                    <pic:cNvPr id="0" name="Picture 304723197"/>
                     <pic:cNvPicPr/>
                   </pic:nvPicPr>
                   <pic:blipFill>
-                    <a:blip r:embed="rId10">
-                      <a:extLst>
+                    <a:blip r:embed="R75cb95df2d264721">
+                      <a:extLst xmlns:a="http://schemas.openxmlformats.org/drawingml/2006/main">
                         <a:ext uri="{28A0092B-C50C-407E-A947-70E740481C1C}">
                           <a14:useLocalDpi xmlns:a14="http://schemas.microsoft.com/office/drawing/2010/main" val="0"/>
                         </a:ext>
@@ -4727,7 +4943,7 @@
                     </a:stretch>
                   </pic:blipFill>
                   <pic:spPr>
-                    <a:xfrm>
+                    <a:xfrm rot="0" flipH="0" flipV="0">
                       <a:off x="0" y="0"/>
                       <a:ext cx="2076740" cy="1171739"/>
                     </a:xfrm>
@@ -4742,136 +4958,159 @@
         </w:drawing>
       </w:r>
     </w:p>
-    <w:p>
-      <w:pPr>
-        <w:spacing w:line="240" w:lineRule="auto"/>
-      </w:pPr>
-      <w:r>
+    <w:p w14:noSpellErr="1">
+      <w:pPr>
+        <w:spacing w:line="276" w:lineRule="auto"/>
+      </w:pPr>
+      <w:r>
+        <w:rPr/>
         <w:t>Figure 2: File Selection</w:t>
       </w:r>
     </w:p>
-    <w:p>
-      <w:pPr>
-        <w:spacing w:line="240" w:lineRule="auto"/>
-      </w:pPr>
-      <w:r>
+    <w:p w14:noSpellErr="1">
+      <w:pPr>
+        <w:spacing w:line="276" w:lineRule="auto"/>
+      </w:pPr>
+      <w:r>
+        <w:rPr/>
         <w:t xml:space="preserve">The largest section of the user interface will display a black graph </w:t>
       </w:r>
       <w:r>
+        <w:rPr/>
         <w:t>such as the one shown in Figure 3. To the left of the graph</w:t>
       </w:r>
       <w:r>
+        <w:rPr/>
         <w:t>, color coded labels for each data stream are present to provide an intuitive viewing experience. The graph is populated by line</w:t>
       </w:r>
       <w:r>
+        <w:rPr/>
         <w:t>-</w:t>
       </w:r>
       <w:r>
+        <w:rPr/>
         <w:t>graphs</w:t>
       </w:r>
       <w:r>
+        <w:rPr/>
         <w:t>, color coded for each data stream.</w:t>
       </w:r>
       <w:r>
+        <w:rPr/>
         <w:t xml:space="preserve"> This corresponds to the use case UC-5</w:t>
       </w:r>
       <w:r>
+        <w:rPr/>
         <w:t>:</w:t>
       </w:r>
       <w:r>
+        <w:rPr/>
         <w:t xml:space="preserve"> View Graph. The graph will be easily scalable using the scroll wheel to zoom in or out.</w:t>
       </w:r>
       <w:r>
+        <w:rPr/>
         <w:t xml:space="preserve"> Below the graph and to the right of Figure 3 a slider is shown. This slider allows the user to adjust the speed at which data is plotted from 0.5x to 32x. This corresponds to </w:t>
       </w:r>
-      <w:proofErr w:type="gramStart"/>
-      <w:r>
+      <w:r>
+        <w:rPr/>
         <w:t>use</w:t>
       </w:r>
-      <w:proofErr w:type="gramEnd"/>
-      <w:r>
+      <w:r>
+        <w:rPr/>
         <w:t xml:space="preserve"> case UC</w:t>
       </w:r>
       <w:r>
+        <w:rPr/>
         <w:t>-7</w:t>
       </w:r>
       <w:r>
+        <w:rPr/>
         <w:t>:</w:t>
       </w:r>
       <w:r>
+        <w:rPr/>
         <w:t xml:space="preserve"> Change Plotting Speed. </w:t>
       </w:r>
       <w:r>
+        <w:rPr/>
         <w:t xml:space="preserve">On the </w:t>
       </w:r>
-      <w:proofErr w:type="gramStart"/>
-      <w:r>
+      <w:r>
+        <w:rPr/>
         <w:t>left</w:t>
       </w:r>
-      <w:proofErr w:type="gramEnd"/>
-      <w:r>
+      <w:r>
+        <w:rPr/>
         <w:t xml:space="preserve"> of the slider is </w:t>
       </w:r>
       <w:r>
-        <w:lastRenderedPageBreak/>
+        <w:rPr/>
         <w:t xml:space="preserve">also </w:t>
       </w:r>
       <w:r>
+        <w:rPr/>
         <w:t>a pause</w:t>
       </w:r>
       <w:r>
+        <w:rPr/>
         <w:t xml:space="preserve">/resume button </w:t>
       </w:r>
       <w:r>
+        <w:rPr/>
         <w:t xml:space="preserve">as well as a start button </w:t>
       </w:r>
       <w:r>
+        <w:rPr/>
         <w:t>that allows the user to toggle the plotting of data.</w:t>
       </w:r>
       <w:r>
+        <w:rPr/>
         <w:t xml:space="preserve"> In addition to the primary graph, modules 1-3 have </w:t>
       </w:r>
       <w:r>
-        <w:t xml:space="preserve">additional graphs for </w:t>
-      </w:r>
-      <w:r>
+        <w:rPr/>
+        <w:t>additional</w:t>
+      </w:r>
+      <w:r>
+        <w:rPr/>
+        <w:t xml:space="preserve"> graphs for </w:t>
+      </w:r>
+      <w:r>
+        <w:rPr/>
         <w:t xml:space="preserve">calculations derived from </w:t>
       </w:r>
-      <w:proofErr w:type="gramStart"/>
-      <w:r>
+      <w:r>
+        <w:rPr/>
         <w:t>the primary</w:t>
       </w:r>
-      <w:proofErr w:type="gramEnd"/>
-      <w:r>
+      <w:r>
+        <w:rPr/>
         <w:t xml:space="preserve"> data.</w:t>
       </w:r>
     </w:p>
-    <w:p>
-      <w:pPr>
-        <w:spacing w:line="240" w:lineRule="auto"/>
-      </w:pPr>
-      <w:r>
-        <w:rPr>
-          <w:noProof/>
-        </w:rPr>
+    <w:p w14:noSpellErr="1">
+      <w:pPr>
+        <w:spacing w:line="276" w:lineRule="auto"/>
+      </w:pPr>
+      <w:r>
         <w:drawing>
-          <wp:inline distT="0" distB="0" distL="0" distR="0" wp14:anchorId="1E525780" wp14:editId="22472B9D">
-            <wp:extent cx="6562725" cy="1514475"/>
+          <wp:inline wp14:editId="677DE7B7" wp14:anchorId="1E525780">
+            <wp:extent cx="6562726" cy="1514475"/>
             <wp:effectExtent l="0" t="0" r="0" b="0"/>
-            <wp:docPr id="74189487" name="Picture 74189487"/>
+            <wp:docPr id="74189487" name="Picture 74189487" title=""/>
             <wp:cNvGraphicFramePr>
-              <a:graphicFrameLocks xmlns:a="http://schemas.openxmlformats.org/drawingml/2006/main" noChangeAspect="1"/>
+              <a:graphicFrameLocks noChangeAspect="1"/>
             </wp:cNvGraphicFramePr>
-            <a:graphic xmlns:a="http://schemas.openxmlformats.org/drawingml/2006/main">
+            <a:graphic>
               <a:graphicData uri="http://schemas.openxmlformats.org/drawingml/2006/picture">
-                <pic:pic xmlns:pic="http://schemas.openxmlformats.org/drawingml/2006/picture">
+                <pic:pic>
                   <pic:nvPicPr>
-                    <pic:cNvPr id="0" name=""/>
+                    <pic:cNvPr id="0" name="Picture 74189487"/>
                     <pic:cNvPicPr/>
                   </pic:nvPicPr>
                   <pic:blipFill>
-                    <a:blip r:embed="rId11" cstate="print">
-                      <a:extLst>
+                    <a:blip r:embed="R07ae662a9acb4694">
+                      <a:extLst xmlns:a="http://schemas.openxmlformats.org/drawingml/2006/main">
                         <a:ext uri="{28A0092B-C50C-407E-A947-70E740481C1C}">
                           <a14:useLocalDpi xmlns:a14="http://schemas.microsoft.com/office/drawing/2010/main" val="0"/>
                         </a:ext>
@@ -4882,9 +5121,9 @@
                     </a:stretch>
                   </pic:blipFill>
                   <pic:spPr>
-                    <a:xfrm>
+                    <a:xfrm rot="0" flipH="0" flipV="0">
                       <a:off x="0" y="0"/>
-                      <a:ext cx="6562725" cy="1514475"/>
+                      <a:ext cx="6562726" cy="1514475"/>
                     </a:xfrm>
                     <a:prstGeom prst="rect">
                       <a:avLst/>
@@ -4897,57 +5136,66 @@
         </w:drawing>
       </w:r>
       <w:r>
+        <w:rPr/>
         <w:t>Figure 3: Graphing and Calculations</w:t>
       </w:r>
     </w:p>
-    <w:p>
-      <w:pPr>
-        <w:spacing w:line="240" w:lineRule="auto"/>
-      </w:pPr>
-      <w:r>
+    <w:p w14:noSpellErr="1">
+      <w:pPr>
+        <w:spacing w:line="276" w:lineRule="auto"/>
+      </w:pPr>
+      <w:r>
+        <w:rPr/>
         <w:t>Using the leftmost button in Figure 3 that features two vertical lines, the user can toggle the visibility of “mean bars”.</w:t>
       </w:r>
       <w:r>
+        <w:rPr/>
         <w:t xml:space="preserve"> These vertical bars pictured in Figure 4 can be </w:t>
       </w:r>
-      <w:proofErr w:type="gramStart"/>
-      <w:r>
+      <w:r>
+        <w:rPr/>
         <w:t>shifted</w:t>
       </w:r>
-      <w:proofErr w:type="gramEnd"/>
-      <w:r>
-        <w:t xml:space="preserve"> left to right using the cursor to select a specific portion of data.</w:t>
-      </w:r>
-      <w:r>
+      <w:r>
+        <w:rPr/>
+        <w:t xml:space="preserve"> left to right using the cursor to select a specific </w:t>
+      </w:r>
+      <w:r>
+        <w:rPr/>
+        <w:t>portion</w:t>
+      </w:r>
+      <w:r>
+        <w:rPr/>
+        <w:t xml:space="preserve"> of data.</w:t>
+      </w:r>
+      <w:r>
+        <w:rPr/>
         <w:t xml:space="preserve"> This corresponds to the use case UC-8: Select Data Points.</w:t>
       </w:r>
     </w:p>
-    <w:p>
-      <w:pPr>
-        <w:spacing w:line="240" w:lineRule="auto"/>
-      </w:pPr>
-      <w:r>
-        <w:rPr>
-          <w:noProof/>
-        </w:rPr>
+    <w:p w14:noSpellErr="1">
+      <w:pPr>
+        <w:spacing w:line="276" w:lineRule="auto"/>
+      </w:pPr>
+      <w:r>
         <w:drawing>
-          <wp:inline distT="0" distB="0" distL="0" distR="0" wp14:anchorId="3FB8744F" wp14:editId="20A13D0B">
+          <wp:inline wp14:editId="4285C575" wp14:anchorId="3FB8744F">
             <wp:extent cx="5943600" cy="2171700"/>
             <wp:effectExtent l="0" t="0" r="0" b="0"/>
-            <wp:docPr id="481018687" name="Picture 481018687"/>
+            <wp:docPr id="481018687" name="Picture 481018687" title=""/>
             <wp:cNvGraphicFramePr>
-              <a:graphicFrameLocks xmlns:a="http://schemas.openxmlformats.org/drawingml/2006/main" noChangeAspect="1"/>
+              <a:graphicFrameLocks noChangeAspect="1"/>
             </wp:cNvGraphicFramePr>
-            <a:graphic xmlns:a="http://schemas.openxmlformats.org/drawingml/2006/main">
+            <a:graphic>
               <a:graphicData uri="http://schemas.openxmlformats.org/drawingml/2006/picture">
-                <pic:pic xmlns:pic="http://schemas.openxmlformats.org/drawingml/2006/picture">
+                <pic:pic>
                   <pic:nvPicPr>
-                    <pic:cNvPr id="0" name=""/>
+                    <pic:cNvPr id="0" name="Picture 481018687"/>
                     <pic:cNvPicPr/>
                   </pic:nvPicPr>
                   <pic:blipFill>
-                    <a:blip r:embed="rId12">
-                      <a:extLst>
+                    <a:blip r:embed="Re3cd7a2ce66e4cd6">
+                      <a:extLst xmlns:a="http://schemas.openxmlformats.org/drawingml/2006/main">
                         <a:ext uri="{28A0092B-C50C-407E-A947-70E740481C1C}">
                           <a14:useLocalDpi xmlns:a14="http://schemas.microsoft.com/office/drawing/2010/main" val="0"/>
                         </a:ext>
@@ -4958,7 +5206,7 @@
                     </a:stretch>
                   </pic:blipFill>
                   <pic:spPr>
-                    <a:xfrm>
+                    <a:xfrm rot="0" flipH="0" flipV="0">
                       <a:off x="0" y="0"/>
                       <a:ext cx="5943600" cy="2171700"/>
                     </a:xfrm>
@@ -4973,54 +5221,62 @@
         </w:drawing>
       </w:r>
       <w:r>
+        <w:rPr/>
         <w:t>Figure 4: Data Segment Selection</w:t>
       </w:r>
     </w:p>
-    <w:p>
-      <w:pPr>
-        <w:spacing w:line="240" w:lineRule="auto"/>
-      </w:pPr>
-      <w:r>
-        <w:t>Available calculations will be featured below the graph and its controls. Here the user will be able to use the “Get Mean” button to calculate the mean inside of the selected region.</w:t>
-      </w:r>
-      <w:r>
+    <w:p w14:noSpellErr="1">
+      <w:pPr>
+        <w:spacing w:line="276" w:lineRule="auto"/>
+      </w:pPr>
+      <w:r>
+        <w:rPr/>
+        <w:t xml:space="preserve">Available calculations will be featured below the graph and its controls. Here the user will be able to use the “Get Mean” button to calculate the </w:t>
+      </w:r>
+      <w:r>
+        <w:rPr/>
+        <w:t>mean</w:t>
+      </w:r>
+      <w:r>
+        <w:rPr/>
+        <w:t xml:space="preserve"> inside of the selected region.</w:t>
+      </w:r>
+      <w:r>
+        <w:rPr/>
         <w:t xml:space="preserve"> This corresponds to </w:t>
       </w:r>
-      <w:proofErr w:type="gramStart"/>
-      <w:r>
+      <w:r>
+        <w:rPr/>
         <w:t>use</w:t>
       </w:r>
-      <w:proofErr w:type="gramEnd"/>
-      <w:r>
+      <w:r>
+        <w:rPr/>
         <w:t xml:space="preserve"> case UC-9: Calculate Mean.</w:t>
       </w:r>
     </w:p>
-    <w:p>
-      <w:pPr>
-        <w:spacing w:line="240" w:lineRule="auto"/>
-      </w:pPr>
-      <w:r>
-        <w:rPr>
-          <w:noProof/>
-        </w:rPr>
+    <w:p w14:noSpellErr="1">
+      <w:pPr>
+        <w:spacing w:line="276" w:lineRule="auto"/>
+      </w:pPr>
+      <w:r>
         <w:drawing>
-          <wp:inline distT="0" distB="0" distL="0" distR="0" wp14:anchorId="16A7A3F5" wp14:editId="500EE82E">
+          <wp:inline wp14:editId="3FBE0BA3" wp14:anchorId="16A7A3F5">
             <wp:extent cx="3038899" cy="457264"/>
             <wp:effectExtent l="0" t="0" r="0" b="0"/>
-            <wp:docPr id="1441374318" name="Picture 1441374318"/>
+            <wp:docPr id="1441374318" name="Picture 1441374318" title=""/>
             <wp:cNvGraphicFramePr>
-              <a:graphicFrameLocks xmlns:a="http://schemas.openxmlformats.org/drawingml/2006/main" noChangeAspect="1"/>
+              <a:graphicFrameLocks noChangeAspect="1"/>
             </wp:cNvGraphicFramePr>
-            <a:graphic xmlns:a="http://schemas.openxmlformats.org/drawingml/2006/main">
+            <a:graphic>
               <a:graphicData uri="http://schemas.openxmlformats.org/drawingml/2006/picture">
-                <pic:pic xmlns:pic="http://schemas.openxmlformats.org/drawingml/2006/picture">
+                <pic:pic>
                   <pic:nvPicPr>
-                    <pic:cNvPr id="0" name=""/>
+                    <pic:cNvPr id="0" name="Picture 1441374318"/>
                     <pic:cNvPicPr/>
                   </pic:nvPicPr>
                   <pic:blipFill>
-                    <a:blip r:embed="rId13">
-                      <a:extLst>
+                    <a:blip r:embed="R34330a72de3a4198">
+                      <a:extLst xmlns:a="http://schemas.openxmlformats.org/drawingml/2006/main">
                         <a:ext uri="{28A0092B-C50C-407E-A947-70E740481C1C}">
                           <a14:useLocalDpi xmlns:a14="http://schemas.microsoft.com/office/drawing/2010/main" val="0"/>
                         </a:ext>
@@ -5031,7 +5287,7 @@
                     </a:stretch>
                   </pic:blipFill>
                   <pic:spPr>
-                    <a:xfrm>
+                    <a:xfrm rot="0" flipH="0" flipV="0">
                       <a:off x="0" y="0"/>
                       <a:ext cx="3038899" cy="457264"/>
                     </a:xfrm>
@@ -5046,70 +5302,83 @@
         </w:drawing>
       </w:r>
     </w:p>
-    <w:p>
-      <w:pPr>
-        <w:spacing w:line="240" w:lineRule="auto"/>
-      </w:pPr>
-      <w:r>
+    <w:p w14:noSpellErr="1">
+      <w:pPr>
+        <w:spacing w:line="276" w:lineRule="auto"/>
+      </w:pPr>
+      <w:r>
+        <w:rPr/>
         <w:t>Figure 5: Mean Calculation</w:t>
       </w:r>
     </w:p>
-    <w:p>
-      <w:pPr>
-        <w:spacing w:line="240" w:lineRule="auto"/>
-      </w:pPr>
-      <w:r>
+    <w:p w14:noSpellErr="1">
+      <w:pPr>
+        <w:spacing w:line="276" w:lineRule="auto"/>
+      </w:pPr>
+      <w:r>
+        <w:rPr/>
         <w:t xml:space="preserve">In addition to </w:t>
       </w:r>
       <w:r>
+        <w:rPr/>
         <w:t>allowing</w:t>
       </w:r>
       <w:r>
+        <w:rPr/>
         <w:t xml:space="preserve"> users to scale the graph using their scroll wheel, users will be able to achieve more precise scaling by left clicking the graph to open</w:t>
       </w:r>
       <w:r>
+        <w:rPr/>
         <w:t xml:space="preserve"> further adjustment options.</w:t>
       </w:r>
       <w:r>
+        <w:rPr/>
         <w:t xml:space="preserve"> As illustrated in Figure 6, users will be able to input the exact bounds of each </w:t>
       </w:r>
       <w:r>
+        <w:rPr/>
         <w:t>axis,</w:t>
       </w:r>
       <w:r>
+        <w:rPr/>
         <w:t xml:space="preserve"> and the graph will adjust according to the</w:t>
       </w:r>
       <w:r>
-        <w:t>ir selection.</w:t>
-      </w:r>
-    </w:p>
-    <w:p>
-      <w:pPr>
-        <w:spacing w:line="240" w:lineRule="auto"/>
-      </w:pPr>
-      <w:r>
-        <w:rPr>
-          <w:noProof/>
-        </w:rPr>
-        <w:lastRenderedPageBreak/>
+        <w:rPr/>
+        <w:t xml:space="preserve">ir </w:t>
+      </w:r>
+      <w:r>
+        <w:rPr/>
+        <w:t>selection</w:t>
+      </w:r>
+      <w:r>
+        <w:rPr/>
+        <w:t>.</w:t>
+      </w:r>
+    </w:p>
+    <w:p w14:noSpellErr="1">
+      <w:pPr>
+        <w:spacing w:line="276" w:lineRule="auto"/>
+      </w:pPr>
+      <w:r>
         <w:drawing>
-          <wp:inline distT="0" distB="0" distL="0" distR="0" wp14:anchorId="7281CB59" wp14:editId="15635A01">
+          <wp:inline wp14:editId="1ADB64E6" wp14:anchorId="7281CB59">
             <wp:extent cx="4829847" cy="2248214"/>
             <wp:effectExtent l="0" t="0" r="0" b="0"/>
-            <wp:docPr id="1601587258" name="Picture 1601587258"/>
+            <wp:docPr id="1601587258" name="Picture 1601587258" title=""/>
             <wp:cNvGraphicFramePr>
-              <a:graphicFrameLocks xmlns:a="http://schemas.openxmlformats.org/drawingml/2006/main" noChangeAspect="1"/>
+              <a:graphicFrameLocks noChangeAspect="1"/>
             </wp:cNvGraphicFramePr>
-            <a:graphic xmlns:a="http://schemas.openxmlformats.org/drawingml/2006/main">
+            <a:graphic>
               <a:graphicData uri="http://schemas.openxmlformats.org/drawingml/2006/picture">
-                <pic:pic xmlns:pic="http://schemas.openxmlformats.org/drawingml/2006/picture">
+                <pic:pic>
                   <pic:nvPicPr>
-                    <pic:cNvPr id="0" name=""/>
+                    <pic:cNvPr id="0" name="Picture 1601587258"/>
                     <pic:cNvPicPr/>
                   </pic:nvPicPr>
                   <pic:blipFill>
-                    <a:blip r:embed="rId14">
-                      <a:extLst>
+                    <a:blip r:embed="R929e2387dcce4fe1">
+                      <a:extLst xmlns:a="http://schemas.openxmlformats.org/drawingml/2006/main">
                         <a:ext uri="{28A0092B-C50C-407E-A947-70E740481C1C}">
                           <a14:useLocalDpi xmlns:a14="http://schemas.microsoft.com/office/drawing/2010/main" val="0"/>
                         </a:ext>
@@ -5120,7 +5389,7 @@
                     </a:stretch>
                   </pic:blipFill>
                   <pic:spPr>
-                    <a:xfrm>
+                    <a:xfrm rot="0" flipH="0" flipV="0">
                       <a:off x="0" y="0"/>
                       <a:ext cx="4829847" cy="2248214"/>
                     </a:xfrm>
@@ -5135,19 +5404,21 @@
         </w:drawing>
       </w:r>
     </w:p>
-    <w:p>
-      <w:pPr>
-        <w:spacing w:line="240" w:lineRule="auto"/>
-      </w:pPr>
-      <w:r>
+    <w:p w14:noSpellErr="1">
+      <w:pPr>
+        <w:spacing w:line="276" w:lineRule="auto"/>
+      </w:pPr>
+      <w:r>
+        <w:rPr/>
         <w:t>Figure 6: Detailed Graph Scaling</w:t>
       </w:r>
     </w:p>
-    <w:p>
-      <w:pPr>
-        <w:spacing w:line="240" w:lineRule="auto"/>
-      </w:pPr>
-      <w:r>
+    <w:p w14:noSpellErr="1">
+      <w:pPr>
+        <w:spacing w:line="276" w:lineRule="auto"/>
+      </w:pPr>
+      <w:r>
+        <w:rPr/>
         <w:t>Overall, the user interface is designed for an intuitive data acquisition and visualization experience. Users can select acquisition folders for three instruments, with options tailored for each data type, as shown in Figure 2 (UC-4: Select Input Files). The main area features a black graph displaying color-coded line graphs, accompanied by labeled indicators for clarity (UC-5: View Graph). Users can zoom using the scroll wheel and adjust the plotting speed with a slider (UC-7: Change Plotting Speed). Controls for toggling mean bars and selecting data points further enhance functionality (UC-8: Select Data Points), while a “Get Mean” button allows for quick calculations of averages within selected regions (UC-9: Calculate Mean). Additionally, precise graph scaling options enable users to customize their view, ensuring a comprehensive and user-friendly interface.</w:t>
       </w:r>
     </w:p>
@@ -5163,7 +5434,7 @@
       <w:r>
         <w:t xml:space="preserve"> </w:t>
       </w:r>
-      <w:bookmarkStart w:id="20" w:name="_Toc180347076"/>
+      <w:bookmarkStart w:name="_Toc180347076" w:id="20"/>
       <w:r>
         <w:t>References</w:t>
       </w:r>
@@ -5182,7 +5453,7 @@
       </w:pPr>
       <w:r>
         <w:rPr>
-          <w:rFonts w:ascii="Courier New" w:eastAsia="Courier New" w:hAnsi="Courier New" w:cs="Courier New"/>
+          <w:rFonts w:ascii="Courier New" w:hAnsi="Courier New" w:eastAsia="Courier New" w:cs="Courier New"/>
           <w:sz w:val="20"/>
           <w:szCs w:val="20"/>
         </w:rPr>
@@ -5208,7 +5479,7 @@
     </w:p>
     <w:sectPr>
       <w:footerReference w:type="default" r:id="rId15"/>
-      <w:pgSz w:w="12240" w:h="15840"/>
+      <w:pgSz w:w="12240" w:h="15840" w:orient="portrait"/>
       <w:pgMar w:top="1440" w:right="1440" w:bottom="1440" w:left="1440" w:header="0" w:footer="720" w:gutter="0"/>
       <w:pgNumType w:start="0"/>
       <w:cols w:space="720"/>
@@ -5344,7 +5615,7 @@
         <w:ind w:left="720" w:hanging="360"/>
       </w:pPr>
       <w:rPr>
-        <w:rFonts w:ascii="Symbol" w:hAnsi="Symbol" w:hint="default"/>
+        <w:rFonts w:hint="default" w:ascii="Symbol" w:hAnsi="Symbol"/>
       </w:rPr>
     </w:lvl>
     <w:lvl w:ilvl="1" w:tplc="9E047F88">
@@ -5356,7 +5627,7 @@
         <w:ind w:left="1440" w:hanging="360"/>
       </w:pPr>
       <w:rPr>
-        <w:rFonts w:ascii="Courier New" w:hAnsi="Courier New" w:hint="default"/>
+        <w:rFonts w:hint="default" w:ascii="Courier New" w:hAnsi="Courier New"/>
       </w:rPr>
     </w:lvl>
     <w:lvl w:ilvl="2" w:tplc="0E729CF6">
@@ -5368,7 +5639,7 @@
         <w:ind w:left="2160" w:hanging="360"/>
       </w:pPr>
       <w:rPr>
-        <w:rFonts w:ascii="Wingdings" w:hAnsi="Wingdings" w:hint="default"/>
+        <w:rFonts w:hint="default" w:ascii="Wingdings" w:hAnsi="Wingdings"/>
       </w:rPr>
     </w:lvl>
     <w:lvl w:ilvl="3" w:tplc="23BAF3B8">
@@ -5380,7 +5651,7 @@
         <w:ind w:left="2880" w:hanging="360"/>
       </w:pPr>
       <w:rPr>
-        <w:rFonts w:ascii="Symbol" w:hAnsi="Symbol" w:hint="default"/>
+        <w:rFonts w:hint="default" w:ascii="Symbol" w:hAnsi="Symbol"/>
       </w:rPr>
     </w:lvl>
     <w:lvl w:ilvl="4" w:tplc="A296C728">
@@ -5392,7 +5663,7 @@
         <w:ind w:left="3600" w:hanging="360"/>
       </w:pPr>
       <w:rPr>
-        <w:rFonts w:ascii="Courier New" w:hAnsi="Courier New" w:hint="default"/>
+        <w:rFonts w:hint="default" w:ascii="Courier New" w:hAnsi="Courier New"/>
       </w:rPr>
     </w:lvl>
     <w:lvl w:ilvl="5" w:tplc="C80AD60A">
@@ -5404,7 +5675,7 @@
         <w:ind w:left="4320" w:hanging="360"/>
       </w:pPr>
       <w:rPr>
-        <w:rFonts w:ascii="Wingdings" w:hAnsi="Wingdings" w:hint="default"/>
+        <w:rFonts w:hint="default" w:ascii="Wingdings" w:hAnsi="Wingdings"/>
       </w:rPr>
     </w:lvl>
     <w:lvl w:ilvl="6" w:tplc="E7543702">
@@ -5416,7 +5687,7 @@
         <w:ind w:left="5040" w:hanging="360"/>
       </w:pPr>
       <w:rPr>
-        <w:rFonts w:ascii="Symbol" w:hAnsi="Symbol" w:hint="default"/>
+        <w:rFonts w:hint="default" w:ascii="Symbol" w:hAnsi="Symbol"/>
       </w:rPr>
     </w:lvl>
     <w:lvl w:ilvl="7" w:tplc="BAD87FA0">
@@ -5428,7 +5699,7 @@
         <w:ind w:left="5760" w:hanging="360"/>
       </w:pPr>
       <w:rPr>
-        <w:rFonts w:ascii="Courier New" w:hAnsi="Courier New" w:hint="default"/>
+        <w:rFonts w:hint="default" w:ascii="Courier New" w:hAnsi="Courier New"/>
       </w:rPr>
     </w:lvl>
     <w:lvl w:ilvl="8" w:tplc="A68A9198">
@@ -5440,7 +5711,7 @@
         <w:ind w:left="6480" w:hanging="360"/>
       </w:pPr>
       <w:rPr>
-        <w:rFonts w:ascii="Wingdings" w:hAnsi="Wingdings" w:hint="default"/>
+        <w:rFonts w:hint="default" w:ascii="Wingdings" w:hAnsi="Wingdings"/>
       </w:rPr>
     </w:lvl>
   </w:abstractNum>
@@ -5570,7 +5841,7 @@
         <w:ind w:left="720" w:hanging="360"/>
       </w:pPr>
       <w:rPr>
-        <w:rFonts w:ascii="Symbol" w:hAnsi="Symbol" w:hint="default"/>
+        <w:rFonts w:hint="default" w:ascii="Symbol" w:hAnsi="Symbol"/>
       </w:rPr>
     </w:lvl>
     <w:lvl w:ilvl="1" w:tplc="B58E7AFC">
@@ -5582,7 +5853,7 @@
         <w:ind w:left="1440" w:hanging="360"/>
       </w:pPr>
       <w:rPr>
-        <w:rFonts w:ascii="Courier New" w:hAnsi="Courier New" w:hint="default"/>
+        <w:rFonts w:hint="default" w:ascii="Courier New" w:hAnsi="Courier New"/>
       </w:rPr>
     </w:lvl>
     <w:lvl w:ilvl="2" w:tplc="95EE67F8">
@@ -5594,7 +5865,7 @@
         <w:ind w:left="2160" w:hanging="360"/>
       </w:pPr>
       <w:rPr>
-        <w:rFonts w:ascii="Wingdings" w:hAnsi="Wingdings" w:hint="default"/>
+        <w:rFonts w:hint="default" w:ascii="Wingdings" w:hAnsi="Wingdings"/>
       </w:rPr>
     </w:lvl>
     <w:lvl w:ilvl="3" w:tplc="2E98D266">
@@ -5606,7 +5877,7 @@
         <w:ind w:left="2880" w:hanging="360"/>
       </w:pPr>
       <w:rPr>
-        <w:rFonts w:ascii="Symbol" w:hAnsi="Symbol" w:hint="default"/>
+        <w:rFonts w:hint="default" w:ascii="Symbol" w:hAnsi="Symbol"/>
       </w:rPr>
     </w:lvl>
     <w:lvl w:ilvl="4" w:tplc="42007D94">
@@ -5618,7 +5889,7 @@
         <w:ind w:left="3600" w:hanging="360"/>
       </w:pPr>
       <w:rPr>
-        <w:rFonts w:ascii="Courier New" w:hAnsi="Courier New" w:hint="default"/>
+        <w:rFonts w:hint="default" w:ascii="Courier New" w:hAnsi="Courier New"/>
       </w:rPr>
     </w:lvl>
     <w:lvl w:ilvl="5" w:tplc="3A24C6CE">
@@ -5630,7 +5901,7 @@
         <w:ind w:left="4320" w:hanging="360"/>
       </w:pPr>
       <w:rPr>
-        <w:rFonts w:ascii="Wingdings" w:hAnsi="Wingdings" w:hint="default"/>
+        <w:rFonts w:hint="default" w:ascii="Wingdings" w:hAnsi="Wingdings"/>
       </w:rPr>
     </w:lvl>
     <w:lvl w:ilvl="6" w:tplc="7910F5DC">
@@ -5642,7 +5913,7 @@
         <w:ind w:left="5040" w:hanging="360"/>
       </w:pPr>
       <w:rPr>
-        <w:rFonts w:ascii="Symbol" w:hAnsi="Symbol" w:hint="default"/>
+        <w:rFonts w:hint="default" w:ascii="Symbol" w:hAnsi="Symbol"/>
       </w:rPr>
     </w:lvl>
     <w:lvl w:ilvl="7" w:tplc="7F066D84">
@@ -5654,7 +5925,7 @@
         <w:ind w:left="5760" w:hanging="360"/>
       </w:pPr>
       <w:rPr>
-        <w:rFonts w:ascii="Courier New" w:hAnsi="Courier New" w:hint="default"/>
+        <w:rFonts w:hint="default" w:ascii="Courier New" w:hAnsi="Courier New"/>
       </w:rPr>
     </w:lvl>
     <w:lvl w:ilvl="8" w:tplc="DAA22DB6">
@@ -5666,7 +5937,7 @@
         <w:ind w:left="6480" w:hanging="360"/>
       </w:pPr>
       <w:rPr>
-        <w:rFonts w:ascii="Wingdings" w:hAnsi="Wingdings" w:hint="default"/>
+        <w:rFonts w:hint="default" w:ascii="Wingdings" w:hAnsi="Wingdings"/>
       </w:rPr>
     </w:lvl>
   </w:abstractNum>
@@ -6720,7 +6991,7 @@
   <w:docDefaults>
     <w:rPrDefault>
       <w:rPr>
-        <w:rFonts w:ascii="Arial" w:eastAsia="Arial" w:hAnsi="Arial" w:cs="Arial"/>
+        <w:rFonts w:ascii="Arial" w:hAnsi="Arial" w:eastAsia="Arial" w:cs="Arial"/>
         <w:color w:val="00000A"/>
         <w:sz w:val="22"/>
         <w:szCs w:val="22"/>
@@ -6736,14 +7007,14 @@
   <w:latentStyles w:defLockedState="0" w:defUIPriority="99" w:defSemiHidden="0" w:defUnhideWhenUsed="0" w:defQFormat="0" w:count="376">
     <w:lsdException w:name="Normal" w:uiPriority="0" w:qFormat="1"/>
     <w:lsdException w:name="heading 1" w:uiPriority="9" w:qFormat="1"/>
-    <w:lsdException w:name="heading 2" w:semiHidden="1" w:uiPriority="9" w:unhideWhenUsed="1" w:qFormat="1"/>
-    <w:lsdException w:name="heading 3" w:semiHidden="1" w:uiPriority="9" w:unhideWhenUsed="1" w:qFormat="1"/>
-    <w:lsdException w:name="heading 4" w:semiHidden="1" w:uiPriority="9" w:unhideWhenUsed="1" w:qFormat="1"/>
-    <w:lsdException w:name="heading 5" w:semiHidden="1" w:uiPriority="9" w:unhideWhenUsed="1" w:qFormat="1"/>
-    <w:lsdException w:name="heading 6" w:semiHidden="1" w:uiPriority="9" w:unhideWhenUsed="1" w:qFormat="1"/>
-    <w:lsdException w:name="heading 7" w:semiHidden="1" w:uiPriority="9" w:unhideWhenUsed="1" w:qFormat="1"/>
-    <w:lsdException w:name="heading 8" w:semiHidden="1" w:uiPriority="9" w:unhideWhenUsed="1" w:qFormat="1"/>
-    <w:lsdException w:name="heading 9" w:semiHidden="1" w:uiPriority="9" w:unhideWhenUsed="1" w:qFormat="1"/>
+    <w:lsdException w:name="heading 2" w:uiPriority="9" w:semiHidden="1" w:unhideWhenUsed="1" w:qFormat="1"/>
+    <w:lsdException w:name="heading 3" w:uiPriority="9" w:semiHidden="1" w:unhideWhenUsed="1" w:qFormat="1"/>
+    <w:lsdException w:name="heading 4" w:uiPriority="9" w:semiHidden="1" w:unhideWhenUsed="1" w:qFormat="1"/>
+    <w:lsdException w:name="heading 5" w:uiPriority="9" w:semiHidden="1" w:unhideWhenUsed="1" w:qFormat="1"/>
+    <w:lsdException w:name="heading 6" w:uiPriority="9" w:semiHidden="1" w:unhideWhenUsed="1" w:qFormat="1"/>
+    <w:lsdException w:name="heading 7" w:uiPriority="9" w:semiHidden="1" w:unhideWhenUsed="1" w:qFormat="1"/>
+    <w:lsdException w:name="heading 8" w:uiPriority="9" w:semiHidden="1" w:unhideWhenUsed="1" w:qFormat="1"/>
+    <w:lsdException w:name="heading 9" w:uiPriority="9" w:semiHidden="1" w:unhideWhenUsed="1" w:qFormat="1"/>
     <w:lsdException w:name="index 1" w:semiHidden="1" w:unhideWhenUsed="1"/>
     <w:lsdException w:name="index 2" w:semiHidden="1" w:unhideWhenUsed="1"/>
     <w:lsdException w:name="index 3" w:semiHidden="1" w:unhideWhenUsed="1"/>
@@ -6753,22 +7024,22 @@
     <w:lsdException w:name="index 7" w:semiHidden="1" w:unhideWhenUsed="1"/>
     <w:lsdException w:name="index 8" w:semiHidden="1" w:unhideWhenUsed="1"/>
     <w:lsdException w:name="index 9" w:semiHidden="1" w:unhideWhenUsed="1"/>
-    <w:lsdException w:name="toc 1" w:semiHidden="1" w:uiPriority="39" w:unhideWhenUsed="1"/>
-    <w:lsdException w:name="toc 2" w:semiHidden="1" w:uiPriority="39" w:unhideWhenUsed="1"/>
-    <w:lsdException w:name="toc 3" w:semiHidden="1" w:uiPriority="39" w:unhideWhenUsed="1"/>
-    <w:lsdException w:name="toc 4" w:semiHidden="1" w:uiPriority="39" w:unhideWhenUsed="1"/>
-    <w:lsdException w:name="toc 5" w:semiHidden="1" w:uiPriority="39" w:unhideWhenUsed="1"/>
-    <w:lsdException w:name="toc 6" w:semiHidden="1" w:uiPriority="39" w:unhideWhenUsed="1"/>
-    <w:lsdException w:name="toc 7" w:semiHidden="1" w:uiPriority="39" w:unhideWhenUsed="1"/>
-    <w:lsdException w:name="toc 8" w:semiHidden="1" w:uiPriority="39" w:unhideWhenUsed="1"/>
-    <w:lsdException w:name="toc 9" w:semiHidden="1" w:uiPriority="39" w:unhideWhenUsed="1"/>
+    <w:lsdException w:name="toc 1" w:uiPriority="39" w:semiHidden="1" w:unhideWhenUsed="1"/>
+    <w:lsdException w:name="toc 2" w:uiPriority="39" w:semiHidden="1" w:unhideWhenUsed="1"/>
+    <w:lsdException w:name="toc 3" w:uiPriority="39" w:semiHidden="1" w:unhideWhenUsed="1"/>
+    <w:lsdException w:name="toc 4" w:uiPriority="39" w:semiHidden="1" w:unhideWhenUsed="1"/>
+    <w:lsdException w:name="toc 5" w:uiPriority="39" w:semiHidden="1" w:unhideWhenUsed="1"/>
+    <w:lsdException w:name="toc 6" w:uiPriority="39" w:semiHidden="1" w:unhideWhenUsed="1"/>
+    <w:lsdException w:name="toc 7" w:uiPriority="39" w:semiHidden="1" w:unhideWhenUsed="1"/>
+    <w:lsdException w:name="toc 8" w:uiPriority="39" w:semiHidden="1" w:unhideWhenUsed="1"/>
+    <w:lsdException w:name="toc 9" w:uiPriority="39" w:semiHidden="1" w:unhideWhenUsed="1"/>
     <w:lsdException w:name="Normal Indent" w:semiHidden="1" w:unhideWhenUsed="1"/>
     <w:lsdException w:name="footnote text" w:semiHidden="1" w:unhideWhenUsed="1"/>
     <w:lsdException w:name="annotation text" w:semiHidden="1" w:unhideWhenUsed="1"/>
     <w:lsdException w:name="header" w:semiHidden="1" w:unhideWhenUsed="1"/>
     <w:lsdException w:name="footer" w:semiHidden="1" w:unhideWhenUsed="1"/>
     <w:lsdException w:name="index heading" w:semiHidden="1" w:unhideWhenUsed="1"/>
-    <w:lsdException w:name="caption" w:semiHidden="1" w:uiPriority="35" w:unhideWhenUsed="1" w:qFormat="1"/>
+    <w:lsdException w:name="caption" w:uiPriority="35" w:semiHidden="1" w:unhideWhenUsed="1" w:qFormat="1"/>
     <w:lsdException w:name="table of figures" w:semiHidden="1" w:unhideWhenUsed="1"/>
     <w:lsdException w:name="envelope address" w:semiHidden="1" w:unhideWhenUsed="1"/>
     <w:lsdException w:name="envelope return" w:semiHidden="1" w:unhideWhenUsed="1"/>
@@ -6799,7 +7070,7 @@
     <w:lsdException w:name="Title" w:uiPriority="10" w:qFormat="1"/>
     <w:lsdException w:name="Closing" w:semiHidden="1" w:unhideWhenUsed="1"/>
     <w:lsdException w:name="Signature" w:semiHidden="1" w:unhideWhenUsed="1"/>
-    <w:lsdException w:name="Default Paragraph Font" w:semiHidden="1" w:uiPriority="1" w:unhideWhenUsed="1"/>
+    <w:lsdException w:name="Default Paragraph Font" w:uiPriority="1" w:semiHidden="1" w:unhideWhenUsed="1"/>
     <w:lsdException w:name="Body Text" w:semiHidden="1" w:unhideWhenUsed="1"/>
     <w:lsdException w:name="Body Text Indent" w:semiHidden="1" w:unhideWhenUsed="1"/>
     <w:lsdException w:name="List Continue" w:semiHidden="1" w:unhideWhenUsed="1"/>
@@ -6999,8 +7270,8 @@
     <w:lsdException w:name="Subtle Reference" w:uiPriority="31" w:qFormat="1"/>
     <w:lsdException w:name="Intense Reference" w:uiPriority="32" w:qFormat="1"/>
     <w:lsdException w:name="Book Title" w:uiPriority="33" w:qFormat="1"/>
-    <w:lsdException w:name="Bibliography" w:semiHidden="1" w:uiPriority="37" w:unhideWhenUsed="1"/>
-    <w:lsdException w:name="TOC Heading" w:semiHidden="1" w:uiPriority="39" w:unhideWhenUsed="1" w:qFormat="1"/>
+    <w:lsdException w:name="Bibliography" w:uiPriority="37" w:semiHidden="1" w:unhideWhenUsed="1"/>
+    <w:lsdException w:name="TOC Heading" w:uiPriority="39" w:semiHidden="1" w:unhideWhenUsed="1" w:qFormat="1"/>
     <w:lsdException w:name="Plain Table 1" w:uiPriority="41"/>
     <w:lsdException w:name="Plain Table 2" w:uiPriority="42"/>
     <w:lsdException w:name="Plain Table 3" w:uiPriority="43"/>
@@ -7111,7 +7382,7 @@
     <w:lsdException w:name="Unresolved Mention" w:semiHidden="1" w:unhideWhenUsed="1"/>
     <w:lsdException w:name="Smart Link" w:semiHidden="1" w:unhideWhenUsed="1"/>
   </w:latentStyles>
-  <w:style w:type="paragraph" w:default="1" w:styleId="Normal">
+  <w:style w:type="paragraph" w:styleId="Normal" w:default="1">
     <w:name w:val="Normal"/>
     <w:qFormat/>
   </w:style>
@@ -7149,7 +7420,7 @@
       <w:outlineLvl w:val="1"/>
     </w:pPr>
     <w:rPr>
-      <w:rFonts w:ascii="Calibri" w:eastAsia="Calibri" w:hAnsi="Calibri" w:cs="Calibri"/>
+      <w:rFonts w:ascii="Calibri" w:hAnsi="Calibri" w:eastAsia="Calibri" w:cs="Calibri"/>
       <w:b/>
       <w:sz w:val="24"/>
       <w:szCs w:val="24"/>
@@ -7170,7 +7441,7 @@
       <w:outlineLvl w:val="2"/>
     </w:pPr>
     <w:rPr>
-      <w:rFonts w:ascii="Calibri" w:eastAsia="Calibri" w:hAnsi="Calibri" w:cs="Calibri"/>
+      <w:rFonts w:ascii="Calibri" w:hAnsi="Calibri" w:eastAsia="Calibri" w:cs="Calibri"/>
       <w:b/>
     </w:rPr>
   </w:style>
@@ -7231,13 +7502,13 @@
       <w:szCs w:val="20"/>
     </w:rPr>
   </w:style>
-  <w:style w:type="character" w:default="1" w:styleId="DefaultParagraphFont">
+  <w:style w:type="character" w:styleId="DefaultParagraphFont" w:default="1">
     <w:name w:val="Default Paragraph Font"/>
     <w:uiPriority w:val="1"/>
     <w:semiHidden/>
     <w:unhideWhenUsed/>
   </w:style>
-  <w:style w:type="table" w:default="1" w:styleId="TableNormal">
+  <w:style w:type="table" w:styleId="TableNormal" w:default="1">
     <w:name w:val="Normal Table"/>
     <w:uiPriority w:val="99"/>
     <w:semiHidden/>
@@ -7252,7 +7523,7 @@
       </w:tblCellMar>
     </w:tblPr>
   </w:style>
-  <w:style w:type="numbering" w:default="1" w:styleId="NoList">
+  <w:style w:type="numbering" w:styleId="NoList" w:default="1">
     <w:name w:val="No List"/>
     <w:uiPriority w:val="99"/>
     <w:semiHidden/>
@@ -7287,7 +7558,7 @@
       <w:spacing w:before="360" w:after="80"/>
     </w:pPr>
     <w:rPr>
-      <w:rFonts w:ascii="Georgia" w:eastAsia="Georgia" w:hAnsi="Georgia" w:cs="Georgia"/>
+      <w:rFonts w:ascii="Georgia" w:hAnsi="Georgia" w:eastAsia="Georgia" w:cs="Georgia"/>
       <w:i/>
       <w:color w:val="666666"/>
       <w:sz w:val="48"/>
@@ -7386,12 +7657,12 @@
     </w:pPr>
     <w:tblPr>
       <w:tblBorders>
-        <w:top w:val="single" w:sz="4" w:space="0" w:color="000000" w:themeColor="text1"/>
-        <w:left w:val="single" w:sz="4" w:space="0" w:color="000000" w:themeColor="text1"/>
-        <w:bottom w:val="single" w:sz="4" w:space="0" w:color="000000" w:themeColor="text1"/>
-        <w:right w:val="single" w:sz="4" w:space="0" w:color="000000" w:themeColor="text1"/>
-        <w:insideH w:val="single" w:sz="4" w:space="0" w:color="000000" w:themeColor="text1"/>
-        <w:insideV w:val="single" w:sz="4" w:space="0" w:color="000000" w:themeColor="text1"/>
+        <w:top w:val="single" w:color="000000" w:themeColor="text1" w:sz="4" w:space="0"/>
+        <w:left w:val="single" w:color="000000" w:themeColor="text1" w:sz="4" w:space="0"/>
+        <w:bottom w:val="single" w:color="000000" w:themeColor="text1" w:sz="4" w:space="0"/>
+        <w:right w:val="single" w:color="000000" w:themeColor="text1" w:sz="4" w:space="0"/>
+        <w:insideH w:val="single" w:color="000000" w:themeColor="text1" w:sz="4" w:space="0"/>
+        <w:insideV w:val="single" w:color="000000" w:themeColor="text1" w:sz="4" w:space="0"/>
       </w:tblBorders>
     </w:tblPr>
   </w:style>
@@ -7408,7 +7679,7 @@
       <w:outlineLvl w:val="9"/>
     </w:pPr>
     <w:rPr>
-      <w:rFonts w:asciiTheme="majorHAnsi" w:eastAsiaTheme="majorEastAsia" w:hAnsiTheme="majorHAnsi" w:cstheme="majorBidi"/>
+      <w:rFonts w:asciiTheme="majorHAnsi" w:hAnsiTheme="majorHAnsi" w:eastAsiaTheme="majorEastAsia" w:cstheme="majorBidi"/>
       <w:b w:val="0"/>
       <w:color w:val="365F91" w:themeColor="accent1" w:themeShade="BF"/>
       <w:sz w:val="32"/>

</xml_diff>

<commit_message>
Fixed listing issue in Architecture Design section of SolutionApproach
</commit_message>
<xml_diff>
--- a/documentation/SolutionApproach.docx
+++ b/documentation/SolutionApproach.docx
@@ -2510,9 +2510,11 @@
           <w:ilvl w:val="0"/>
           <w:numId w:val="9"/>
         </w:numPr>
-        <w:spacing w:line="240" w:lineRule="auto"/>
-      </w:pPr>
-      <w:r>
+        <w:spacing w:after="144" w:afterAutospacing="off" w:line="240" w:lineRule="auto"/>
+        <w:rPr/>
+      </w:pPr>
+      <w:r>
+        <w:rPr/>
         <w:t>Description</w:t>
       </w:r>
     </w:p>
@@ -2956,44 +2958,79 @@
       </w:r>
       <w:bookmarkEnd w:id="7"/>
     </w:p>
-    <w:p>
+    <w:p w14:noSpellErr="1">
       <w:pPr>
         <w:pStyle w:val="Heading4"/>
         <w:numPr>
           <w:ilvl w:val="0"/>
-          <w:numId w:val="9"/>
+          <w:numId w:val="15"/>
         </w:numPr>
         <w:spacing w:after="144" w:line="240" w:lineRule="auto"/>
-      </w:pPr>
-      <w:r>
+        <w:rPr/>
+      </w:pPr>
+      <w:r>
+        <w:rPr/>
         <w:t>Description</w:t>
       </w:r>
     </w:p>
-    <w:p>
-      <w:r>
-        <w:t xml:space="preserve">The File Reader subsystem is responsible for reading data from three different files, each representing data from a distinct instrument used by the system. After reading the raw data from these files, the File Reader passes the data along to the Data Processor for further processing. </w:t>
-      </w:r>
-      <w:r>
-        <w:lastRenderedPageBreak/>
-        <w:t>This subsystem acts as the initial stage in the data pipeline, ensuring that the raw information is properly retrieved and made available for downstream components.</w:t>
-      </w:r>
-    </w:p>
-    <w:p>
+    <w:p w14:noSpellErr="1">
+      <w:pPr>
+        <w:pStyle w:val="Normal"/>
+        <w:ind w:left="0"/>
+      </w:pPr>
+      <w:r>
+        <w:rPr/>
+        <w:t xml:space="preserve">The File Reader subsystem </w:t>
+      </w:r>
+      <w:r>
+        <w:rPr/>
+        <w:t>is responsible for</w:t>
+      </w:r>
+      <w:r>
+        <w:rPr/>
+        <w:t xml:space="preserve"> reading data from three different files, each </w:t>
+      </w:r>
+      <w:r>
+        <w:rPr/>
+        <w:t>representing</w:t>
+      </w:r>
+      <w:r>
+        <w:rPr/>
+        <w:t xml:space="preserve"> data from a distinct instrument used by the system. After reading the raw data from these files, the File Reader passes the data along to the Data Processor for further processing. </w:t>
+      </w:r>
+      <w:r>
+        <w:rPr/>
+        <w:t xml:space="preserve">This subsystem acts as the </w:t>
+      </w:r>
+      <w:r>
+        <w:rPr/>
+        <w:t>initial</w:t>
+      </w:r>
+      <w:r>
+        <w:rPr/>
+        <w:t xml:space="preserve"> stage in the data pipeline, ensuring that the raw information is properly retrieved and made available for downstream components.</w:t>
+      </w:r>
+    </w:p>
+    <w:p w14:noSpellErr="1">
       <w:pPr>
         <w:pStyle w:val="Heading4"/>
         <w:numPr>
           <w:ilvl w:val="0"/>
-          <w:numId w:val="9"/>
+          <w:numId w:val="15"/>
         </w:numPr>
         <w:spacing w:after="144" w:line="240" w:lineRule="auto"/>
-      </w:pPr>
-      <w:r>
+        <w:rPr/>
+      </w:pPr>
+      <w:r>
+        <w:rPr/>
         <w:t xml:space="preserve">Concepts and Algorithms Generated </w:t>
       </w:r>
     </w:p>
     <w:p w14:noSpellErr="1">
       <w:pPr>
+        <w:pStyle w:val="Normal"/>
         <w:spacing w:before="240" w:after="240" w:line="276" w:lineRule="auto"/>
+        <w:ind w:left="0"/>
       </w:pPr>
       <w:r>
         <w:rPr/>
@@ -3032,16 +3069,18 @@
         <w:t xml:space="preserve"> a lightweight process while effectively managing edge cases.</w:t>
       </w:r>
     </w:p>
-    <w:p>
+    <w:p w14:noSpellErr="1">
       <w:pPr>
         <w:pStyle w:val="Heading4"/>
         <w:numPr>
           <w:ilvl w:val="0"/>
-          <w:numId w:val="9"/>
+          <w:numId w:val="15"/>
         </w:numPr>
         <w:spacing w:after="144" w:line="240" w:lineRule="auto"/>
-      </w:pPr>
-      <w:r>
+        <w:rPr/>
+      </w:pPr>
+      <w:r>
+        <w:rPr/>
         <w:t>Interface Description</w:t>
       </w:r>
     </w:p>
@@ -4916,7 +4955,7 @@
       </w:r>
       <w:r>
         <w:drawing>
-          <wp:inline wp14:editId="2F2C38C6" wp14:anchorId="6EC47EC9">
+          <wp:inline wp14:editId="38EAAF28" wp14:anchorId="6EC47EC9">
             <wp:extent cx="2076740" cy="1171739"/>
             <wp:effectExtent l="0" t="0" r="0" b="0"/>
             <wp:docPr id="304723197" name="Picture 304723197" title=""/>
@@ -4931,7 +4970,7 @@
                     <pic:cNvPicPr/>
                   </pic:nvPicPr>
                   <pic:blipFill>
-                    <a:blip r:embed="R75cb95df2d264721">
+                    <a:blip r:embed="R72bc1dd2a0a64447">
                       <a:extLst xmlns:a="http://schemas.openxmlformats.org/drawingml/2006/main">
                         <a:ext uri="{28A0092B-C50C-407E-A947-70E740481C1C}">
                           <a14:useLocalDpi xmlns:a14="http://schemas.microsoft.com/office/drawing/2010/main" val="0"/>
@@ -5094,7 +5133,7 @@
       </w:pPr>
       <w:r>
         <w:drawing>
-          <wp:inline wp14:editId="677DE7B7" wp14:anchorId="1E525780">
+          <wp:inline wp14:editId="1C3FD816" wp14:anchorId="1E525780">
             <wp:extent cx="6562726" cy="1514475"/>
             <wp:effectExtent l="0" t="0" r="0" b="0"/>
             <wp:docPr id="74189487" name="Picture 74189487" title=""/>
@@ -5109,7 +5148,7 @@
                     <pic:cNvPicPr/>
                   </pic:nvPicPr>
                   <pic:blipFill>
-                    <a:blip r:embed="R07ae662a9acb4694">
+                    <a:blip r:embed="Rd56a61bc1b744130">
                       <a:extLst xmlns:a="http://schemas.openxmlformats.org/drawingml/2006/main">
                         <a:ext uri="{28A0092B-C50C-407E-A947-70E740481C1C}">
                           <a14:useLocalDpi xmlns:a14="http://schemas.microsoft.com/office/drawing/2010/main" val="0"/>
@@ -5179,7 +5218,7 @@
       </w:pPr>
       <w:r>
         <w:drawing>
-          <wp:inline wp14:editId="4285C575" wp14:anchorId="3FB8744F">
+          <wp:inline wp14:editId="33021467" wp14:anchorId="3FB8744F">
             <wp:extent cx="5943600" cy="2171700"/>
             <wp:effectExtent l="0" t="0" r="0" b="0"/>
             <wp:docPr id="481018687" name="Picture 481018687" title=""/>
@@ -5194,7 +5233,7 @@
                     <pic:cNvPicPr/>
                   </pic:nvPicPr>
                   <pic:blipFill>
-                    <a:blip r:embed="Re3cd7a2ce66e4cd6">
+                    <a:blip r:embed="Ra59523f537d3493c">
                       <a:extLst xmlns:a="http://schemas.openxmlformats.org/drawingml/2006/main">
                         <a:ext uri="{28A0092B-C50C-407E-A947-70E740481C1C}">
                           <a14:useLocalDpi xmlns:a14="http://schemas.microsoft.com/office/drawing/2010/main" val="0"/>
@@ -5260,7 +5299,7 @@
       </w:pPr>
       <w:r>
         <w:drawing>
-          <wp:inline wp14:editId="3FBE0BA3" wp14:anchorId="16A7A3F5">
+          <wp:inline wp14:editId="17EC97AB" wp14:anchorId="16A7A3F5">
             <wp:extent cx="3038899" cy="457264"/>
             <wp:effectExtent l="0" t="0" r="0" b="0"/>
             <wp:docPr id="1441374318" name="Picture 1441374318" title=""/>
@@ -5275,7 +5314,7 @@
                     <pic:cNvPicPr/>
                   </pic:nvPicPr>
                   <pic:blipFill>
-                    <a:blip r:embed="R34330a72de3a4198">
+                    <a:blip r:embed="R3f3a9cc2193a4e32">
                       <a:extLst xmlns:a="http://schemas.openxmlformats.org/drawingml/2006/main">
                         <a:ext uri="{28A0092B-C50C-407E-A947-70E740481C1C}">
                           <a14:useLocalDpi xmlns:a14="http://schemas.microsoft.com/office/drawing/2010/main" val="0"/>
@@ -5362,7 +5401,7 @@
       </w:pPr>
       <w:r>
         <w:drawing>
-          <wp:inline wp14:editId="1ADB64E6" wp14:anchorId="7281CB59">
+          <wp:inline wp14:editId="4D558893" wp14:anchorId="7281CB59">
             <wp:extent cx="4829847" cy="2248214"/>
             <wp:effectExtent l="0" t="0" r="0" b="0"/>
             <wp:docPr id="1601587258" name="Picture 1601587258" title=""/>
@@ -5377,7 +5416,7 @@
                     <pic:cNvPicPr/>
                   </pic:nvPicPr>
                   <pic:blipFill>
-                    <a:blip r:embed="R929e2387dcce4fe1">
+                    <a:blip r:embed="Rc2f7e018fc8f4364">
                       <a:extLst xmlns:a="http://schemas.openxmlformats.org/drawingml/2006/main">
                         <a:ext uri="{28A0092B-C50C-407E-A947-70E740481C1C}">
                           <a14:useLocalDpi xmlns:a14="http://schemas.microsoft.com/office/drawing/2010/main" val="0"/>
@@ -5413,7 +5452,7 @@
         <w:t>Figure 6: Detailed Graph Scaling</w:t>
       </w:r>
     </w:p>
-    <w:p w14:noSpellErr="1">
+    <w:p>
       <w:pPr>
         <w:spacing w:line="276" w:lineRule="auto"/>
       </w:pPr>
@@ -5602,6 +5641,91 @@
 
 <file path=word/numbering.xml><?xml version="1.0" encoding="utf-8"?>
 <w:numbering xmlns:wpc="http://schemas.microsoft.com/office/word/2010/wordprocessingCanvas" xmlns:cx="http://schemas.microsoft.com/office/drawing/2014/chartex" xmlns:cx1="http://schemas.microsoft.com/office/drawing/2015/9/8/chartex" xmlns:cx2="http://schemas.microsoft.com/office/drawing/2015/10/21/chartex" xmlns:cx3="http://schemas.microsoft.com/office/drawing/2016/5/9/chartex" xmlns:cx4="http://schemas.microsoft.com/office/drawing/2016/5/10/chartex" xmlns:cx5="http://schemas.microsoft.com/office/drawing/2016/5/11/chartex" xmlns:cx6="http://schemas.microsoft.com/office/drawing/2016/5/12/chartex" xmlns:cx7="http://schemas.microsoft.com/office/drawing/2016/5/13/chartex" xmlns:cx8="http://schemas.microsoft.com/office/drawing/2016/5/14/chartex" xmlns:mc="http://schemas.openxmlformats.org/markup-compatibility/2006" xmlns:aink="http://schemas.microsoft.com/office/drawing/2016/ink" xmlns:am3d="http://schemas.microsoft.com/office/drawing/2017/model3d" xmlns:o="urn:schemas-microsoft-com:office:office" xmlns:oel="http://schemas.microsoft.com/office/2019/extlst" xmlns:r="http://schemas.openxmlformats.org/officeDocument/2006/relationships" xmlns:m="http://schemas.openxmlformats.org/officeDocument/2006/math" xmlns:v="urn:schemas-microsoft-com:vml" xmlns:wp14="http://schemas.microsoft.com/office/word/2010/wordprocessingDrawing" xmlns:wp="http://schemas.openxmlformats.org/drawingml/2006/wordprocessingDrawing" xmlns:w10="urn:schemas-microsoft-com:office:word" xmlns:w="http://schemas.openxmlformats.org/wordprocessingml/2006/main" xmlns:w14="http://schemas.microsoft.com/office/word/2010/wordml" xmlns:w15="http://schemas.microsoft.com/office/word/2012/wordml" xmlns:w16cex="http://schemas.microsoft.com/office/word/2018/wordml/cex" xmlns:w16cid="http://schemas.microsoft.com/office/word/2016/wordml/cid" xmlns:w16="http://schemas.microsoft.com/office/word/2018/wordml" xmlns:w16du="http://schemas.microsoft.com/office/word/2023/wordml/word16du" xmlns:w16sdtdh="http://schemas.microsoft.com/office/word/2020/wordml/sdtdatahash" xmlns:w16se="http://schemas.microsoft.com/office/word/2015/wordml/symex" xmlns:wpg="http://schemas.microsoft.com/office/word/2010/wordprocessingGroup" xmlns:wpi="http://schemas.microsoft.com/office/word/2010/wordprocessingInk" xmlns:wne="http://schemas.microsoft.com/office/word/2006/wordml" xmlns:wps="http://schemas.microsoft.com/office/word/2010/wordprocessingShape" mc:Ignorable="w14 w15 w16se w16cid w16 w16cex w16sdtdh w16du wp14">
+  <w:abstractNum xmlns:w="http://schemas.openxmlformats.org/wordprocessingml/2006/main" w:abstractNumId="14">
+    <w:nsid w:val="7562befa"/>
+    <w:multiLevelType xmlns:w="http://schemas.openxmlformats.org/wordprocessingml/2006/main" w:val="hybridMultilevel"/>
+    <w:lvl xmlns:w="http://schemas.openxmlformats.org/wordprocessingml/2006/main" w:ilvl="0">
+      <w:start w:val="1"/>
+      <w:numFmt w:val="lowerLetter"/>
+      <w:lvlText w:val="%1)"/>
+      <w:lvlJc w:val="left"/>
+      <w:pPr>
+        <w:ind w:left="720" w:hanging="360"/>
+      </w:pPr>
+    </w:lvl>
+    <w:lvl xmlns:w="http://schemas.openxmlformats.org/wordprocessingml/2006/main" w:ilvl="1">
+      <w:start w:val="1"/>
+      <w:numFmt w:val="lowerLetter"/>
+      <w:lvlText w:val="%2."/>
+      <w:lvlJc w:val="left"/>
+      <w:pPr>
+        <w:ind w:left="1440" w:hanging="360"/>
+      </w:pPr>
+    </w:lvl>
+    <w:lvl xmlns:w="http://schemas.openxmlformats.org/wordprocessingml/2006/main" w:ilvl="2">
+      <w:start w:val="1"/>
+      <w:numFmt w:val="lowerRoman"/>
+      <w:lvlText w:val="%3."/>
+      <w:lvlJc w:val="right"/>
+      <w:pPr>
+        <w:ind w:left="2160" w:hanging="180"/>
+      </w:pPr>
+    </w:lvl>
+    <w:lvl xmlns:w="http://schemas.openxmlformats.org/wordprocessingml/2006/main" w:ilvl="3">
+      <w:start w:val="1"/>
+      <w:numFmt w:val="decimal"/>
+      <w:lvlText w:val="%4."/>
+      <w:lvlJc w:val="left"/>
+      <w:pPr>
+        <w:ind w:left="2880" w:hanging="360"/>
+      </w:pPr>
+    </w:lvl>
+    <w:lvl xmlns:w="http://schemas.openxmlformats.org/wordprocessingml/2006/main" w:ilvl="4">
+      <w:start w:val="1"/>
+      <w:numFmt w:val="lowerLetter"/>
+      <w:lvlText w:val="%5."/>
+      <w:lvlJc w:val="left"/>
+      <w:pPr>
+        <w:ind w:left="3600" w:hanging="360"/>
+      </w:pPr>
+    </w:lvl>
+    <w:lvl xmlns:w="http://schemas.openxmlformats.org/wordprocessingml/2006/main" w:ilvl="5">
+      <w:start w:val="1"/>
+      <w:numFmt w:val="lowerRoman"/>
+      <w:lvlText w:val="%6."/>
+      <w:lvlJc w:val="right"/>
+      <w:pPr>
+        <w:ind w:left="4320" w:hanging="180"/>
+      </w:pPr>
+    </w:lvl>
+    <w:lvl xmlns:w="http://schemas.openxmlformats.org/wordprocessingml/2006/main" w:ilvl="6">
+      <w:start w:val="1"/>
+      <w:numFmt w:val="decimal"/>
+      <w:lvlText w:val="%7."/>
+      <w:lvlJc w:val="left"/>
+      <w:pPr>
+        <w:ind w:left="5040" w:hanging="360"/>
+      </w:pPr>
+    </w:lvl>
+    <w:lvl xmlns:w="http://schemas.openxmlformats.org/wordprocessingml/2006/main" w:ilvl="7">
+      <w:start w:val="1"/>
+      <w:numFmt w:val="lowerLetter"/>
+      <w:lvlText w:val="%8."/>
+      <w:lvlJc w:val="left"/>
+      <w:pPr>
+        <w:ind w:left="5760" w:hanging="360"/>
+      </w:pPr>
+    </w:lvl>
+    <w:lvl xmlns:w="http://schemas.openxmlformats.org/wordprocessingml/2006/main" w:ilvl="8">
+      <w:start w:val="1"/>
+      <w:numFmt w:val="lowerRoman"/>
+      <w:lvlText w:val="%9."/>
+      <w:lvlJc w:val="right"/>
+      <w:pPr>
+        <w:ind w:left="6480" w:hanging="180"/>
+      </w:pPr>
+    </w:lvl>
+  </w:abstractNum>
   <w:abstractNum w:abstractNumId="0" w15:restartNumberingAfterBreak="0">
     <w:nsid w:val="054EED28"/>
     <w:multiLevelType w:val="hybridMultilevel"/>
@@ -6941,6 +7065,9 @@
       </w:pPr>
     </w:lvl>
   </w:abstractNum>
+  <w:num w:numId="15">
+    <w:abstractNumId w:val="14"/>
+  </w:num>
   <w:num w:numId="1" w16cid:durableId="1311985102">
     <w:abstractNumId w:val="8"/>
   </w:num>

</xml_diff>